<commit_message>
se termino el ui y se avanzo en los requerimentos
</commit_message>
<xml_diff>
--- a/Intro01-semana01/requerimentos de software.docx
+++ b/Intro01-semana01/requerimentos de software.docx
@@ -794,6 +794,17 @@
         <w:t>REQUERIMIENTOS FUNCIONALES</w:t>
       </w:r>
     </w:p>
+    <w:p>
+      <w:pPr>
+        <w:spacing w:after="0" w:line="240" w:lineRule="auto"/>
+        <w:rPr>
+          <w:rFonts w:ascii="Times New Roman" w:eastAsia="Times New Roman" w:hAnsi="Times New Roman" w:cs="Times New Roman"/>
+          <w:sz w:val="24"/>
+          <w:szCs w:val="24"/>
+          <w:lang w:eastAsia="es-MX"/>
+        </w:rPr>
+      </w:pPr>
+    </w:p>
     <w:tbl>
       <w:tblPr>
         <w:tblW w:w="0" w:type="auto"/>
@@ -806,8 +817,8 @@
         <w:tblLook w:val="04A0" w:firstRow="1" w:lastRow="0" w:firstColumn="1" w:lastColumn="0" w:noHBand="0" w:noVBand="1"/>
       </w:tblPr>
       <w:tblGrid>
-        <w:gridCol w:w="1810"/>
-        <w:gridCol w:w="7018"/>
+        <w:gridCol w:w="2269"/>
+        <w:gridCol w:w="6559"/>
       </w:tblGrid>
       <w:tr>
         <w:tc>
@@ -882,7 +893,15 @@
                 <w:color w:val="000000"/>
                 <w:lang w:eastAsia="es-MX"/>
               </w:rPr>
-              <w:t>01</w:t>
+              <w:t>0</w:t>
+            </w:r>
+            <w:r>
+              <w:rPr>
+                <w:rFonts w:ascii="Constantia" w:eastAsia="Times New Roman" w:hAnsi="Constantia" w:cs="Times New Roman"/>
+                <w:color w:val="000000"/>
+                <w:lang w:eastAsia="es-MX"/>
+              </w:rPr>
+              <w:t>1</w:t>
             </w:r>
           </w:p>
         </w:tc>
@@ -960,7 +979,7 @@
                 <w:color w:val="000000"/>
                 <w:lang w:eastAsia="es-MX"/>
               </w:rPr>
-              <w:t>Agenda de sucursales</w:t>
+              <w:t>splash</w:t>
             </w:r>
           </w:p>
         </w:tc>
@@ -1286,11 +1305,758 @@
             </w:pPr>
             <w:r>
               <w:rPr>
-                <w:rFonts w:ascii="Constantia" w:eastAsia="Times New Roman" w:hAnsi="Constantia" w:cs="Times New Roman"/>
-                <w:color w:val="000000"/>
-                <w:lang w:eastAsia="es-MX"/>
-              </w:rPr>
-              <w:t>El sistema debe ser capaz de agregar sucursales nuevas con los siguientes datos: dirección, teléfono y nombre del gerente de la sucursal.</w:t>
+                <w:rFonts w:ascii="Times New Roman" w:eastAsia="Times New Roman" w:hAnsi="Times New Roman" w:cs="Times New Roman"/>
+                <w:sz w:val="24"/>
+                <w:szCs w:val="24"/>
+                <w:lang w:eastAsia="es-MX"/>
+              </w:rPr>
+              <w:t>Es una pantalla donde se mostrar el icono y el nombre de la aplicación</w:t>
+            </w:r>
+          </w:p>
+        </w:tc>
+      </w:tr>
+      <w:tr>
+        <w:tc>
+          <w:tcPr>
+            <w:tcW w:w="0" w:type="auto"/>
+            <w:tcBorders>
+              <w:top w:val="single" w:sz="4" w:space="0" w:color="000000"/>
+              <w:left w:val="single" w:sz="4" w:space="0" w:color="000000"/>
+              <w:bottom w:val="single" w:sz="4" w:space="0" w:color="000000"/>
+              <w:right w:val="single" w:sz="4" w:space="0" w:color="000000"/>
+            </w:tcBorders>
+            <w:tcMar>
+              <w:top w:w="0" w:type="dxa"/>
+              <w:left w:w="108" w:type="dxa"/>
+              <w:bottom w:w="0" w:type="dxa"/>
+              <w:right w:w="108" w:type="dxa"/>
+            </w:tcMar>
+            <w:hideMark/>
+          </w:tcPr>
+          <w:p>
+            <w:pPr>
+              <w:spacing w:after="0" w:line="240" w:lineRule="auto"/>
+              <w:jc w:val="both"/>
+              <w:rPr>
+                <w:rFonts w:ascii="Times New Roman" w:eastAsia="Times New Roman" w:hAnsi="Times New Roman" w:cs="Times New Roman"/>
+                <w:sz w:val="24"/>
+                <w:szCs w:val="24"/>
+                <w:lang w:eastAsia="es-MX"/>
+              </w:rPr>
+            </w:pPr>
+            <w:r>
+              <w:rPr>
+                <w:rFonts w:ascii="Constantia" w:eastAsia="Times New Roman" w:hAnsi="Constantia" w:cs="Times New Roman"/>
+                <w:color w:val="000000"/>
+                <w:lang w:eastAsia="es-MX"/>
+              </w:rPr>
+              <w:t>Prioridad del requisito</w:t>
+            </w:r>
+          </w:p>
+        </w:tc>
+        <w:tc>
+          <w:tcPr>
+            <w:tcW w:w="0" w:type="auto"/>
+            <w:tcBorders>
+              <w:top w:val="single" w:sz="4" w:space="0" w:color="000000"/>
+              <w:left w:val="single" w:sz="4" w:space="0" w:color="000000"/>
+              <w:bottom w:val="single" w:sz="4" w:space="0" w:color="000000"/>
+              <w:right w:val="single" w:sz="4" w:space="0" w:color="000000"/>
+            </w:tcBorders>
+            <w:tcMar>
+              <w:top w:w="0" w:type="dxa"/>
+              <w:left w:w="108" w:type="dxa"/>
+              <w:bottom w:w="0" w:type="dxa"/>
+              <w:right w:w="108" w:type="dxa"/>
+            </w:tcMar>
+            <w:hideMark/>
+          </w:tcPr>
+          <w:p>
+            <w:pPr>
+              <w:spacing w:after="0" w:line="240" w:lineRule="auto"/>
+              <w:rPr>
+                <w:rFonts w:ascii="Times New Roman" w:eastAsia="Times New Roman" w:hAnsi="Times New Roman" w:cs="Times New Roman"/>
+                <w:sz w:val="24"/>
+                <w:szCs w:val="24"/>
+                <w:lang w:eastAsia="es-MX"/>
+              </w:rPr>
+            </w:pPr>
+          </w:p>
+          <w:tbl>
+            <w:tblPr>
+              <w:tblW w:w="0" w:type="auto"/>
+              <w:tblCellMar>
+                <w:top w:w="15" w:type="dxa"/>
+                <w:left w:w="15" w:type="dxa"/>
+                <w:bottom w:w="15" w:type="dxa"/>
+                <w:right w:w="15" w:type="dxa"/>
+              </w:tblCellMar>
+              <w:tblLook w:val="04A0" w:firstRow="1" w:lastRow="0" w:firstColumn="1" w:lastColumn="0" w:noHBand="0" w:noVBand="1"/>
+            </w:tblPr>
+            <w:tblGrid>
+              <w:gridCol w:w="610"/>
+              <w:gridCol w:w="814"/>
+              <w:gridCol w:w="778"/>
+            </w:tblGrid>
+            <w:tr>
+              <w:trPr>
+                <w:trHeight w:val="70"/>
+              </w:trPr>
+              <w:tc>
+                <w:tcPr>
+                  <w:tcW w:w="0" w:type="auto"/>
+                  <w:tcBorders>
+                    <w:top w:val="single" w:sz="4" w:space="0" w:color="000000"/>
+                    <w:left w:val="single" w:sz="4" w:space="0" w:color="000000"/>
+                    <w:bottom w:val="single" w:sz="4" w:space="0" w:color="000000"/>
+                    <w:right w:val="single" w:sz="4" w:space="0" w:color="000000"/>
+                  </w:tcBorders>
+                  <w:tcMar>
+                    <w:top w:w="0" w:type="dxa"/>
+                    <w:left w:w="108" w:type="dxa"/>
+                    <w:bottom w:w="0" w:type="dxa"/>
+                    <w:right w:w="108" w:type="dxa"/>
+                  </w:tcMar>
+                  <w:hideMark/>
+                </w:tcPr>
+                <w:p>
+                  <w:pPr>
+                    <w:spacing w:after="0" w:line="240" w:lineRule="auto"/>
+                    <w:jc w:val="both"/>
+                    <w:rPr>
+                      <w:rFonts w:ascii="Times New Roman" w:eastAsia="Times New Roman" w:hAnsi="Times New Roman" w:cs="Times New Roman"/>
+                      <w:sz w:val="24"/>
+                      <w:szCs w:val="24"/>
+                      <w:lang w:eastAsia="es-MX"/>
+                    </w:rPr>
+                  </w:pPr>
+                  <w:r>
+                    <w:rPr>
+                      <w:rFonts w:ascii="Constantia" w:eastAsia="Times New Roman" w:hAnsi="Constantia" w:cs="Times New Roman"/>
+                      <w:color w:val="000000"/>
+                      <w:lang w:eastAsia="es-MX"/>
+                    </w:rPr>
+                    <w:t xml:space="preserve">Alta </w:t>
+                  </w:r>
+                </w:p>
+              </w:tc>
+              <w:tc>
+                <w:tcPr>
+                  <w:tcW w:w="0" w:type="auto"/>
+                  <w:tcBorders>
+                    <w:top w:val="single" w:sz="4" w:space="0" w:color="000000"/>
+                    <w:left w:val="single" w:sz="4" w:space="0" w:color="000000"/>
+                    <w:bottom w:val="single" w:sz="4" w:space="0" w:color="000000"/>
+                    <w:right w:val="single" w:sz="4" w:space="0" w:color="000000"/>
+                  </w:tcBorders>
+                  <w:tcMar>
+                    <w:top w:w="0" w:type="dxa"/>
+                    <w:left w:w="108" w:type="dxa"/>
+                    <w:bottom w:w="0" w:type="dxa"/>
+                    <w:right w:w="108" w:type="dxa"/>
+                  </w:tcMar>
+                  <w:hideMark/>
+                </w:tcPr>
+                <w:p>
+                  <w:pPr>
+                    <w:spacing w:after="0" w:line="240" w:lineRule="auto"/>
+                    <w:jc w:val="both"/>
+                    <w:rPr>
+                      <w:rFonts w:ascii="Times New Roman" w:eastAsia="Times New Roman" w:hAnsi="Times New Roman" w:cs="Times New Roman"/>
+                      <w:sz w:val="24"/>
+                      <w:szCs w:val="24"/>
+                      <w:lang w:eastAsia="es-MX"/>
+                    </w:rPr>
+                  </w:pPr>
+                  <w:r>
+                    <w:rPr>
+                      <w:rFonts w:ascii="Constantia" w:eastAsia="Times New Roman" w:hAnsi="Constantia" w:cs="Times New Roman"/>
+                      <w:color w:val="000000"/>
+                      <w:lang w:eastAsia="es-MX"/>
+                    </w:rPr>
+                    <w:t>Media</w:t>
+                  </w:r>
+                </w:p>
+              </w:tc>
+              <w:tc>
+                <w:tcPr>
+                  <w:tcW w:w="0" w:type="auto"/>
+                  <w:tcBorders>
+                    <w:top w:val="single" w:sz="4" w:space="0" w:color="000000"/>
+                    <w:left w:val="single" w:sz="4" w:space="0" w:color="000000"/>
+                    <w:bottom w:val="single" w:sz="4" w:space="0" w:color="000000"/>
+                    <w:right w:val="single" w:sz="4" w:space="0" w:color="000000"/>
+                  </w:tcBorders>
+                  <w:tcMar>
+                    <w:top w:w="0" w:type="dxa"/>
+                    <w:left w:w="108" w:type="dxa"/>
+                    <w:bottom w:w="0" w:type="dxa"/>
+                    <w:right w:w="108" w:type="dxa"/>
+                  </w:tcMar>
+                  <w:hideMark/>
+                </w:tcPr>
+                <w:p>
+                  <w:pPr>
+                    <w:spacing w:after="0" w:line="240" w:lineRule="auto"/>
+                    <w:jc w:val="both"/>
+                    <w:rPr>
+                      <w:rFonts w:ascii="Times New Roman" w:eastAsia="Times New Roman" w:hAnsi="Times New Roman" w:cs="Times New Roman"/>
+                      <w:sz w:val="24"/>
+                      <w:szCs w:val="24"/>
+                      <w:lang w:eastAsia="es-MX"/>
+                    </w:rPr>
+                  </w:pPr>
+                  <w:r>
+                    <w:rPr>
+                      <w:rFonts w:ascii="Constantia" w:eastAsia="Times New Roman" w:hAnsi="Constantia" w:cs="Times New Roman"/>
+                      <w:color w:val="000000"/>
+                      <w:lang w:eastAsia="es-MX"/>
+                    </w:rPr>
+                    <w:t>Baja </w:t>
+                  </w:r>
+                  <w:r>
+                    <w:rPr>
+                      <w:rFonts w:ascii="Constantia" w:eastAsia="Times New Roman" w:hAnsi="Constantia" w:cs="Times New Roman"/>
+                      <w:color w:val="000000"/>
+                      <w:lang w:eastAsia="es-MX"/>
+                    </w:rPr>
+                    <w:t>x</w:t>
+                  </w:r>
+                </w:p>
+              </w:tc>
+            </w:tr>
+          </w:tbl>
+          <w:p>
+            <w:pPr>
+              <w:spacing w:after="0" w:line="240" w:lineRule="auto"/>
+              <w:rPr>
+                <w:rFonts w:ascii="Times New Roman" w:eastAsia="Times New Roman" w:hAnsi="Times New Roman" w:cs="Times New Roman"/>
+                <w:sz w:val="24"/>
+                <w:szCs w:val="24"/>
+                <w:lang w:eastAsia="es-MX"/>
+              </w:rPr>
+            </w:pPr>
+          </w:p>
+        </w:tc>
+      </w:tr>
+    </w:tbl>
+    <w:p>
+      <w:pPr>
+        <w:spacing w:after="0" w:line="240" w:lineRule="auto"/>
+        <w:rPr>
+          <w:rFonts w:ascii="Times New Roman" w:eastAsia="Times New Roman" w:hAnsi="Times New Roman" w:cs="Times New Roman"/>
+          <w:sz w:val="24"/>
+          <w:szCs w:val="24"/>
+          <w:lang w:eastAsia="es-MX"/>
+        </w:rPr>
+      </w:pPr>
+    </w:p>
+    <w:tbl>
+      <w:tblPr>
+        <w:tblW w:w="0" w:type="auto"/>
+        <w:tblCellMar>
+          <w:top w:w="15" w:type="dxa"/>
+          <w:left w:w="15" w:type="dxa"/>
+          <w:bottom w:w="15" w:type="dxa"/>
+          <w:right w:w="15" w:type="dxa"/>
+        </w:tblCellMar>
+        <w:tblLook w:val="04A0" w:firstRow="1" w:lastRow="0" w:firstColumn="1" w:lastColumn="0" w:noHBand="0" w:noVBand="1"/>
+      </w:tblPr>
+      <w:tblGrid>
+        <w:gridCol w:w="2361"/>
+        <w:gridCol w:w="6041"/>
+      </w:tblGrid>
+      <w:tr>
+        <w:tc>
+          <w:tcPr>
+            <w:tcW w:w="0" w:type="auto"/>
+            <w:tcBorders>
+              <w:top w:val="single" w:sz="4" w:space="0" w:color="000000"/>
+              <w:left w:val="single" w:sz="4" w:space="0" w:color="000000"/>
+              <w:bottom w:val="single" w:sz="4" w:space="0" w:color="000000"/>
+              <w:right w:val="single" w:sz="4" w:space="0" w:color="000000"/>
+            </w:tcBorders>
+            <w:tcMar>
+              <w:top w:w="0" w:type="dxa"/>
+              <w:left w:w="108" w:type="dxa"/>
+              <w:bottom w:w="0" w:type="dxa"/>
+              <w:right w:w="108" w:type="dxa"/>
+            </w:tcMar>
+            <w:hideMark/>
+          </w:tcPr>
+          <w:p>
+            <w:pPr>
+              <w:spacing w:after="0" w:line="240" w:lineRule="auto"/>
+              <w:jc w:val="both"/>
+              <w:rPr>
+                <w:rFonts w:ascii="Times New Roman" w:eastAsia="Times New Roman" w:hAnsi="Times New Roman" w:cs="Times New Roman"/>
+                <w:sz w:val="24"/>
+                <w:szCs w:val="24"/>
+                <w:lang w:eastAsia="es-MX"/>
+              </w:rPr>
+            </w:pPr>
+            <w:r>
+              <w:rPr>
+                <w:rFonts w:ascii="Constantia" w:eastAsia="Times New Roman" w:hAnsi="Constantia" w:cs="Times New Roman"/>
+                <w:color w:val="000000"/>
+                <w:lang w:eastAsia="es-MX"/>
+              </w:rPr>
+              <w:t>Número de requisito</w:t>
+            </w:r>
+          </w:p>
+        </w:tc>
+        <w:tc>
+          <w:tcPr>
+            <w:tcW w:w="0" w:type="auto"/>
+            <w:tcBorders>
+              <w:top w:val="single" w:sz="4" w:space="0" w:color="000000"/>
+              <w:left w:val="single" w:sz="4" w:space="0" w:color="000000"/>
+              <w:bottom w:val="single" w:sz="4" w:space="0" w:color="000000"/>
+              <w:right w:val="single" w:sz="4" w:space="0" w:color="000000"/>
+            </w:tcBorders>
+            <w:tcMar>
+              <w:top w:w="0" w:type="dxa"/>
+              <w:left w:w="108" w:type="dxa"/>
+              <w:bottom w:w="0" w:type="dxa"/>
+              <w:right w:w="108" w:type="dxa"/>
+            </w:tcMar>
+            <w:hideMark/>
+          </w:tcPr>
+          <w:p>
+            <w:pPr>
+              <w:spacing w:after="0" w:line="240" w:lineRule="auto"/>
+              <w:jc w:val="both"/>
+              <w:rPr>
+                <w:rFonts w:ascii="Times New Roman" w:eastAsia="Times New Roman" w:hAnsi="Times New Roman" w:cs="Times New Roman"/>
+                <w:sz w:val="24"/>
+                <w:szCs w:val="24"/>
+                <w:lang w:eastAsia="es-MX"/>
+              </w:rPr>
+            </w:pPr>
+            <w:r>
+              <w:rPr>
+                <w:rFonts w:ascii="Constantia" w:eastAsia="Times New Roman" w:hAnsi="Constantia" w:cs="Times New Roman"/>
+                <w:color w:val="000000"/>
+                <w:lang w:eastAsia="es-MX"/>
+              </w:rPr>
+              <w:t>0</w:t>
+            </w:r>
+            <w:r>
+              <w:rPr>
+                <w:rFonts w:ascii="Constantia" w:eastAsia="Times New Roman" w:hAnsi="Constantia" w:cs="Times New Roman"/>
+                <w:color w:val="000000"/>
+                <w:lang w:eastAsia="es-MX"/>
+              </w:rPr>
+              <w:t>2</w:t>
+            </w:r>
+          </w:p>
+        </w:tc>
+      </w:tr>
+      <w:tr>
+        <w:tc>
+          <w:tcPr>
+            <w:tcW w:w="0" w:type="auto"/>
+            <w:tcBorders>
+              <w:top w:val="single" w:sz="4" w:space="0" w:color="000000"/>
+              <w:left w:val="single" w:sz="4" w:space="0" w:color="000000"/>
+              <w:bottom w:val="single" w:sz="4" w:space="0" w:color="000000"/>
+              <w:right w:val="single" w:sz="4" w:space="0" w:color="000000"/>
+            </w:tcBorders>
+            <w:tcMar>
+              <w:top w:w="0" w:type="dxa"/>
+              <w:left w:w="108" w:type="dxa"/>
+              <w:bottom w:w="0" w:type="dxa"/>
+              <w:right w:w="108" w:type="dxa"/>
+            </w:tcMar>
+            <w:hideMark/>
+          </w:tcPr>
+          <w:p>
+            <w:pPr>
+              <w:spacing w:after="0" w:line="240" w:lineRule="auto"/>
+              <w:jc w:val="both"/>
+              <w:rPr>
+                <w:rFonts w:ascii="Times New Roman" w:eastAsia="Times New Roman" w:hAnsi="Times New Roman" w:cs="Times New Roman"/>
+                <w:sz w:val="24"/>
+                <w:szCs w:val="24"/>
+                <w:lang w:eastAsia="es-MX"/>
+              </w:rPr>
+            </w:pPr>
+            <w:r>
+              <w:rPr>
+                <w:rFonts w:ascii="Constantia" w:eastAsia="Times New Roman" w:hAnsi="Constantia" w:cs="Times New Roman"/>
+                <w:color w:val="000000"/>
+                <w:lang w:eastAsia="es-MX"/>
+              </w:rPr>
+              <w:t>Nombre del requisito</w:t>
+            </w:r>
+          </w:p>
+        </w:tc>
+        <w:tc>
+          <w:tcPr>
+            <w:tcW w:w="0" w:type="auto"/>
+            <w:tcBorders>
+              <w:top w:val="single" w:sz="4" w:space="0" w:color="000000"/>
+              <w:left w:val="single" w:sz="4" w:space="0" w:color="000000"/>
+              <w:bottom w:val="single" w:sz="4" w:space="0" w:color="000000"/>
+              <w:right w:val="single" w:sz="4" w:space="0" w:color="000000"/>
+            </w:tcBorders>
+            <w:tcMar>
+              <w:top w:w="0" w:type="dxa"/>
+              <w:left w:w="108" w:type="dxa"/>
+              <w:bottom w:w="0" w:type="dxa"/>
+              <w:right w:w="108" w:type="dxa"/>
+            </w:tcMar>
+            <w:hideMark/>
+          </w:tcPr>
+          <w:p>
+            <w:pPr>
+              <w:spacing w:after="0" w:line="240" w:lineRule="auto"/>
+              <w:jc w:val="both"/>
+              <w:rPr>
+                <w:rFonts w:ascii="Times New Roman" w:eastAsia="Times New Roman" w:hAnsi="Times New Roman" w:cs="Times New Roman"/>
+                <w:sz w:val="24"/>
+                <w:szCs w:val="24"/>
+                <w:lang w:eastAsia="es-MX"/>
+              </w:rPr>
+            </w:pPr>
+            <w:r>
+              <w:rPr>
+                <w:rFonts w:ascii="Constantia" w:eastAsia="Times New Roman" w:hAnsi="Constantia" w:cs="Times New Roman"/>
+                <w:color w:val="000000"/>
+                <w:lang w:eastAsia="es-MX"/>
+              </w:rPr>
+              <w:t>Login</w:t>
+            </w:r>
+          </w:p>
+        </w:tc>
+      </w:tr>
+      <w:tr>
+        <w:tc>
+          <w:tcPr>
+            <w:tcW w:w="0" w:type="auto"/>
+            <w:tcBorders>
+              <w:top w:val="single" w:sz="4" w:space="0" w:color="000000"/>
+              <w:left w:val="single" w:sz="4" w:space="0" w:color="000000"/>
+              <w:bottom w:val="single" w:sz="4" w:space="0" w:color="000000"/>
+              <w:right w:val="single" w:sz="4" w:space="0" w:color="000000"/>
+            </w:tcBorders>
+            <w:tcMar>
+              <w:top w:w="0" w:type="dxa"/>
+              <w:left w:w="108" w:type="dxa"/>
+              <w:bottom w:w="0" w:type="dxa"/>
+              <w:right w:w="108" w:type="dxa"/>
+            </w:tcMar>
+            <w:hideMark/>
+          </w:tcPr>
+          <w:p>
+            <w:pPr>
+              <w:spacing w:after="0" w:line="240" w:lineRule="auto"/>
+              <w:jc w:val="both"/>
+              <w:rPr>
+                <w:rFonts w:ascii="Times New Roman" w:eastAsia="Times New Roman" w:hAnsi="Times New Roman" w:cs="Times New Roman"/>
+                <w:sz w:val="24"/>
+                <w:szCs w:val="24"/>
+                <w:lang w:eastAsia="es-MX"/>
+              </w:rPr>
+            </w:pPr>
+            <w:r>
+              <w:rPr>
+                <w:rFonts w:ascii="Constantia" w:eastAsia="Times New Roman" w:hAnsi="Constantia" w:cs="Times New Roman"/>
+                <w:color w:val="000000"/>
+                <w:lang w:eastAsia="es-MX"/>
+              </w:rPr>
+              <w:t>Tipo</w:t>
+            </w:r>
+          </w:p>
+        </w:tc>
+        <w:tc>
+          <w:tcPr>
+            <w:tcW w:w="0" w:type="auto"/>
+            <w:tcBorders>
+              <w:top w:val="single" w:sz="4" w:space="0" w:color="000000"/>
+              <w:left w:val="single" w:sz="4" w:space="0" w:color="000000"/>
+              <w:bottom w:val="single" w:sz="4" w:space="0" w:color="000000"/>
+              <w:right w:val="single" w:sz="4" w:space="0" w:color="000000"/>
+            </w:tcBorders>
+            <w:tcMar>
+              <w:top w:w="0" w:type="dxa"/>
+              <w:left w:w="108" w:type="dxa"/>
+              <w:bottom w:w="0" w:type="dxa"/>
+              <w:right w:w="108" w:type="dxa"/>
+            </w:tcMar>
+            <w:hideMark/>
+          </w:tcPr>
+          <w:p>
+            <w:pPr>
+              <w:spacing w:after="0" w:line="240" w:lineRule="auto"/>
+              <w:rPr>
+                <w:rFonts w:ascii="Times New Roman" w:eastAsia="Times New Roman" w:hAnsi="Times New Roman" w:cs="Times New Roman"/>
+                <w:sz w:val="24"/>
+                <w:szCs w:val="24"/>
+                <w:lang w:eastAsia="es-MX"/>
+              </w:rPr>
+            </w:pPr>
+          </w:p>
+          <w:tbl>
+            <w:tblPr>
+              <w:tblW w:w="0" w:type="auto"/>
+              <w:tblCellMar>
+                <w:top w:w="15" w:type="dxa"/>
+                <w:left w:w="15" w:type="dxa"/>
+                <w:bottom w:w="15" w:type="dxa"/>
+                <w:right w:w="15" w:type="dxa"/>
+              </w:tblCellMar>
+              <w:tblLook w:val="04A0" w:firstRow="1" w:lastRow="0" w:firstColumn="1" w:lastColumn="0" w:noHBand="0" w:noVBand="1"/>
+            </w:tblPr>
+            <w:tblGrid>
+              <w:gridCol w:w="1279"/>
+              <w:gridCol w:w="1286"/>
+            </w:tblGrid>
+            <w:tr>
+              <w:tc>
+                <w:tcPr>
+                  <w:tcW w:w="0" w:type="auto"/>
+                  <w:tcBorders>
+                    <w:top w:val="single" w:sz="4" w:space="0" w:color="000000"/>
+                    <w:left w:val="single" w:sz="4" w:space="0" w:color="000000"/>
+                    <w:bottom w:val="single" w:sz="4" w:space="0" w:color="000000"/>
+                    <w:right w:val="single" w:sz="4" w:space="0" w:color="000000"/>
+                  </w:tcBorders>
+                  <w:tcMar>
+                    <w:top w:w="0" w:type="dxa"/>
+                    <w:left w:w="108" w:type="dxa"/>
+                    <w:bottom w:w="0" w:type="dxa"/>
+                    <w:right w:w="108" w:type="dxa"/>
+                  </w:tcMar>
+                  <w:hideMark/>
+                </w:tcPr>
+                <w:p>
+                  <w:pPr>
+                    <w:spacing w:after="0" w:line="240" w:lineRule="auto"/>
+                    <w:jc w:val="both"/>
+                    <w:rPr>
+                      <w:rFonts w:ascii="Times New Roman" w:eastAsia="Times New Roman" w:hAnsi="Times New Roman" w:cs="Times New Roman"/>
+                      <w:sz w:val="24"/>
+                      <w:szCs w:val="24"/>
+                      <w:lang w:eastAsia="es-MX"/>
+                    </w:rPr>
+                  </w:pPr>
+                  <w:r>
+                    <w:rPr>
+                      <w:rFonts w:ascii="Constantia" w:eastAsia="Times New Roman" w:hAnsi="Constantia" w:cs="Times New Roman"/>
+                      <w:color w:val="000000"/>
+                      <w:lang w:eastAsia="es-MX"/>
+                    </w:rPr>
+                    <w:t>Requisito x</w:t>
+                  </w:r>
+                </w:p>
+              </w:tc>
+              <w:tc>
+                <w:tcPr>
+                  <w:tcW w:w="0" w:type="auto"/>
+                  <w:tcBorders>
+                    <w:top w:val="single" w:sz="4" w:space="0" w:color="000000"/>
+                    <w:left w:val="single" w:sz="4" w:space="0" w:color="000000"/>
+                    <w:bottom w:val="single" w:sz="4" w:space="0" w:color="000000"/>
+                    <w:right w:val="single" w:sz="4" w:space="0" w:color="000000"/>
+                  </w:tcBorders>
+                  <w:tcMar>
+                    <w:top w:w="0" w:type="dxa"/>
+                    <w:left w:w="108" w:type="dxa"/>
+                    <w:bottom w:w="0" w:type="dxa"/>
+                    <w:right w:w="108" w:type="dxa"/>
+                  </w:tcMar>
+                  <w:hideMark/>
+                </w:tcPr>
+                <w:p>
+                  <w:pPr>
+                    <w:spacing w:after="0" w:line="240" w:lineRule="auto"/>
+                    <w:jc w:val="both"/>
+                    <w:rPr>
+                      <w:rFonts w:ascii="Times New Roman" w:eastAsia="Times New Roman" w:hAnsi="Times New Roman" w:cs="Times New Roman"/>
+                      <w:sz w:val="24"/>
+                      <w:szCs w:val="24"/>
+                      <w:lang w:eastAsia="es-MX"/>
+                    </w:rPr>
+                  </w:pPr>
+                  <w:r>
+                    <w:rPr>
+                      <w:rFonts w:ascii="Constantia" w:eastAsia="Times New Roman" w:hAnsi="Constantia" w:cs="Times New Roman"/>
+                      <w:color w:val="000000"/>
+                      <w:lang w:eastAsia="es-MX"/>
+                    </w:rPr>
+                    <w:t>Restricción</w:t>
+                  </w:r>
+                </w:p>
+              </w:tc>
+            </w:tr>
+          </w:tbl>
+          <w:p>
+            <w:pPr>
+              <w:spacing w:after="0" w:line="240" w:lineRule="auto"/>
+              <w:rPr>
+                <w:rFonts w:ascii="Times New Roman" w:eastAsia="Times New Roman" w:hAnsi="Times New Roman" w:cs="Times New Roman"/>
+                <w:sz w:val="24"/>
+                <w:szCs w:val="24"/>
+                <w:lang w:eastAsia="es-MX"/>
+              </w:rPr>
+            </w:pPr>
+          </w:p>
+        </w:tc>
+      </w:tr>
+      <w:tr>
+        <w:tc>
+          <w:tcPr>
+            <w:tcW w:w="0" w:type="auto"/>
+            <w:tcBorders>
+              <w:top w:val="single" w:sz="4" w:space="0" w:color="000000"/>
+              <w:left w:val="single" w:sz="4" w:space="0" w:color="000000"/>
+              <w:bottom w:val="single" w:sz="4" w:space="0" w:color="000000"/>
+              <w:right w:val="single" w:sz="4" w:space="0" w:color="000000"/>
+            </w:tcBorders>
+            <w:tcMar>
+              <w:top w:w="0" w:type="dxa"/>
+              <w:left w:w="108" w:type="dxa"/>
+              <w:bottom w:w="0" w:type="dxa"/>
+              <w:right w:w="108" w:type="dxa"/>
+            </w:tcMar>
+            <w:hideMark/>
+          </w:tcPr>
+          <w:p>
+            <w:pPr>
+              <w:spacing w:after="0" w:line="240" w:lineRule="auto"/>
+              <w:jc w:val="both"/>
+              <w:rPr>
+                <w:rFonts w:ascii="Times New Roman" w:eastAsia="Times New Roman" w:hAnsi="Times New Roman" w:cs="Times New Roman"/>
+                <w:sz w:val="24"/>
+                <w:szCs w:val="24"/>
+                <w:lang w:eastAsia="es-MX"/>
+              </w:rPr>
+            </w:pPr>
+            <w:r>
+              <w:rPr>
+                <w:rFonts w:ascii="Constantia" w:eastAsia="Times New Roman" w:hAnsi="Constantia" w:cs="Times New Roman"/>
+                <w:color w:val="000000"/>
+                <w:lang w:eastAsia="es-MX"/>
+              </w:rPr>
+              <w:t>Fuente del requisito</w:t>
+            </w:r>
+          </w:p>
+        </w:tc>
+        <w:tc>
+          <w:tcPr>
+            <w:tcW w:w="0" w:type="auto"/>
+            <w:tcBorders>
+              <w:top w:val="single" w:sz="4" w:space="0" w:color="000000"/>
+              <w:left w:val="single" w:sz="4" w:space="0" w:color="000000"/>
+              <w:bottom w:val="single" w:sz="4" w:space="0" w:color="000000"/>
+              <w:right w:val="single" w:sz="4" w:space="0" w:color="000000"/>
+            </w:tcBorders>
+            <w:tcMar>
+              <w:top w:w="0" w:type="dxa"/>
+              <w:left w:w="108" w:type="dxa"/>
+              <w:bottom w:w="0" w:type="dxa"/>
+              <w:right w:w="108" w:type="dxa"/>
+            </w:tcMar>
+            <w:hideMark/>
+          </w:tcPr>
+          <w:p>
+            <w:pPr>
+              <w:spacing w:after="0" w:line="240" w:lineRule="auto"/>
+              <w:jc w:val="both"/>
+              <w:rPr>
+                <w:rFonts w:ascii="Times New Roman" w:eastAsia="Times New Roman" w:hAnsi="Times New Roman" w:cs="Times New Roman"/>
+                <w:sz w:val="24"/>
+                <w:szCs w:val="24"/>
+                <w:lang w:eastAsia="es-MX"/>
+              </w:rPr>
+            </w:pPr>
+            <w:r>
+              <w:rPr>
+                <w:rFonts w:ascii="Constantia" w:eastAsia="Times New Roman" w:hAnsi="Constantia" w:cs="Times New Roman"/>
+                <w:color w:val="000000"/>
+                <w:lang w:eastAsia="es-MX"/>
+              </w:rPr>
+              <w:t>Cliente</w:t>
+            </w:r>
+          </w:p>
+        </w:tc>
+      </w:tr>
+      <w:tr>
+        <w:tc>
+          <w:tcPr>
+            <w:tcW w:w="0" w:type="auto"/>
+            <w:tcBorders>
+              <w:top w:val="single" w:sz="4" w:space="0" w:color="000000"/>
+              <w:left w:val="single" w:sz="4" w:space="0" w:color="000000"/>
+              <w:bottom w:val="single" w:sz="4" w:space="0" w:color="000000"/>
+              <w:right w:val="single" w:sz="4" w:space="0" w:color="000000"/>
+            </w:tcBorders>
+            <w:tcMar>
+              <w:top w:w="0" w:type="dxa"/>
+              <w:left w:w="108" w:type="dxa"/>
+              <w:bottom w:w="0" w:type="dxa"/>
+              <w:right w:w="108" w:type="dxa"/>
+            </w:tcMar>
+            <w:hideMark/>
+          </w:tcPr>
+          <w:p>
+            <w:pPr>
+              <w:spacing w:after="0" w:line="240" w:lineRule="auto"/>
+              <w:jc w:val="both"/>
+              <w:rPr>
+                <w:rFonts w:ascii="Times New Roman" w:eastAsia="Times New Roman" w:hAnsi="Times New Roman" w:cs="Times New Roman"/>
+                <w:sz w:val="24"/>
+                <w:szCs w:val="24"/>
+                <w:lang w:eastAsia="es-MX"/>
+              </w:rPr>
+            </w:pPr>
+            <w:r>
+              <w:rPr>
+                <w:rFonts w:ascii="Constantia" w:eastAsia="Times New Roman" w:hAnsi="Constantia" w:cs="Times New Roman"/>
+                <w:color w:val="000000"/>
+                <w:lang w:eastAsia="es-MX"/>
+              </w:rPr>
+              <w:t>Descripción </w:t>
+            </w:r>
+          </w:p>
+        </w:tc>
+        <w:tc>
+          <w:tcPr>
+            <w:tcW w:w="0" w:type="auto"/>
+            <w:tcBorders>
+              <w:top w:val="single" w:sz="4" w:space="0" w:color="000000"/>
+              <w:left w:val="single" w:sz="4" w:space="0" w:color="000000"/>
+              <w:bottom w:val="single" w:sz="4" w:space="0" w:color="000000"/>
+              <w:right w:val="single" w:sz="4" w:space="0" w:color="000000"/>
+            </w:tcBorders>
+            <w:tcMar>
+              <w:top w:w="0" w:type="dxa"/>
+              <w:left w:w="108" w:type="dxa"/>
+              <w:bottom w:w="0" w:type="dxa"/>
+              <w:right w:w="108" w:type="dxa"/>
+            </w:tcMar>
+            <w:hideMark/>
+          </w:tcPr>
+          <w:p>
+            <w:pPr>
+              <w:spacing w:after="0" w:line="240" w:lineRule="auto"/>
+              <w:jc w:val="both"/>
+              <w:rPr>
+                <w:rFonts w:ascii="Times New Roman" w:eastAsia="Times New Roman" w:hAnsi="Times New Roman" w:cs="Times New Roman"/>
+                <w:sz w:val="24"/>
+                <w:szCs w:val="24"/>
+                <w:lang w:eastAsia="es-MX"/>
+              </w:rPr>
+            </w:pPr>
+            <w:r>
+              <w:rPr>
+                <w:rFonts w:ascii="Times New Roman" w:eastAsia="Times New Roman" w:hAnsi="Times New Roman" w:cs="Times New Roman"/>
+                <w:sz w:val="24"/>
+                <w:szCs w:val="24"/>
+                <w:lang w:eastAsia="es-MX"/>
+              </w:rPr>
+              <w:t>Sistema que se encarga iniciar la sesión de los ya registrados</w:t>
             </w:r>
           </w:p>
         </w:tc>
@@ -1520,742 +2286,6 @@
         </w:rPr>
       </w:pPr>
     </w:p>
-    <w:tbl>
-      <w:tblPr>
-        <w:tblW w:w="0" w:type="auto"/>
-        <w:tblCellMar>
-          <w:top w:w="15" w:type="dxa"/>
-          <w:left w:w="15" w:type="dxa"/>
-          <w:bottom w:w="15" w:type="dxa"/>
-          <w:right w:w="15" w:type="dxa"/>
-        </w:tblCellMar>
-        <w:tblLook w:val="04A0" w:firstRow="1" w:lastRow="0" w:firstColumn="1" w:lastColumn="0" w:noHBand="0" w:noVBand="1"/>
-      </w:tblPr>
-      <w:tblGrid>
-        <w:gridCol w:w="2173"/>
-        <w:gridCol w:w="6655"/>
-      </w:tblGrid>
-      <w:tr>
-        <w:tc>
-          <w:tcPr>
-            <w:tcW w:w="0" w:type="auto"/>
-            <w:tcBorders>
-              <w:top w:val="single" w:sz="4" w:space="0" w:color="000000"/>
-              <w:left w:val="single" w:sz="4" w:space="0" w:color="000000"/>
-              <w:bottom w:val="single" w:sz="4" w:space="0" w:color="000000"/>
-              <w:right w:val="single" w:sz="4" w:space="0" w:color="000000"/>
-            </w:tcBorders>
-            <w:tcMar>
-              <w:top w:w="0" w:type="dxa"/>
-              <w:left w:w="108" w:type="dxa"/>
-              <w:bottom w:w="0" w:type="dxa"/>
-              <w:right w:w="108" w:type="dxa"/>
-            </w:tcMar>
-            <w:hideMark/>
-          </w:tcPr>
-          <w:p>
-            <w:pPr>
-              <w:spacing w:after="0" w:line="240" w:lineRule="auto"/>
-              <w:jc w:val="both"/>
-              <w:rPr>
-                <w:rFonts w:ascii="Times New Roman" w:eastAsia="Times New Roman" w:hAnsi="Times New Roman" w:cs="Times New Roman"/>
-                <w:sz w:val="24"/>
-                <w:szCs w:val="24"/>
-                <w:lang w:eastAsia="es-MX"/>
-              </w:rPr>
-            </w:pPr>
-            <w:r>
-              <w:rPr>
-                <w:rFonts w:ascii="Constantia" w:eastAsia="Times New Roman" w:hAnsi="Constantia" w:cs="Times New Roman"/>
-                <w:color w:val="000000"/>
-                <w:lang w:eastAsia="es-MX"/>
-              </w:rPr>
-              <w:t>Número de requisito</w:t>
-            </w:r>
-          </w:p>
-        </w:tc>
-        <w:tc>
-          <w:tcPr>
-            <w:tcW w:w="0" w:type="auto"/>
-            <w:tcBorders>
-              <w:top w:val="single" w:sz="4" w:space="0" w:color="000000"/>
-              <w:left w:val="single" w:sz="4" w:space="0" w:color="000000"/>
-              <w:bottom w:val="single" w:sz="4" w:space="0" w:color="000000"/>
-              <w:right w:val="single" w:sz="4" w:space="0" w:color="000000"/>
-            </w:tcBorders>
-            <w:tcMar>
-              <w:top w:w="0" w:type="dxa"/>
-              <w:left w:w="108" w:type="dxa"/>
-              <w:bottom w:w="0" w:type="dxa"/>
-              <w:right w:w="108" w:type="dxa"/>
-            </w:tcMar>
-            <w:hideMark/>
-          </w:tcPr>
-          <w:p>
-            <w:pPr>
-              <w:spacing w:after="0" w:line="240" w:lineRule="auto"/>
-              <w:jc w:val="both"/>
-              <w:rPr>
-                <w:rFonts w:ascii="Times New Roman" w:eastAsia="Times New Roman" w:hAnsi="Times New Roman" w:cs="Times New Roman"/>
-                <w:sz w:val="24"/>
-                <w:szCs w:val="24"/>
-                <w:lang w:eastAsia="es-MX"/>
-              </w:rPr>
-            </w:pPr>
-            <w:r>
-              <w:rPr>
-                <w:rFonts w:ascii="Constantia" w:eastAsia="Times New Roman" w:hAnsi="Constantia" w:cs="Times New Roman"/>
-                <w:color w:val="000000"/>
-                <w:lang w:eastAsia="es-MX"/>
-              </w:rPr>
-              <w:t>02</w:t>
-            </w:r>
-          </w:p>
-        </w:tc>
-      </w:tr>
-      <w:tr>
-        <w:tc>
-          <w:tcPr>
-            <w:tcW w:w="0" w:type="auto"/>
-            <w:tcBorders>
-              <w:top w:val="single" w:sz="4" w:space="0" w:color="000000"/>
-              <w:left w:val="single" w:sz="4" w:space="0" w:color="000000"/>
-              <w:bottom w:val="single" w:sz="4" w:space="0" w:color="000000"/>
-              <w:right w:val="single" w:sz="4" w:space="0" w:color="000000"/>
-            </w:tcBorders>
-            <w:tcMar>
-              <w:top w:w="0" w:type="dxa"/>
-              <w:left w:w="108" w:type="dxa"/>
-              <w:bottom w:w="0" w:type="dxa"/>
-              <w:right w:w="108" w:type="dxa"/>
-            </w:tcMar>
-            <w:hideMark/>
-          </w:tcPr>
-          <w:p>
-            <w:pPr>
-              <w:spacing w:after="0" w:line="240" w:lineRule="auto"/>
-              <w:jc w:val="both"/>
-              <w:rPr>
-                <w:rFonts w:ascii="Times New Roman" w:eastAsia="Times New Roman" w:hAnsi="Times New Roman" w:cs="Times New Roman"/>
-                <w:sz w:val="24"/>
-                <w:szCs w:val="24"/>
-                <w:lang w:eastAsia="es-MX"/>
-              </w:rPr>
-            </w:pPr>
-            <w:r>
-              <w:rPr>
-                <w:rFonts w:ascii="Constantia" w:eastAsia="Times New Roman" w:hAnsi="Constantia" w:cs="Times New Roman"/>
-                <w:color w:val="000000"/>
-                <w:lang w:eastAsia="es-MX"/>
-              </w:rPr>
-              <w:t>Nombre del requisito</w:t>
-            </w:r>
-          </w:p>
-        </w:tc>
-        <w:tc>
-          <w:tcPr>
-            <w:tcW w:w="0" w:type="auto"/>
-            <w:tcBorders>
-              <w:top w:val="single" w:sz="4" w:space="0" w:color="000000"/>
-              <w:left w:val="single" w:sz="4" w:space="0" w:color="000000"/>
-              <w:bottom w:val="single" w:sz="4" w:space="0" w:color="000000"/>
-              <w:right w:val="single" w:sz="4" w:space="0" w:color="000000"/>
-            </w:tcBorders>
-            <w:tcMar>
-              <w:top w:w="0" w:type="dxa"/>
-              <w:left w:w="108" w:type="dxa"/>
-              <w:bottom w:w="0" w:type="dxa"/>
-              <w:right w:w="108" w:type="dxa"/>
-            </w:tcMar>
-            <w:hideMark/>
-          </w:tcPr>
-          <w:p>
-            <w:pPr>
-              <w:spacing w:after="0" w:line="240" w:lineRule="auto"/>
-              <w:jc w:val="both"/>
-              <w:rPr>
-                <w:rFonts w:ascii="Times New Roman" w:eastAsia="Times New Roman" w:hAnsi="Times New Roman" w:cs="Times New Roman"/>
-                <w:sz w:val="24"/>
-                <w:szCs w:val="24"/>
-                <w:lang w:eastAsia="es-MX"/>
-              </w:rPr>
-            </w:pPr>
-            <w:r>
-              <w:rPr>
-                <w:rFonts w:ascii="Constantia" w:eastAsia="Times New Roman" w:hAnsi="Constantia" w:cs="Times New Roman"/>
-                <w:color w:val="000000"/>
-                <w:lang w:eastAsia="es-MX"/>
-              </w:rPr>
-              <w:t>Reportes de inventario</w:t>
-            </w:r>
-          </w:p>
-        </w:tc>
-      </w:tr>
-      <w:tr>
-        <w:tc>
-          <w:tcPr>
-            <w:tcW w:w="0" w:type="auto"/>
-            <w:tcBorders>
-              <w:top w:val="single" w:sz="4" w:space="0" w:color="000000"/>
-              <w:left w:val="single" w:sz="4" w:space="0" w:color="000000"/>
-              <w:bottom w:val="single" w:sz="4" w:space="0" w:color="000000"/>
-              <w:right w:val="single" w:sz="4" w:space="0" w:color="000000"/>
-            </w:tcBorders>
-            <w:tcMar>
-              <w:top w:w="0" w:type="dxa"/>
-              <w:left w:w="108" w:type="dxa"/>
-              <w:bottom w:w="0" w:type="dxa"/>
-              <w:right w:w="108" w:type="dxa"/>
-            </w:tcMar>
-            <w:hideMark/>
-          </w:tcPr>
-          <w:p>
-            <w:pPr>
-              <w:spacing w:after="0" w:line="240" w:lineRule="auto"/>
-              <w:jc w:val="both"/>
-              <w:rPr>
-                <w:rFonts w:ascii="Times New Roman" w:eastAsia="Times New Roman" w:hAnsi="Times New Roman" w:cs="Times New Roman"/>
-                <w:sz w:val="24"/>
-                <w:szCs w:val="24"/>
-                <w:lang w:eastAsia="es-MX"/>
-              </w:rPr>
-            </w:pPr>
-            <w:r>
-              <w:rPr>
-                <w:rFonts w:ascii="Constantia" w:eastAsia="Times New Roman" w:hAnsi="Constantia" w:cs="Times New Roman"/>
-                <w:color w:val="000000"/>
-                <w:lang w:eastAsia="es-MX"/>
-              </w:rPr>
-              <w:t>Tipo</w:t>
-            </w:r>
-          </w:p>
-        </w:tc>
-        <w:tc>
-          <w:tcPr>
-            <w:tcW w:w="0" w:type="auto"/>
-            <w:tcBorders>
-              <w:top w:val="single" w:sz="4" w:space="0" w:color="000000"/>
-              <w:left w:val="single" w:sz="4" w:space="0" w:color="000000"/>
-              <w:bottom w:val="single" w:sz="4" w:space="0" w:color="000000"/>
-              <w:right w:val="single" w:sz="4" w:space="0" w:color="000000"/>
-            </w:tcBorders>
-            <w:tcMar>
-              <w:top w:w="0" w:type="dxa"/>
-              <w:left w:w="108" w:type="dxa"/>
-              <w:bottom w:w="0" w:type="dxa"/>
-              <w:right w:w="108" w:type="dxa"/>
-            </w:tcMar>
-            <w:hideMark/>
-          </w:tcPr>
-          <w:p>
-            <w:pPr>
-              <w:spacing w:after="0" w:line="240" w:lineRule="auto"/>
-              <w:rPr>
-                <w:rFonts w:ascii="Times New Roman" w:eastAsia="Times New Roman" w:hAnsi="Times New Roman" w:cs="Times New Roman"/>
-                <w:sz w:val="24"/>
-                <w:szCs w:val="24"/>
-                <w:lang w:eastAsia="es-MX"/>
-              </w:rPr>
-            </w:pPr>
-          </w:p>
-          <w:tbl>
-            <w:tblPr>
-              <w:tblW w:w="0" w:type="auto"/>
-              <w:tblCellMar>
-                <w:top w:w="15" w:type="dxa"/>
-                <w:left w:w="15" w:type="dxa"/>
-                <w:bottom w:w="15" w:type="dxa"/>
-                <w:right w:w="15" w:type="dxa"/>
-              </w:tblCellMar>
-              <w:tblLook w:val="04A0" w:firstRow="1" w:lastRow="0" w:firstColumn="1" w:lastColumn="0" w:noHBand="0" w:noVBand="1"/>
-            </w:tblPr>
-            <w:tblGrid>
-              <w:gridCol w:w="1279"/>
-              <w:gridCol w:w="1286"/>
-            </w:tblGrid>
-            <w:tr>
-              <w:tc>
-                <w:tcPr>
-                  <w:tcW w:w="0" w:type="auto"/>
-                  <w:tcBorders>
-                    <w:top w:val="single" w:sz="4" w:space="0" w:color="000000"/>
-                    <w:left w:val="single" w:sz="4" w:space="0" w:color="000000"/>
-                    <w:bottom w:val="single" w:sz="4" w:space="0" w:color="000000"/>
-                    <w:right w:val="single" w:sz="4" w:space="0" w:color="000000"/>
-                  </w:tcBorders>
-                  <w:tcMar>
-                    <w:top w:w="0" w:type="dxa"/>
-                    <w:left w:w="108" w:type="dxa"/>
-                    <w:bottom w:w="0" w:type="dxa"/>
-                    <w:right w:w="108" w:type="dxa"/>
-                  </w:tcMar>
-                  <w:hideMark/>
-                </w:tcPr>
-                <w:p>
-                  <w:pPr>
-                    <w:spacing w:after="0" w:line="240" w:lineRule="auto"/>
-                    <w:jc w:val="both"/>
-                    <w:rPr>
-                      <w:rFonts w:ascii="Times New Roman" w:eastAsia="Times New Roman" w:hAnsi="Times New Roman" w:cs="Times New Roman"/>
-                      <w:sz w:val="24"/>
-                      <w:szCs w:val="24"/>
-                      <w:lang w:eastAsia="es-MX"/>
-                    </w:rPr>
-                  </w:pPr>
-                  <w:r>
-                    <w:rPr>
-                      <w:rFonts w:ascii="Constantia" w:eastAsia="Times New Roman" w:hAnsi="Constantia" w:cs="Times New Roman"/>
-                      <w:color w:val="000000"/>
-                      <w:lang w:eastAsia="es-MX"/>
-                    </w:rPr>
-                    <w:t>Requisito x</w:t>
-                  </w:r>
-                </w:p>
-              </w:tc>
-              <w:tc>
-                <w:tcPr>
-                  <w:tcW w:w="0" w:type="auto"/>
-                  <w:tcBorders>
-                    <w:top w:val="single" w:sz="4" w:space="0" w:color="000000"/>
-                    <w:left w:val="single" w:sz="4" w:space="0" w:color="000000"/>
-                    <w:bottom w:val="single" w:sz="4" w:space="0" w:color="000000"/>
-                    <w:right w:val="single" w:sz="4" w:space="0" w:color="000000"/>
-                  </w:tcBorders>
-                  <w:tcMar>
-                    <w:top w:w="0" w:type="dxa"/>
-                    <w:left w:w="108" w:type="dxa"/>
-                    <w:bottom w:w="0" w:type="dxa"/>
-                    <w:right w:w="108" w:type="dxa"/>
-                  </w:tcMar>
-                  <w:hideMark/>
-                </w:tcPr>
-                <w:p>
-                  <w:pPr>
-                    <w:spacing w:after="0" w:line="240" w:lineRule="auto"/>
-                    <w:jc w:val="both"/>
-                    <w:rPr>
-                      <w:rFonts w:ascii="Times New Roman" w:eastAsia="Times New Roman" w:hAnsi="Times New Roman" w:cs="Times New Roman"/>
-                      <w:sz w:val="24"/>
-                      <w:szCs w:val="24"/>
-                      <w:lang w:eastAsia="es-MX"/>
-                    </w:rPr>
-                  </w:pPr>
-                  <w:r>
-                    <w:rPr>
-                      <w:rFonts w:ascii="Constantia" w:eastAsia="Times New Roman" w:hAnsi="Constantia" w:cs="Times New Roman"/>
-                      <w:color w:val="000000"/>
-                      <w:lang w:eastAsia="es-MX"/>
-                    </w:rPr>
-                    <w:t>Restricción</w:t>
-                  </w:r>
-                </w:p>
-              </w:tc>
-            </w:tr>
-          </w:tbl>
-          <w:p>
-            <w:pPr>
-              <w:spacing w:after="0" w:line="240" w:lineRule="auto"/>
-              <w:rPr>
-                <w:rFonts w:ascii="Times New Roman" w:eastAsia="Times New Roman" w:hAnsi="Times New Roman" w:cs="Times New Roman"/>
-                <w:sz w:val="24"/>
-                <w:szCs w:val="24"/>
-                <w:lang w:eastAsia="es-MX"/>
-              </w:rPr>
-            </w:pPr>
-          </w:p>
-        </w:tc>
-      </w:tr>
-      <w:tr>
-        <w:tc>
-          <w:tcPr>
-            <w:tcW w:w="0" w:type="auto"/>
-            <w:tcBorders>
-              <w:top w:val="single" w:sz="4" w:space="0" w:color="000000"/>
-              <w:left w:val="single" w:sz="4" w:space="0" w:color="000000"/>
-              <w:bottom w:val="single" w:sz="4" w:space="0" w:color="000000"/>
-              <w:right w:val="single" w:sz="4" w:space="0" w:color="000000"/>
-            </w:tcBorders>
-            <w:tcMar>
-              <w:top w:w="0" w:type="dxa"/>
-              <w:left w:w="108" w:type="dxa"/>
-              <w:bottom w:w="0" w:type="dxa"/>
-              <w:right w:w="108" w:type="dxa"/>
-            </w:tcMar>
-            <w:hideMark/>
-          </w:tcPr>
-          <w:p>
-            <w:pPr>
-              <w:spacing w:after="0" w:line="240" w:lineRule="auto"/>
-              <w:jc w:val="both"/>
-              <w:rPr>
-                <w:rFonts w:ascii="Times New Roman" w:eastAsia="Times New Roman" w:hAnsi="Times New Roman" w:cs="Times New Roman"/>
-                <w:sz w:val="24"/>
-                <w:szCs w:val="24"/>
-                <w:lang w:eastAsia="es-MX"/>
-              </w:rPr>
-            </w:pPr>
-            <w:r>
-              <w:rPr>
-                <w:rFonts w:ascii="Constantia" w:eastAsia="Times New Roman" w:hAnsi="Constantia" w:cs="Times New Roman"/>
-                <w:color w:val="000000"/>
-                <w:lang w:eastAsia="es-MX"/>
-              </w:rPr>
-              <w:t>Fuente del requisito</w:t>
-            </w:r>
-          </w:p>
-        </w:tc>
-        <w:tc>
-          <w:tcPr>
-            <w:tcW w:w="0" w:type="auto"/>
-            <w:tcBorders>
-              <w:top w:val="single" w:sz="4" w:space="0" w:color="000000"/>
-              <w:left w:val="single" w:sz="4" w:space="0" w:color="000000"/>
-              <w:bottom w:val="single" w:sz="4" w:space="0" w:color="000000"/>
-              <w:right w:val="single" w:sz="4" w:space="0" w:color="000000"/>
-            </w:tcBorders>
-            <w:tcMar>
-              <w:top w:w="0" w:type="dxa"/>
-              <w:left w:w="108" w:type="dxa"/>
-              <w:bottom w:w="0" w:type="dxa"/>
-              <w:right w:w="108" w:type="dxa"/>
-            </w:tcMar>
-            <w:hideMark/>
-          </w:tcPr>
-          <w:p>
-            <w:pPr>
-              <w:spacing w:after="0" w:line="240" w:lineRule="auto"/>
-              <w:jc w:val="both"/>
-              <w:rPr>
-                <w:rFonts w:ascii="Times New Roman" w:eastAsia="Times New Roman" w:hAnsi="Times New Roman" w:cs="Times New Roman"/>
-                <w:sz w:val="24"/>
-                <w:szCs w:val="24"/>
-                <w:lang w:eastAsia="es-MX"/>
-              </w:rPr>
-            </w:pPr>
-            <w:r>
-              <w:rPr>
-                <w:rFonts w:ascii="Constantia" w:eastAsia="Times New Roman" w:hAnsi="Constantia" w:cs="Times New Roman"/>
-                <w:color w:val="000000"/>
-                <w:lang w:eastAsia="es-MX"/>
-              </w:rPr>
-              <w:t>Cliente</w:t>
-            </w:r>
-          </w:p>
-        </w:tc>
-      </w:tr>
-      <w:tr>
-        <w:tc>
-          <w:tcPr>
-            <w:tcW w:w="0" w:type="auto"/>
-            <w:tcBorders>
-              <w:top w:val="single" w:sz="4" w:space="0" w:color="000000"/>
-              <w:left w:val="single" w:sz="4" w:space="0" w:color="000000"/>
-              <w:bottom w:val="single" w:sz="4" w:space="0" w:color="000000"/>
-              <w:right w:val="single" w:sz="4" w:space="0" w:color="000000"/>
-            </w:tcBorders>
-            <w:tcMar>
-              <w:top w:w="0" w:type="dxa"/>
-              <w:left w:w="108" w:type="dxa"/>
-              <w:bottom w:w="0" w:type="dxa"/>
-              <w:right w:w="108" w:type="dxa"/>
-            </w:tcMar>
-            <w:hideMark/>
-          </w:tcPr>
-          <w:p>
-            <w:pPr>
-              <w:spacing w:after="0" w:line="240" w:lineRule="auto"/>
-              <w:jc w:val="both"/>
-              <w:rPr>
-                <w:rFonts w:ascii="Times New Roman" w:eastAsia="Times New Roman" w:hAnsi="Times New Roman" w:cs="Times New Roman"/>
-                <w:sz w:val="24"/>
-                <w:szCs w:val="24"/>
-                <w:lang w:eastAsia="es-MX"/>
-              </w:rPr>
-            </w:pPr>
-            <w:r>
-              <w:rPr>
-                <w:rFonts w:ascii="Constantia" w:eastAsia="Times New Roman" w:hAnsi="Constantia" w:cs="Times New Roman"/>
-                <w:color w:val="000000"/>
-                <w:lang w:eastAsia="es-MX"/>
-              </w:rPr>
-              <w:t>Descripción </w:t>
-            </w:r>
-          </w:p>
-        </w:tc>
-        <w:tc>
-          <w:tcPr>
-            <w:tcW w:w="0" w:type="auto"/>
-            <w:tcBorders>
-              <w:top w:val="single" w:sz="4" w:space="0" w:color="000000"/>
-              <w:left w:val="single" w:sz="4" w:space="0" w:color="000000"/>
-              <w:bottom w:val="single" w:sz="4" w:space="0" w:color="000000"/>
-              <w:right w:val="single" w:sz="4" w:space="0" w:color="000000"/>
-            </w:tcBorders>
-            <w:tcMar>
-              <w:top w:w="0" w:type="dxa"/>
-              <w:left w:w="108" w:type="dxa"/>
-              <w:bottom w:w="0" w:type="dxa"/>
-              <w:right w:w="108" w:type="dxa"/>
-            </w:tcMar>
-            <w:hideMark/>
-          </w:tcPr>
-          <w:p>
-            <w:pPr>
-              <w:spacing w:after="0" w:line="240" w:lineRule="auto"/>
-              <w:jc w:val="both"/>
-              <w:rPr>
-                <w:rFonts w:ascii="Times New Roman" w:eastAsia="Times New Roman" w:hAnsi="Times New Roman" w:cs="Times New Roman"/>
-                <w:sz w:val="24"/>
-                <w:szCs w:val="24"/>
-                <w:lang w:eastAsia="es-MX"/>
-              </w:rPr>
-            </w:pPr>
-            <w:r>
-              <w:rPr>
-                <w:rFonts w:ascii="Constantia" w:eastAsia="Times New Roman" w:hAnsi="Constantia" w:cs="Times New Roman"/>
-                <w:color w:val="000000"/>
-                <w:lang w:eastAsia="es-MX"/>
-              </w:rPr>
-              <w:t xml:space="preserve">El sistema deberá ser capaz de generar reportes de inventario de cada </w:t>
-            </w:r>
-            <w:proofErr w:type="spellStart"/>
-            <w:r>
-              <w:rPr>
-                <w:rFonts w:ascii="Constantia" w:eastAsia="Times New Roman" w:hAnsi="Constantia" w:cs="Times New Roman"/>
-                <w:color w:val="000000"/>
-                <w:lang w:eastAsia="es-MX"/>
-              </w:rPr>
-              <w:t>sucursa</w:t>
-            </w:r>
-            <w:proofErr w:type="spellEnd"/>
-            <w:r>
-              <w:rPr>
-                <w:rFonts w:ascii="Constantia" w:eastAsia="Times New Roman" w:hAnsi="Constantia" w:cs="Times New Roman"/>
-                <w:color w:val="000000"/>
-                <w:lang w:eastAsia="es-MX"/>
-              </w:rPr>
-              <w:t>.</w:t>
-            </w:r>
-          </w:p>
-        </w:tc>
-      </w:tr>
-      <w:tr>
-        <w:tc>
-          <w:tcPr>
-            <w:tcW w:w="0" w:type="auto"/>
-            <w:tcBorders>
-              <w:top w:val="single" w:sz="4" w:space="0" w:color="000000"/>
-              <w:left w:val="single" w:sz="4" w:space="0" w:color="000000"/>
-              <w:bottom w:val="single" w:sz="4" w:space="0" w:color="000000"/>
-              <w:right w:val="single" w:sz="4" w:space="0" w:color="000000"/>
-            </w:tcBorders>
-            <w:tcMar>
-              <w:top w:w="0" w:type="dxa"/>
-              <w:left w:w="108" w:type="dxa"/>
-              <w:bottom w:w="0" w:type="dxa"/>
-              <w:right w:w="108" w:type="dxa"/>
-            </w:tcMar>
-            <w:hideMark/>
-          </w:tcPr>
-          <w:p>
-            <w:pPr>
-              <w:spacing w:after="0" w:line="240" w:lineRule="auto"/>
-              <w:jc w:val="both"/>
-              <w:rPr>
-                <w:rFonts w:ascii="Times New Roman" w:eastAsia="Times New Roman" w:hAnsi="Times New Roman" w:cs="Times New Roman"/>
-                <w:sz w:val="24"/>
-                <w:szCs w:val="24"/>
-                <w:lang w:eastAsia="es-MX"/>
-              </w:rPr>
-            </w:pPr>
-            <w:r>
-              <w:rPr>
-                <w:rFonts w:ascii="Constantia" w:eastAsia="Times New Roman" w:hAnsi="Constantia" w:cs="Times New Roman"/>
-                <w:color w:val="000000"/>
-                <w:lang w:eastAsia="es-MX"/>
-              </w:rPr>
-              <w:t>Prioridad del requisito</w:t>
-            </w:r>
-          </w:p>
-        </w:tc>
-        <w:tc>
-          <w:tcPr>
-            <w:tcW w:w="0" w:type="auto"/>
-            <w:tcBorders>
-              <w:top w:val="single" w:sz="4" w:space="0" w:color="000000"/>
-              <w:left w:val="single" w:sz="4" w:space="0" w:color="000000"/>
-              <w:bottom w:val="single" w:sz="4" w:space="0" w:color="000000"/>
-              <w:right w:val="single" w:sz="4" w:space="0" w:color="000000"/>
-            </w:tcBorders>
-            <w:tcMar>
-              <w:top w:w="0" w:type="dxa"/>
-              <w:left w:w="108" w:type="dxa"/>
-              <w:bottom w:w="0" w:type="dxa"/>
-              <w:right w:w="108" w:type="dxa"/>
-            </w:tcMar>
-            <w:hideMark/>
-          </w:tcPr>
-          <w:p>
-            <w:pPr>
-              <w:spacing w:after="0" w:line="240" w:lineRule="auto"/>
-              <w:rPr>
-                <w:rFonts w:ascii="Times New Roman" w:eastAsia="Times New Roman" w:hAnsi="Times New Roman" w:cs="Times New Roman"/>
-                <w:sz w:val="24"/>
-                <w:szCs w:val="24"/>
-                <w:lang w:eastAsia="es-MX"/>
-              </w:rPr>
-            </w:pPr>
-          </w:p>
-          <w:tbl>
-            <w:tblPr>
-              <w:tblW w:w="0" w:type="auto"/>
-              <w:tblCellMar>
-                <w:top w:w="15" w:type="dxa"/>
-                <w:left w:w="15" w:type="dxa"/>
-                <w:bottom w:w="15" w:type="dxa"/>
-                <w:right w:w="15" w:type="dxa"/>
-              </w:tblCellMar>
-              <w:tblLook w:val="04A0" w:firstRow="1" w:lastRow="0" w:firstColumn="1" w:lastColumn="0" w:noHBand="0" w:noVBand="1"/>
-            </w:tblPr>
-            <w:tblGrid>
-              <w:gridCol w:w="771"/>
-              <w:gridCol w:w="814"/>
-              <w:gridCol w:w="673"/>
-            </w:tblGrid>
-            <w:tr>
-              <w:trPr>
-                <w:trHeight w:val="70"/>
-              </w:trPr>
-              <w:tc>
-                <w:tcPr>
-                  <w:tcW w:w="0" w:type="auto"/>
-                  <w:tcBorders>
-                    <w:top w:val="single" w:sz="4" w:space="0" w:color="000000"/>
-                    <w:left w:val="single" w:sz="4" w:space="0" w:color="000000"/>
-                    <w:bottom w:val="single" w:sz="4" w:space="0" w:color="000000"/>
-                    <w:right w:val="single" w:sz="4" w:space="0" w:color="000000"/>
-                  </w:tcBorders>
-                  <w:tcMar>
-                    <w:top w:w="0" w:type="dxa"/>
-                    <w:left w:w="108" w:type="dxa"/>
-                    <w:bottom w:w="0" w:type="dxa"/>
-                    <w:right w:w="108" w:type="dxa"/>
-                  </w:tcMar>
-                  <w:hideMark/>
-                </w:tcPr>
-                <w:p>
-                  <w:pPr>
-                    <w:spacing w:after="0" w:line="240" w:lineRule="auto"/>
-                    <w:jc w:val="both"/>
-                    <w:rPr>
-                      <w:rFonts w:ascii="Times New Roman" w:eastAsia="Times New Roman" w:hAnsi="Times New Roman" w:cs="Times New Roman"/>
-                      <w:sz w:val="24"/>
-                      <w:szCs w:val="24"/>
-                      <w:lang w:eastAsia="es-MX"/>
-                    </w:rPr>
-                  </w:pPr>
-                  <w:r>
-                    <w:rPr>
-                      <w:rFonts w:ascii="Constantia" w:eastAsia="Times New Roman" w:hAnsi="Constantia" w:cs="Times New Roman"/>
-                      <w:color w:val="000000"/>
-                      <w:lang w:eastAsia="es-MX"/>
-                    </w:rPr>
-                    <w:t>Alta x</w:t>
-                  </w:r>
-                </w:p>
-              </w:tc>
-              <w:tc>
-                <w:tcPr>
-                  <w:tcW w:w="0" w:type="auto"/>
-                  <w:tcBorders>
-                    <w:top w:val="single" w:sz="4" w:space="0" w:color="000000"/>
-                    <w:left w:val="single" w:sz="4" w:space="0" w:color="000000"/>
-                    <w:bottom w:val="single" w:sz="4" w:space="0" w:color="000000"/>
-                    <w:right w:val="single" w:sz="4" w:space="0" w:color="000000"/>
-                  </w:tcBorders>
-                  <w:tcMar>
-                    <w:top w:w="0" w:type="dxa"/>
-                    <w:left w:w="108" w:type="dxa"/>
-                    <w:bottom w:w="0" w:type="dxa"/>
-                    <w:right w:w="108" w:type="dxa"/>
-                  </w:tcMar>
-                  <w:hideMark/>
-                </w:tcPr>
-                <w:p>
-                  <w:pPr>
-                    <w:spacing w:after="0" w:line="240" w:lineRule="auto"/>
-                    <w:jc w:val="both"/>
-                    <w:rPr>
-                      <w:rFonts w:ascii="Times New Roman" w:eastAsia="Times New Roman" w:hAnsi="Times New Roman" w:cs="Times New Roman"/>
-                      <w:sz w:val="24"/>
-                      <w:szCs w:val="24"/>
-                      <w:lang w:eastAsia="es-MX"/>
-                    </w:rPr>
-                  </w:pPr>
-                  <w:r>
-                    <w:rPr>
-                      <w:rFonts w:ascii="Constantia" w:eastAsia="Times New Roman" w:hAnsi="Constantia" w:cs="Times New Roman"/>
-                      <w:color w:val="000000"/>
-                      <w:lang w:eastAsia="es-MX"/>
-                    </w:rPr>
-                    <w:t>Media</w:t>
-                  </w:r>
-                </w:p>
-              </w:tc>
-              <w:tc>
-                <w:tcPr>
-                  <w:tcW w:w="0" w:type="auto"/>
-                  <w:tcBorders>
-                    <w:top w:val="single" w:sz="4" w:space="0" w:color="000000"/>
-                    <w:left w:val="single" w:sz="4" w:space="0" w:color="000000"/>
-                    <w:bottom w:val="single" w:sz="4" w:space="0" w:color="000000"/>
-                    <w:right w:val="single" w:sz="4" w:space="0" w:color="000000"/>
-                  </w:tcBorders>
-                  <w:tcMar>
-                    <w:top w:w="0" w:type="dxa"/>
-                    <w:left w:w="108" w:type="dxa"/>
-                    <w:bottom w:w="0" w:type="dxa"/>
-                    <w:right w:w="108" w:type="dxa"/>
-                  </w:tcMar>
-                  <w:hideMark/>
-                </w:tcPr>
-                <w:p>
-                  <w:pPr>
-                    <w:spacing w:after="0" w:line="240" w:lineRule="auto"/>
-                    <w:jc w:val="both"/>
-                    <w:rPr>
-                      <w:rFonts w:ascii="Times New Roman" w:eastAsia="Times New Roman" w:hAnsi="Times New Roman" w:cs="Times New Roman"/>
-                      <w:sz w:val="24"/>
-                      <w:szCs w:val="24"/>
-                      <w:lang w:eastAsia="es-MX"/>
-                    </w:rPr>
-                  </w:pPr>
-                  <w:r>
-                    <w:rPr>
-                      <w:rFonts w:ascii="Constantia" w:eastAsia="Times New Roman" w:hAnsi="Constantia" w:cs="Times New Roman"/>
-                      <w:color w:val="000000"/>
-                      <w:lang w:eastAsia="es-MX"/>
-                    </w:rPr>
-                    <w:t>Baja </w:t>
-                  </w:r>
-                </w:p>
-              </w:tc>
-            </w:tr>
-          </w:tbl>
-          <w:p>
-            <w:pPr>
-              <w:spacing w:after="0" w:line="240" w:lineRule="auto"/>
-              <w:rPr>
-                <w:rFonts w:ascii="Times New Roman" w:eastAsia="Times New Roman" w:hAnsi="Times New Roman" w:cs="Times New Roman"/>
-                <w:sz w:val="24"/>
-                <w:szCs w:val="24"/>
-                <w:lang w:eastAsia="es-MX"/>
-              </w:rPr>
-            </w:pPr>
-          </w:p>
-        </w:tc>
-      </w:tr>
-    </w:tbl>
     <w:p>
       <w:pPr>
         <w:spacing w:after="0" w:line="240" w:lineRule="auto"/>
@@ -2647,7 +2677,6 @@
                 <w:color w:val="000000"/>
                 <w:lang w:eastAsia="es-MX"/>
               </w:rPr>
-              <w:lastRenderedPageBreak/>
               <w:t>Fuente del requisito</w:t>
             </w:r>
           </w:p>
@@ -2726,6 +2755,7 @@
                 <w:color w:val="000000"/>
                 <w:lang w:eastAsia="es-MX"/>
               </w:rPr>
+              <w:lastRenderedPageBreak/>
               <w:t>Descripción </w:t>
             </w:r>
           </w:p>
@@ -5222,6 +5252,7 @@
                 <w:color w:val="000000"/>
                 <w:lang w:eastAsia="es-MX"/>
               </w:rPr>
+              <w:lastRenderedPageBreak/>
               <w:t>Número de requisito</w:t>
             </w:r>
           </w:p>
@@ -6431,25 +6462,7 @@
                 <w:color w:val="000000"/>
                 <w:lang w:eastAsia="es-MX"/>
               </w:rPr>
-              <w:t>El sistema de consulta de inventario deberá dar respuesta en máximo 5 segundos por consulta y/</w:t>
-            </w:r>
-            <w:proofErr w:type="spellStart"/>
-            <w:r>
-              <w:rPr>
-                <w:rFonts w:ascii="Constantia" w:eastAsia="Times New Roman" w:hAnsi="Constantia" w:cs="Times New Roman"/>
-                <w:color w:val="000000"/>
-                <w:lang w:eastAsia="es-MX"/>
-              </w:rPr>
-              <w:t>o</w:t>
-            </w:r>
-            <w:proofErr w:type="spellEnd"/>
-            <w:r>
-              <w:rPr>
-                <w:rFonts w:ascii="Constantia" w:eastAsia="Times New Roman" w:hAnsi="Constantia" w:cs="Times New Roman"/>
-                <w:color w:val="000000"/>
-                <w:lang w:eastAsia="es-MX"/>
-              </w:rPr>
-              <w:t xml:space="preserve"> operación.</w:t>
+              <w:t>El sistema de consulta de inventario deberá dar respuesta en máximo 5 segundos por consulta y/o operación.</w:t>
             </w:r>
           </w:p>
           <w:p>
@@ -7186,25 +7199,7 @@
                 <w:color w:val="000000"/>
                 <w:lang w:eastAsia="es-MX"/>
               </w:rPr>
-              <w:t xml:space="preserve">El sistema tendrá la capacidad de reconocer el </w:t>
-            </w:r>
-            <w:proofErr w:type="spellStart"/>
-            <w:r>
-              <w:rPr>
-                <w:rFonts w:ascii="Constantia" w:eastAsia="Times New Roman" w:hAnsi="Constantia" w:cs="Times New Roman"/>
-                <w:color w:val="000000"/>
-                <w:lang w:eastAsia="es-MX"/>
-              </w:rPr>
-              <w:t>login</w:t>
-            </w:r>
-            <w:proofErr w:type="spellEnd"/>
-            <w:r>
-              <w:rPr>
-                <w:rFonts w:ascii="Constantia" w:eastAsia="Times New Roman" w:hAnsi="Constantia" w:cs="Times New Roman"/>
-                <w:color w:val="000000"/>
-                <w:lang w:eastAsia="es-MX"/>
-              </w:rPr>
-              <w:t xml:space="preserve"> de un usuario inmediatamente.</w:t>
+              <w:t>El sistema tendrá la capacidad de reconocer el login de un usuario inmediatamente.</w:t>
             </w:r>
           </w:p>
           <w:p>
@@ -7733,7 +7728,6 @@
                       <w:color w:val="000000"/>
                       <w:lang w:eastAsia="es-MX"/>
                     </w:rPr>
-                    <w:lastRenderedPageBreak/>
                     <w:t>Requisito </w:t>
                   </w:r>
                 </w:p>
@@ -10153,18 +10147,8 @@
                 <w:color w:val="000000"/>
                 <w:lang w:eastAsia="es-MX"/>
               </w:rPr>
-              <w:t xml:space="preserve">Se recomienda una conexión a la red de mínimo 3 </w:t>
-            </w:r>
-            <w:proofErr w:type="spellStart"/>
-            <w:r>
-              <w:rPr>
-                <w:rFonts w:ascii="Constantia" w:eastAsia="Times New Roman" w:hAnsi="Constantia" w:cs="Times New Roman"/>
-                <w:color w:val="000000"/>
-                <w:lang w:eastAsia="es-MX"/>
-              </w:rPr>
-              <w:t>mbps</w:t>
-            </w:r>
-            <w:proofErr w:type="spellEnd"/>
+              <w:t>Se recomienda una conexión a la red de mínimo 3 mbps</w:t>
+            </w:r>
           </w:p>
           <w:p>
             <w:pPr>

</xml_diff>

<commit_message>
add: las ulitmas practicas
</commit_message>
<xml_diff>
--- a/Intro01-semana01/requerimentos de software.docx
+++ b/Intro01-semana01/requerimentos de software.docx
@@ -973,6 +973,7 @@
                 <w:lang w:eastAsia="es-MX"/>
               </w:rPr>
             </w:pPr>
+            <w:proofErr w:type="spellStart"/>
             <w:r>
               <w:rPr>
                 <w:rFonts w:ascii="Constantia" w:eastAsia="Times New Roman" w:hAnsi="Constantia" w:cs="Times New Roman"/>
@@ -981,6 +982,7 @@
               </w:rPr>
               <w:t>splash</w:t>
             </w:r>
+            <w:proofErr w:type="spellEnd"/>
           </w:p>
         </w:tc>
       </w:tr>
@@ -1216,22 +1218,26 @@
           </w:tcPr>
           <w:p>
             <w:pPr>
-              <w:spacing w:after="0" w:line="240" w:lineRule="auto"/>
-              <w:jc w:val="both"/>
-              <w:rPr>
-                <w:rFonts w:ascii="Times New Roman" w:eastAsia="Times New Roman" w:hAnsi="Times New Roman" w:cs="Times New Roman"/>
-                <w:sz w:val="24"/>
-                <w:szCs w:val="24"/>
-                <w:lang w:eastAsia="es-MX"/>
-              </w:rPr>
-            </w:pPr>
-            <w:r>
-              <w:rPr>
-                <w:rFonts w:ascii="Constantia" w:eastAsia="Times New Roman" w:hAnsi="Constantia" w:cs="Times New Roman"/>
-                <w:color w:val="000000"/>
-                <w:lang w:eastAsia="es-MX"/>
-              </w:rPr>
-              <w:t>Cliente</w:t>
+              <w:tabs>
+                <w:tab w:val="left" w:pos="1095"/>
+              </w:tabs>
+              <w:spacing w:after="0" w:line="240" w:lineRule="auto"/>
+              <w:jc w:val="both"/>
+              <w:rPr>
+                <w:rFonts w:ascii="Times New Roman" w:eastAsia="Times New Roman" w:hAnsi="Times New Roman" w:cs="Times New Roman"/>
+                <w:sz w:val="24"/>
+                <w:szCs w:val="24"/>
+                <w:lang w:eastAsia="es-MX"/>
+              </w:rPr>
+            </w:pPr>
+            <w:r>
+              <w:rPr>
+                <w:rFonts w:ascii="Times New Roman" w:eastAsia="Times New Roman" w:hAnsi="Times New Roman" w:cs="Times New Roman"/>
+                <w:sz w:val="24"/>
+                <w:szCs w:val="24"/>
+                <w:lang w:eastAsia="es-MX"/>
+              </w:rPr>
+              <w:t>Usuario</w:t>
             </w:r>
           </w:p>
         </w:tc>
@@ -1719,6 +1725,7 @@
                 <w:lang w:eastAsia="es-MX"/>
               </w:rPr>
             </w:pPr>
+            <w:proofErr w:type="spellStart"/>
             <w:r>
               <w:rPr>
                 <w:rFonts w:ascii="Constantia" w:eastAsia="Times New Roman" w:hAnsi="Constantia" w:cs="Times New Roman"/>
@@ -1727,6 +1734,7 @@
               </w:rPr>
               <w:t>Login</w:t>
             </w:r>
+            <w:proofErr w:type="spellEnd"/>
           </w:p>
         </w:tc>
       </w:tr>
@@ -2309,8 +2317,8 @@
         <w:tblLook w:val="04A0" w:firstRow="1" w:lastRow="0" w:firstColumn="1" w:lastColumn="0" w:noHBand="0" w:noVBand="1"/>
       </w:tblPr>
       <w:tblGrid>
-        <w:gridCol w:w="1687"/>
-        <w:gridCol w:w="7141"/>
+        <w:gridCol w:w="1686"/>
+        <w:gridCol w:w="7142"/>
       </w:tblGrid>
       <w:tr>
         <w:tc>
@@ -2459,11 +2467,12 @@
             </w:pPr>
             <w:r>
               <w:rPr>
-                <w:rFonts w:ascii="Constantia" w:eastAsia="Times New Roman" w:hAnsi="Constantia" w:cs="Times New Roman"/>
-                <w:color w:val="000000"/>
-                <w:lang w:eastAsia="es-MX"/>
-              </w:rPr>
-              <w:t>Descuentos</w:t>
+                <w:rFonts w:ascii="Times New Roman" w:eastAsia="Times New Roman" w:hAnsi="Times New Roman" w:cs="Times New Roman"/>
+                <w:sz w:val="24"/>
+                <w:szCs w:val="24"/>
+                <w:lang w:eastAsia="es-MX"/>
+              </w:rPr>
+              <w:t>home</w:t>
             </w:r>
           </w:p>
         </w:tc>
@@ -2547,7 +2556,7 @@
               <w:tblLook w:val="04A0" w:firstRow="1" w:lastRow="0" w:firstColumn="1" w:lastColumn="0" w:noHBand="0" w:noVBand="1"/>
             </w:tblPr>
             <w:tblGrid>
-              <w:gridCol w:w="1173"/>
+              <w:gridCol w:w="1279"/>
               <w:gridCol w:w="1447"/>
             </w:tblGrid>
             <w:tr>
@@ -2587,6 +2596,14 @@
                     </w:rPr>
                     <w:t>Requisito </w:t>
                   </w:r>
+                  <w:r>
+                    <w:rPr>
+                      <w:rFonts w:ascii="Constantia" w:eastAsia="Times New Roman" w:hAnsi="Constantia" w:cs="Times New Roman"/>
+                      <w:color w:val="000000"/>
+                      <w:lang w:eastAsia="es-MX"/>
+                    </w:rPr>
+                    <w:t>x</w:t>
+                  </w:r>
                 </w:p>
               </w:tc>
               <w:tc>
@@ -2790,11 +2807,21 @@
             </w:pPr>
             <w:r>
               <w:rPr>
-                <w:rFonts w:ascii="Constantia" w:eastAsia="Times New Roman" w:hAnsi="Constantia" w:cs="Times New Roman"/>
-                <w:color w:val="000000"/>
-                <w:lang w:eastAsia="es-MX"/>
-              </w:rPr>
-              <w:t>Las reglas con los descuentos en base al precio de la nota de venta podrán ser modificados. El sistema deberá ser capaz de generar descuentos dependiendo el monto monetario de la venta.</w:t>
+                <w:rFonts w:ascii="Times New Roman" w:eastAsia="Times New Roman" w:hAnsi="Times New Roman" w:cs="Times New Roman"/>
+                <w:sz w:val="24"/>
+                <w:szCs w:val="24"/>
+                <w:lang w:eastAsia="es-MX"/>
+              </w:rPr>
+              <w:t xml:space="preserve">Aquí es donde el cliente interaccionara con las diferentes opciones de procesos legales que puede </w:t>
+            </w:r>
+            <w:r>
+              <w:rPr>
+                <w:rFonts w:ascii="Times New Roman" w:eastAsia="Times New Roman" w:hAnsi="Times New Roman" w:cs="Times New Roman"/>
+                <w:sz w:val="24"/>
+                <w:szCs w:val="24"/>
+                <w:lang w:eastAsia="es-MX"/>
+              </w:rPr>
+              <w:t>ver los procesos legales que tiene en proceso y las categorías de otros que puede pedir</w:t>
             </w:r>
           </w:p>
         </w:tc>
@@ -3036,8 +3063,8 @@
         <w:tblLook w:val="04A0" w:firstRow="1" w:lastRow="0" w:firstColumn="1" w:lastColumn="0" w:noHBand="0" w:noVBand="1"/>
       </w:tblPr>
       <w:tblGrid>
-        <w:gridCol w:w="1972"/>
-        <w:gridCol w:w="6856"/>
+        <w:gridCol w:w="1898"/>
+        <w:gridCol w:w="6930"/>
       </w:tblGrid>
       <w:tr>
         <w:tc>
@@ -3190,7 +3217,7 @@
                 <w:color w:val="000000"/>
                 <w:lang w:eastAsia="es-MX"/>
               </w:rPr>
-              <w:t>consulta de sucursales</w:t>
+              <w:t>servicios</w:t>
             </w:r>
           </w:p>
         </w:tc>
@@ -3274,8 +3301,8 @@
               <w:tblLook w:val="04A0" w:firstRow="1" w:lastRow="0" w:firstColumn="1" w:lastColumn="0" w:noHBand="0" w:noVBand="1"/>
             </w:tblPr>
             <w:tblGrid>
-              <w:gridCol w:w="1173"/>
-              <w:gridCol w:w="1447"/>
+              <w:gridCol w:w="1279"/>
+              <w:gridCol w:w="1286"/>
             </w:tblGrid>
             <w:tr>
               <w:tc>
@@ -3313,6 +3340,14 @@
                       <w:lang w:eastAsia="es-MX"/>
                     </w:rPr>
                     <w:t>Requisito </w:t>
+                  </w:r>
+                  <w:r>
+                    <w:rPr>
+                      <w:rFonts w:ascii="Constantia" w:eastAsia="Times New Roman" w:hAnsi="Constantia" w:cs="Times New Roman"/>
+                      <w:color w:val="000000"/>
+                      <w:lang w:eastAsia="es-MX"/>
+                    </w:rPr>
+                    <w:t>x</w:t>
                   </w:r>
                 </w:p>
               </w:tc>
@@ -3350,7 +3385,7 @@
                       <w:color w:val="000000"/>
                       <w:lang w:eastAsia="es-MX"/>
                     </w:rPr>
-                    <w:t>Restricción x</w:t>
+                    <w:t xml:space="preserve">Restricción </w:t>
                   </w:r>
                 </w:p>
               </w:tc>
@@ -3442,7 +3477,7 @@
                 <w:color w:val="000000"/>
                 <w:lang w:eastAsia="es-MX"/>
               </w:rPr>
-              <w:t>Cliente/ usuarios</w:t>
+              <w:t xml:space="preserve"> usuarios</w:t>
             </w:r>
           </w:p>
         </w:tc>
@@ -3520,7 +3555,15 @@
                 <w:color w:val="000000"/>
                 <w:lang w:eastAsia="es-MX"/>
               </w:rPr>
-              <w:t>Se podrán consultar los datos de cada sucursal tales como: teléfono, dirección y nombre del gerente.</w:t>
+              <w:t xml:space="preserve">Se </w:t>
+            </w:r>
+            <w:r>
+              <w:rPr>
+                <w:rFonts w:ascii="Constantia" w:eastAsia="Times New Roman" w:hAnsi="Constantia" w:cs="Times New Roman"/>
+                <w:color w:val="000000"/>
+                <w:lang w:eastAsia="es-MX"/>
+              </w:rPr>
+              <w:t>ver los diferentes tipos de procesos legales que se pueden realizar y la lista de abogados capaces de realizarlos</w:t>
             </w:r>
           </w:p>
         </w:tc>
@@ -3762,8 +3805,8 @@
         <w:tblLook w:val="04A0" w:firstRow="1" w:lastRow="0" w:firstColumn="1" w:lastColumn="0" w:noHBand="0" w:noVBand="1"/>
       </w:tblPr>
       <w:tblGrid>
-        <w:gridCol w:w="1925"/>
-        <w:gridCol w:w="6903"/>
+        <w:gridCol w:w="2087"/>
+        <w:gridCol w:w="6741"/>
       </w:tblGrid>
       <w:tr>
         <w:tc>
@@ -3912,11 +3955,12 @@
             </w:pPr>
             <w:r>
               <w:rPr>
-                <w:rFonts w:ascii="Constantia" w:eastAsia="Times New Roman" w:hAnsi="Constantia" w:cs="Times New Roman"/>
-                <w:color w:val="000000"/>
-                <w:lang w:eastAsia="es-MX"/>
-              </w:rPr>
-              <w:t>ventas</w:t>
+                <w:rFonts w:ascii="Times New Roman" w:eastAsia="Times New Roman" w:hAnsi="Times New Roman" w:cs="Times New Roman"/>
+                <w:sz w:val="24"/>
+                <w:szCs w:val="24"/>
+                <w:lang w:eastAsia="es-MX"/>
+              </w:rPr>
+              <w:t>historial</w:t>
             </w:r>
           </w:p>
         </w:tc>
@@ -4168,7 +4212,15 @@
                 <w:color w:val="000000"/>
                 <w:lang w:eastAsia="es-MX"/>
               </w:rPr>
-              <w:t>Cliente/usuario</w:t>
+              <w:t>U</w:t>
+            </w:r>
+            <w:r>
+              <w:rPr>
+                <w:rFonts w:ascii="Constantia" w:eastAsia="Times New Roman" w:hAnsi="Constantia" w:cs="Times New Roman"/>
+                <w:color w:val="000000"/>
+                <w:lang w:eastAsia="es-MX"/>
+              </w:rPr>
+              <w:t>suario</w:t>
             </w:r>
           </w:p>
         </w:tc>
@@ -4246,7 +4298,757 @@
                 <w:color w:val="000000"/>
                 <w:lang w:eastAsia="es-MX"/>
               </w:rPr>
-              <w:t>El sistema deberá ser capaz de realizar ventas y actualizar el inventario por sucursal conforme éstas sucedan.</w:t>
+              <w:t xml:space="preserve">Este sistema se encarga de mostrar el historial de los procesos </w:t>
+            </w:r>
+            <w:r>
+              <w:rPr>
+                <w:rFonts w:ascii="Constantia" w:eastAsia="Times New Roman" w:hAnsi="Constantia" w:cs="Times New Roman"/>
+                <w:color w:val="000000"/>
+                <w:lang w:eastAsia="es-MX"/>
+              </w:rPr>
+              <w:t>que ha hecho el usuario</w:t>
+            </w:r>
+            <w:r>
+              <w:rPr>
+                <w:rFonts w:ascii="Constantia" w:eastAsia="Times New Roman" w:hAnsi="Constantia" w:cs="Times New Roman"/>
+                <w:color w:val="000000"/>
+                <w:lang w:eastAsia="es-MX"/>
+              </w:rPr>
+              <w:t xml:space="preserve"> </w:t>
+            </w:r>
+          </w:p>
+        </w:tc>
+      </w:tr>
+      <w:tr>
+        <w:tc>
+          <w:tcPr>
+            <w:tcW w:w="0" w:type="auto"/>
+            <w:tcBorders>
+              <w:top w:val="single" w:sz="4" w:space="0" w:color="000000"/>
+              <w:left w:val="single" w:sz="4" w:space="0" w:color="000000"/>
+              <w:bottom w:val="single" w:sz="4" w:space="0" w:color="000000"/>
+              <w:right w:val="single" w:sz="4" w:space="0" w:color="000000"/>
+            </w:tcBorders>
+            <w:tcMar>
+              <w:top w:w="0" w:type="dxa"/>
+              <w:left w:w="108" w:type="dxa"/>
+              <w:bottom w:w="0" w:type="dxa"/>
+              <w:right w:w="108" w:type="dxa"/>
+            </w:tcMar>
+            <w:hideMark/>
+          </w:tcPr>
+          <w:p>
+            <w:pPr>
+              <w:spacing w:after="0" w:line="240" w:lineRule="auto"/>
+              <w:jc w:val="both"/>
+              <w:rPr>
+                <w:rFonts w:ascii="Times New Roman" w:eastAsia="Times New Roman" w:hAnsi="Times New Roman" w:cs="Times New Roman"/>
+                <w:sz w:val="24"/>
+                <w:szCs w:val="24"/>
+                <w:lang w:eastAsia="es-MX"/>
+              </w:rPr>
+            </w:pPr>
+            <w:r>
+              <w:rPr>
+                <w:rFonts w:ascii="Constantia" w:eastAsia="Times New Roman" w:hAnsi="Constantia" w:cs="Times New Roman"/>
+                <w:color w:val="000000"/>
+                <w:lang w:eastAsia="es-MX"/>
+              </w:rPr>
+              <w:t>Prioridad del requisito</w:t>
+            </w:r>
+          </w:p>
+        </w:tc>
+        <w:tc>
+          <w:tcPr>
+            <w:tcW w:w="0" w:type="auto"/>
+            <w:tcBorders>
+              <w:top w:val="single" w:sz="4" w:space="0" w:color="000000"/>
+              <w:left w:val="single" w:sz="4" w:space="0" w:color="000000"/>
+              <w:bottom w:val="single" w:sz="4" w:space="0" w:color="000000"/>
+              <w:right w:val="single" w:sz="4" w:space="0" w:color="000000"/>
+            </w:tcBorders>
+            <w:tcMar>
+              <w:top w:w="0" w:type="dxa"/>
+              <w:left w:w="108" w:type="dxa"/>
+              <w:bottom w:w="0" w:type="dxa"/>
+              <w:right w:w="108" w:type="dxa"/>
+            </w:tcMar>
+            <w:hideMark/>
+          </w:tcPr>
+          <w:p>
+            <w:pPr>
+              <w:spacing w:after="0" w:line="240" w:lineRule="auto"/>
+              <w:rPr>
+                <w:rFonts w:ascii="Times New Roman" w:eastAsia="Times New Roman" w:hAnsi="Times New Roman" w:cs="Times New Roman"/>
+                <w:sz w:val="24"/>
+                <w:szCs w:val="24"/>
+                <w:lang w:eastAsia="es-MX"/>
+              </w:rPr>
+            </w:pPr>
+          </w:p>
+          <w:tbl>
+            <w:tblPr>
+              <w:tblW w:w="0" w:type="auto"/>
+              <w:tblCellMar>
+                <w:top w:w="15" w:type="dxa"/>
+                <w:left w:w="15" w:type="dxa"/>
+                <w:bottom w:w="15" w:type="dxa"/>
+                <w:right w:w="15" w:type="dxa"/>
+              </w:tblCellMar>
+              <w:tblLook w:val="04A0" w:firstRow="1" w:lastRow="0" w:firstColumn="1" w:lastColumn="0" w:noHBand="0" w:noVBand="1"/>
+            </w:tblPr>
+            <w:tblGrid>
+              <w:gridCol w:w="610"/>
+              <w:gridCol w:w="814"/>
+              <w:gridCol w:w="778"/>
+            </w:tblGrid>
+            <w:tr>
+              <w:tc>
+                <w:tcPr>
+                  <w:tcW w:w="0" w:type="auto"/>
+                  <w:tcBorders>
+                    <w:top w:val="single" w:sz="4" w:space="0" w:color="000000"/>
+                    <w:left w:val="single" w:sz="4" w:space="0" w:color="000000"/>
+                    <w:bottom w:val="single" w:sz="4" w:space="0" w:color="000000"/>
+                    <w:right w:val="single" w:sz="4" w:space="0" w:color="000000"/>
+                  </w:tcBorders>
+                  <w:tcMar>
+                    <w:top w:w="0" w:type="dxa"/>
+                    <w:left w:w="108" w:type="dxa"/>
+                    <w:bottom w:w="0" w:type="dxa"/>
+                    <w:right w:w="108" w:type="dxa"/>
+                  </w:tcMar>
+                  <w:hideMark/>
+                </w:tcPr>
+                <w:p>
+                  <w:pPr>
+                    <w:spacing w:after="0" w:line="240" w:lineRule="auto"/>
+                    <w:jc w:val="both"/>
+                    <w:rPr>
+                      <w:rFonts w:ascii="Times New Roman" w:eastAsia="Times New Roman" w:hAnsi="Times New Roman" w:cs="Times New Roman"/>
+                      <w:sz w:val="24"/>
+                      <w:szCs w:val="24"/>
+                      <w:lang w:eastAsia="es-MX"/>
+                    </w:rPr>
+                  </w:pPr>
+                  <w:r>
+                    <w:rPr>
+                      <w:rFonts w:ascii="Constantia" w:eastAsia="Times New Roman" w:hAnsi="Constantia" w:cs="Times New Roman"/>
+                      <w:color w:val="000000"/>
+                      <w:lang w:eastAsia="es-MX"/>
+                    </w:rPr>
+                    <w:t xml:space="preserve">Alta </w:t>
+                  </w:r>
+                </w:p>
+              </w:tc>
+              <w:tc>
+                <w:tcPr>
+                  <w:tcW w:w="0" w:type="auto"/>
+                  <w:tcBorders>
+                    <w:top w:val="single" w:sz="4" w:space="0" w:color="000000"/>
+                    <w:left w:val="single" w:sz="4" w:space="0" w:color="000000"/>
+                    <w:bottom w:val="single" w:sz="4" w:space="0" w:color="000000"/>
+                    <w:right w:val="single" w:sz="4" w:space="0" w:color="000000"/>
+                  </w:tcBorders>
+                  <w:tcMar>
+                    <w:top w:w="0" w:type="dxa"/>
+                    <w:left w:w="108" w:type="dxa"/>
+                    <w:bottom w:w="0" w:type="dxa"/>
+                    <w:right w:w="108" w:type="dxa"/>
+                  </w:tcMar>
+                  <w:hideMark/>
+                </w:tcPr>
+                <w:p>
+                  <w:pPr>
+                    <w:spacing w:after="0" w:line="240" w:lineRule="auto"/>
+                    <w:jc w:val="both"/>
+                    <w:rPr>
+                      <w:rFonts w:ascii="Times New Roman" w:eastAsia="Times New Roman" w:hAnsi="Times New Roman" w:cs="Times New Roman"/>
+                      <w:sz w:val="24"/>
+                      <w:szCs w:val="24"/>
+                      <w:lang w:eastAsia="es-MX"/>
+                    </w:rPr>
+                  </w:pPr>
+                  <w:r>
+                    <w:rPr>
+                      <w:rFonts w:ascii="Constantia" w:eastAsia="Times New Roman" w:hAnsi="Constantia" w:cs="Times New Roman"/>
+                      <w:color w:val="000000"/>
+                      <w:lang w:eastAsia="es-MX"/>
+                    </w:rPr>
+                    <w:t>Media</w:t>
+                  </w:r>
+                </w:p>
+              </w:tc>
+              <w:tc>
+                <w:tcPr>
+                  <w:tcW w:w="0" w:type="auto"/>
+                  <w:tcBorders>
+                    <w:top w:val="single" w:sz="4" w:space="0" w:color="000000"/>
+                    <w:left w:val="single" w:sz="4" w:space="0" w:color="000000"/>
+                    <w:bottom w:val="single" w:sz="4" w:space="0" w:color="000000"/>
+                    <w:right w:val="single" w:sz="4" w:space="0" w:color="000000"/>
+                  </w:tcBorders>
+                  <w:tcMar>
+                    <w:top w:w="0" w:type="dxa"/>
+                    <w:left w:w="108" w:type="dxa"/>
+                    <w:bottom w:w="0" w:type="dxa"/>
+                    <w:right w:w="108" w:type="dxa"/>
+                  </w:tcMar>
+                  <w:hideMark/>
+                </w:tcPr>
+                <w:p>
+                  <w:pPr>
+                    <w:spacing w:after="0" w:line="240" w:lineRule="auto"/>
+                    <w:jc w:val="both"/>
+                    <w:rPr>
+                      <w:rFonts w:ascii="Times New Roman" w:eastAsia="Times New Roman" w:hAnsi="Times New Roman" w:cs="Times New Roman"/>
+                      <w:sz w:val="24"/>
+                      <w:szCs w:val="24"/>
+                      <w:lang w:eastAsia="es-MX"/>
+                    </w:rPr>
+                  </w:pPr>
+                  <w:r>
+                    <w:rPr>
+                      <w:rFonts w:ascii="Constantia" w:eastAsia="Times New Roman" w:hAnsi="Constantia" w:cs="Times New Roman"/>
+                      <w:color w:val="000000"/>
+                      <w:lang w:eastAsia="es-MX"/>
+                    </w:rPr>
+                    <w:t>Baja </w:t>
+                  </w:r>
+                  <w:r>
+                    <w:rPr>
+                      <w:rFonts w:ascii="Constantia" w:eastAsia="Times New Roman" w:hAnsi="Constantia" w:cs="Times New Roman"/>
+                      <w:color w:val="000000"/>
+                      <w:lang w:eastAsia="es-MX"/>
+                    </w:rPr>
+                    <w:t>x</w:t>
+                  </w:r>
+                </w:p>
+              </w:tc>
+            </w:tr>
+          </w:tbl>
+          <w:p>
+            <w:pPr>
+              <w:spacing w:after="0" w:line="240" w:lineRule="auto"/>
+              <w:rPr>
+                <w:rFonts w:ascii="Times New Roman" w:eastAsia="Times New Roman" w:hAnsi="Times New Roman" w:cs="Times New Roman"/>
+                <w:sz w:val="24"/>
+                <w:szCs w:val="24"/>
+                <w:lang w:eastAsia="es-MX"/>
+              </w:rPr>
+            </w:pPr>
+          </w:p>
+        </w:tc>
+      </w:tr>
+    </w:tbl>
+    <w:p>
+      <w:pPr>
+        <w:spacing w:after="0" w:line="240" w:lineRule="auto"/>
+        <w:rPr>
+          <w:rFonts w:ascii="Times New Roman" w:eastAsia="Times New Roman" w:hAnsi="Times New Roman" w:cs="Times New Roman"/>
+          <w:sz w:val="24"/>
+          <w:szCs w:val="24"/>
+          <w:lang w:eastAsia="es-MX"/>
+        </w:rPr>
+      </w:pPr>
+    </w:p>
+    <w:tbl>
+      <w:tblPr>
+        <w:tblW w:w="0" w:type="auto"/>
+        <w:tblCellMar>
+          <w:top w:w="15" w:type="dxa"/>
+          <w:left w:w="15" w:type="dxa"/>
+          <w:bottom w:w="15" w:type="dxa"/>
+          <w:right w:w="15" w:type="dxa"/>
+        </w:tblCellMar>
+        <w:tblLook w:val="04A0" w:firstRow="1" w:lastRow="0" w:firstColumn="1" w:lastColumn="0" w:noHBand="0" w:noVBand="1"/>
+      </w:tblPr>
+      <w:tblGrid>
+        <w:gridCol w:w="1867"/>
+        <w:gridCol w:w="6961"/>
+      </w:tblGrid>
+      <w:tr>
+        <w:tc>
+          <w:tcPr>
+            <w:tcW w:w="0" w:type="auto"/>
+            <w:tcBorders>
+              <w:top w:val="single" w:sz="4" w:space="0" w:color="000000"/>
+              <w:left w:val="single" w:sz="4" w:space="0" w:color="000000"/>
+              <w:bottom w:val="single" w:sz="4" w:space="0" w:color="000000"/>
+              <w:right w:val="single" w:sz="4" w:space="0" w:color="000000"/>
+            </w:tcBorders>
+            <w:tcMar>
+              <w:top w:w="0" w:type="dxa"/>
+              <w:left w:w="108" w:type="dxa"/>
+              <w:bottom w:w="0" w:type="dxa"/>
+              <w:right w:w="108" w:type="dxa"/>
+            </w:tcMar>
+            <w:hideMark/>
+          </w:tcPr>
+          <w:p>
+            <w:pPr>
+              <w:spacing w:after="0" w:line="240" w:lineRule="auto"/>
+              <w:jc w:val="both"/>
+              <w:rPr>
+                <w:rFonts w:ascii="Times New Roman" w:eastAsia="Times New Roman" w:hAnsi="Times New Roman" w:cs="Times New Roman"/>
+                <w:sz w:val="24"/>
+                <w:szCs w:val="24"/>
+                <w:lang w:eastAsia="es-MX"/>
+              </w:rPr>
+            </w:pPr>
+            <w:r>
+              <w:rPr>
+                <w:rFonts w:ascii="Constantia" w:eastAsia="Times New Roman" w:hAnsi="Constantia" w:cs="Times New Roman"/>
+                <w:color w:val="000000"/>
+                <w:lang w:eastAsia="es-MX"/>
+              </w:rPr>
+              <w:t>Número de requisito</w:t>
+            </w:r>
+          </w:p>
+        </w:tc>
+        <w:tc>
+          <w:tcPr>
+            <w:tcW w:w="0" w:type="auto"/>
+            <w:tcBorders>
+              <w:top w:val="single" w:sz="4" w:space="0" w:color="000000"/>
+              <w:left w:val="single" w:sz="4" w:space="0" w:color="000000"/>
+              <w:bottom w:val="single" w:sz="4" w:space="0" w:color="000000"/>
+              <w:right w:val="single" w:sz="4" w:space="0" w:color="000000"/>
+            </w:tcBorders>
+            <w:tcMar>
+              <w:top w:w="0" w:type="dxa"/>
+              <w:left w:w="108" w:type="dxa"/>
+              <w:bottom w:w="0" w:type="dxa"/>
+              <w:right w:w="108" w:type="dxa"/>
+            </w:tcMar>
+            <w:hideMark/>
+          </w:tcPr>
+          <w:p>
+            <w:pPr>
+              <w:spacing w:after="0" w:line="240" w:lineRule="auto"/>
+              <w:jc w:val="both"/>
+              <w:rPr>
+                <w:rFonts w:ascii="Times New Roman" w:eastAsia="Times New Roman" w:hAnsi="Times New Roman" w:cs="Times New Roman"/>
+                <w:sz w:val="24"/>
+                <w:szCs w:val="24"/>
+                <w:lang w:eastAsia="es-MX"/>
+              </w:rPr>
+            </w:pPr>
+            <w:r>
+              <w:rPr>
+                <w:rFonts w:ascii="Constantia" w:eastAsia="Times New Roman" w:hAnsi="Constantia" w:cs="Times New Roman"/>
+                <w:color w:val="000000"/>
+                <w:lang w:eastAsia="es-MX"/>
+              </w:rPr>
+              <w:t>06</w:t>
+            </w:r>
+          </w:p>
+        </w:tc>
+      </w:tr>
+      <w:tr>
+        <w:tc>
+          <w:tcPr>
+            <w:tcW w:w="0" w:type="auto"/>
+            <w:tcBorders>
+              <w:top w:val="single" w:sz="4" w:space="0" w:color="000000"/>
+              <w:left w:val="single" w:sz="4" w:space="0" w:color="000000"/>
+              <w:bottom w:val="single" w:sz="4" w:space="0" w:color="000000"/>
+              <w:right w:val="single" w:sz="4" w:space="0" w:color="000000"/>
+            </w:tcBorders>
+            <w:tcMar>
+              <w:top w:w="0" w:type="dxa"/>
+              <w:left w:w="108" w:type="dxa"/>
+              <w:bottom w:w="0" w:type="dxa"/>
+              <w:right w:w="108" w:type="dxa"/>
+            </w:tcMar>
+            <w:hideMark/>
+          </w:tcPr>
+          <w:p>
+            <w:pPr>
+              <w:spacing w:after="0" w:line="240" w:lineRule="auto"/>
+              <w:jc w:val="both"/>
+              <w:rPr>
+                <w:rFonts w:ascii="Times New Roman" w:eastAsia="Times New Roman" w:hAnsi="Times New Roman" w:cs="Times New Roman"/>
+                <w:sz w:val="24"/>
+                <w:szCs w:val="24"/>
+                <w:lang w:eastAsia="es-MX"/>
+              </w:rPr>
+            </w:pPr>
+            <w:r>
+              <w:rPr>
+                <w:rFonts w:ascii="Constantia" w:eastAsia="Times New Roman" w:hAnsi="Constantia" w:cs="Times New Roman"/>
+                <w:color w:val="000000"/>
+                <w:lang w:eastAsia="es-MX"/>
+              </w:rPr>
+              <w:t>Nombre del requisito</w:t>
+            </w:r>
+          </w:p>
+        </w:tc>
+        <w:tc>
+          <w:tcPr>
+            <w:tcW w:w="0" w:type="auto"/>
+            <w:tcBorders>
+              <w:top w:val="single" w:sz="4" w:space="0" w:color="000000"/>
+              <w:left w:val="single" w:sz="4" w:space="0" w:color="000000"/>
+              <w:bottom w:val="single" w:sz="4" w:space="0" w:color="000000"/>
+              <w:right w:val="single" w:sz="4" w:space="0" w:color="000000"/>
+            </w:tcBorders>
+            <w:tcMar>
+              <w:top w:w="0" w:type="dxa"/>
+              <w:left w:w="108" w:type="dxa"/>
+              <w:bottom w:w="0" w:type="dxa"/>
+              <w:right w:w="108" w:type="dxa"/>
+            </w:tcMar>
+            <w:hideMark/>
+          </w:tcPr>
+          <w:p>
+            <w:pPr>
+              <w:spacing w:after="0" w:line="240" w:lineRule="auto"/>
+              <w:jc w:val="both"/>
+              <w:rPr>
+                <w:rFonts w:ascii="Times New Roman" w:eastAsia="Times New Roman" w:hAnsi="Times New Roman" w:cs="Times New Roman"/>
+                <w:sz w:val="24"/>
+                <w:szCs w:val="24"/>
+                <w:lang w:eastAsia="es-MX"/>
+              </w:rPr>
+            </w:pPr>
+            <w:r>
+              <w:rPr>
+                <w:rFonts w:ascii="Constantia" w:eastAsia="Times New Roman" w:hAnsi="Constantia" w:cs="Times New Roman"/>
+                <w:color w:val="000000"/>
+                <w:lang w:eastAsia="es-MX"/>
+              </w:rPr>
+              <w:t>Nota de venta</w:t>
+            </w:r>
+          </w:p>
+        </w:tc>
+      </w:tr>
+      <w:tr>
+        <w:tc>
+          <w:tcPr>
+            <w:tcW w:w="0" w:type="auto"/>
+            <w:tcBorders>
+              <w:top w:val="single" w:sz="4" w:space="0" w:color="000000"/>
+              <w:left w:val="single" w:sz="4" w:space="0" w:color="000000"/>
+              <w:bottom w:val="single" w:sz="4" w:space="0" w:color="000000"/>
+              <w:right w:val="single" w:sz="4" w:space="0" w:color="000000"/>
+            </w:tcBorders>
+            <w:tcMar>
+              <w:top w:w="0" w:type="dxa"/>
+              <w:left w:w="108" w:type="dxa"/>
+              <w:bottom w:w="0" w:type="dxa"/>
+              <w:right w:w="108" w:type="dxa"/>
+            </w:tcMar>
+            <w:hideMark/>
+          </w:tcPr>
+          <w:p>
+            <w:pPr>
+              <w:spacing w:after="0" w:line="240" w:lineRule="auto"/>
+              <w:jc w:val="both"/>
+              <w:rPr>
+                <w:rFonts w:ascii="Times New Roman" w:eastAsia="Times New Roman" w:hAnsi="Times New Roman" w:cs="Times New Roman"/>
+                <w:sz w:val="24"/>
+                <w:szCs w:val="24"/>
+                <w:lang w:eastAsia="es-MX"/>
+              </w:rPr>
+            </w:pPr>
+            <w:r>
+              <w:rPr>
+                <w:rFonts w:ascii="Constantia" w:eastAsia="Times New Roman" w:hAnsi="Constantia" w:cs="Times New Roman"/>
+                <w:color w:val="000000"/>
+                <w:lang w:eastAsia="es-MX"/>
+              </w:rPr>
+              <w:t>Tipo</w:t>
+            </w:r>
+          </w:p>
+        </w:tc>
+        <w:tc>
+          <w:tcPr>
+            <w:tcW w:w="0" w:type="auto"/>
+            <w:tcBorders>
+              <w:top w:val="single" w:sz="4" w:space="0" w:color="000000"/>
+              <w:left w:val="single" w:sz="4" w:space="0" w:color="000000"/>
+              <w:bottom w:val="single" w:sz="4" w:space="0" w:color="000000"/>
+              <w:right w:val="single" w:sz="4" w:space="0" w:color="000000"/>
+            </w:tcBorders>
+            <w:tcMar>
+              <w:top w:w="0" w:type="dxa"/>
+              <w:left w:w="108" w:type="dxa"/>
+              <w:bottom w:w="0" w:type="dxa"/>
+              <w:right w:w="108" w:type="dxa"/>
+            </w:tcMar>
+            <w:hideMark/>
+          </w:tcPr>
+          <w:p>
+            <w:pPr>
+              <w:spacing w:after="0" w:line="240" w:lineRule="auto"/>
+              <w:rPr>
+                <w:rFonts w:ascii="Times New Roman" w:eastAsia="Times New Roman" w:hAnsi="Times New Roman" w:cs="Times New Roman"/>
+                <w:sz w:val="24"/>
+                <w:szCs w:val="24"/>
+                <w:lang w:eastAsia="es-MX"/>
+              </w:rPr>
+            </w:pPr>
+          </w:p>
+          <w:tbl>
+            <w:tblPr>
+              <w:tblW w:w="0" w:type="auto"/>
+              <w:tblCellMar>
+                <w:top w:w="15" w:type="dxa"/>
+                <w:left w:w="15" w:type="dxa"/>
+                <w:bottom w:w="15" w:type="dxa"/>
+                <w:right w:w="15" w:type="dxa"/>
+              </w:tblCellMar>
+              <w:tblLook w:val="04A0" w:firstRow="1" w:lastRow="0" w:firstColumn="1" w:lastColumn="0" w:noHBand="0" w:noVBand="1"/>
+            </w:tblPr>
+            <w:tblGrid>
+              <w:gridCol w:w="1173"/>
+              <w:gridCol w:w="1447"/>
+            </w:tblGrid>
+            <w:tr>
+              <w:tc>
+                <w:tcPr>
+                  <w:tcW w:w="0" w:type="auto"/>
+                  <w:tcBorders>
+                    <w:top w:val="single" w:sz="4" w:space="0" w:color="000000"/>
+                    <w:left w:val="single" w:sz="4" w:space="0" w:color="000000"/>
+                    <w:bottom w:val="single" w:sz="4" w:space="0" w:color="000000"/>
+                    <w:right w:val="single" w:sz="4" w:space="0" w:color="000000"/>
+                  </w:tcBorders>
+                  <w:tcMar>
+                    <w:top w:w="0" w:type="dxa"/>
+                    <w:left w:w="108" w:type="dxa"/>
+                    <w:bottom w:w="0" w:type="dxa"/>
+                    <w:right w:w="108" w:type="dxa"/>
+                  </w:tcMar>
+                  <w:hideMark/>
+                </w:tcPr>
+                <w:p>
+                  <w:pPr>
+                    <w:spacing w:after="0" w:line="240" w:lineRule="auto"/>
+                    <w:jc w:val="both"/>
+                    <w:rPr>
+                      <w:rFonts w:ascii="Times New Roman" w:eastAsia="Times New Roman" w:hAnsi="Times New Roman" w:cs="Times New Roman"/>
+                      <w:sz w:val="24"/>
+                      <w:szCs w:val="24"/>
+                      <w:lang w:eastAsia="es-MX"/>
+                    </w:rPr>
+                  </w:pPr>
+                  <w:r>
+                    <w:rPr>
+                      <w:rFonts w:ascii="Constantia" w:eastAsia="Times New Roman" w:hAnsi="Constantia" w:cs="Times New Roman"/>
+                      <w:color w:val="000000"/>
+                      <w:lang w:eastAsia="es-MX"/>
+                    </w:rPr>
+                    <w:t>Requisito </w:t>
+                  </w:r>
+                </w:p>
+              </w:tc>
+              <w:tc>
+                <w:tcPr>
+                  <w:tcW w:w="0" w:type="auto"/>
+                  <w:tcBorders>
+                    <w:top w:val="single" w:sz="4" w:space="0" w:color="000000"/>
+                    <w:left w:val="single" w:sz="4" w:space="0" w:color="000000"/>
+                    <w:bottom w:val="single" w:sz="4" w:space="0" w:color="000000"/>
+                    <w:right w:val="single" w:sz="4" w:space="0" w:color="000000"/>
+                  </w:tcBorders>
+                  <w:tcMar>
+                    <w:top w:w="0" w:type="dxa"/>
+                    <w:left w:w="108" w:type="dxa"/>
+                    <w:bottom w:w="0" w:type="dxa"/>
+                    <w:right w:w="108" w:type="dxa"/>
+                  </w:tcMar>
+                  <w:hideMark/>
+                </w:tcPr>
+                <w:p>
+                  <w:pPr>
+                    <w:spacing w:after="0" w:line="240" w:lineRule="auto"/>
+                    <w:jc w:val="both"/>
+                    <w:rPr>
+                      <w:rFonts w:ascii="Times New Roman" w:eastAsia="Times New Roman" w:hAnsi="Times New Roman" w:cs="Times New Roman"/>
+                      <w:sz w:val="24"/>
+                      <w:szCs w:val="24"/>
+                      <w:lang w:eastAsia="es-MX"/>
+                    </w:rPr>
+                  </w:pPr>
+                  <w:r>
+                    <w:rPr>
+                      <w:rFonts w:ascii="Constantia" w:eastAsia="Times New Roman" w:hAnsi="Constantia" w:cs="Times New Roman"/>
+                      <w:color w:val="000000"/>
+                      <w:lang w:eastAsia="es-MX"/>
+                    </w:rPr>
+                    <w:t>Restricción x</w:t>
+                  </w:r>
+                </w:p>
+              </w:tc>
+            </w:tr>
+          </w:tbl>
+          <w:p>
+            <w:pPr>
+              <w:spacing w:after="0" w:line="240" w:lineRule="auto"/>
+              <w:rPr>
+                <w:rFonts w:ascii="Times New Roman" w:eastAsia="Times New Roman" w:hAnsi="Times New Roman" w:cs="Times New Roman"/>
+                <w:sz w:val="24"/>
+                <w:szCs w:val="24"/>
+                <w:lang w:eastAsia="es-MX"/>
+              </w:rPr>
+            </w:pPr>
+          </w:p>
+        </w:tc>
+      </w:tr>
+      <w:tr>
+        <w:tc>
+          <w:tcPr>
+            <w:tcW w:w="0" w:type="auto"/>
+            <w:tcBorders>
+              <w:top w:val="single" w:sz="4" w:space="0" w:color="000000"/>
+              <w:left w:val="single" w:sz="4" w:space="0" w:color="000000"/>
+              <w:bottom w:val="single" w:sz="4" w:space="0" w:color="000000"/>
+              <w:right w:val="single" w:sz="4" w:space="0" w:color="000000"/>
+            </w:tcBorders>
+            <w:tcMar>
+              <w:top w:w="0" w:type="dxa"/>
+              <w:left w:w="108" w:type="dxa"/>
+              <w:bottom w:w="0" w:type="dxa"/>
+              <w:right w:w="108" w:type="dxa"/>
+            </w:tcMar>
+            <w:hideMark/>
+          </w:tcPr>
+          <w:p>
+            <w:pPr>
+              <w:spacing w:after="0" w:line="240" w:lineRule="auto"/>
+              <w:jc w:val="both"/>
+              <w:rPr>
+                <w:rFonts w:ascii="Times New Roman" w:eastAsia="Times New Roman" w:hAnsi="Times New Roman" w:cs="Times New Roman"/>
+                <w:sz w:val="24"/>
+                <w:szCs w:val="24"/>
+                <w:lang w:eastAsia="es-MX"/>
+              </w:rPr>
+            </w:pPr>
+            <w:r>
+              <w:rPr>
+                <w:rFonts w:ascii="Constantia" w:eastAsia="Times New Roman" w:hAnsi="Constantia" w:cs="Times New Roman"/>
+                <w:color w:val="000000"/>
+                <w:lang w:eastAsia="es-MX"/>
+              </w:rPr>
+              <w:t>Fuente del requisito</w:t>
+            </w:r>
+          </w:p>
+        </w:tc>
+        <w:tc>
+          <w:tcPr>
+            <w:tcW w:w="0" w:type="auto"/>
+            <w:tcBorders>
+              <w:top w:val="single" w:sz="4" w:space="0" w:color="000000"/>
+              <w:left w:val="single" w:sz="4" w:space="0" w:color="000000"/>
+              <w:bottom w:val="single" w:sz="4" w:space="0" w:color="000000"/>
+              <w:right w:val="single" w:sz="4" w:space="0" w:color="000000"/>
+            </w:tcBorders>
+            <w:tcMar>
+              <w:top w:w="0" w:type="dxa"/>
+              <w:left w:w="108" w:type="dxa"/>
+              <w:bottom w:w="0" w:type="dxa"/>
+              <w:right w:w="108" w:type="dxa"/>
+            </w:tcMar>
+            <w:hideMark/>
+          </w:tcPr>
+          <w:p>
+            <w:pPr>
+              <w:spacing w:after="0" w:line="240" w:lineRule="auto"/>
+              <w:jc w:val="both"/>
+              <w:rPr>
+                <w:rFonts w:ascii="Times New Roman" w:eastAsia="Times New Roman" w:hAnsi="Times New Roman" w:cs="Times New Roman"/>
+                <w:sz w:val="24"/>
+                <w:szCs w:val="24"/>
+                <w:lang w:eastAsia="es-MX"/>
+              </w:rPr>
+            </w:pPr>
+            <w:r>
+              <w:rPr>
+                <w:rFonts w:ascii="Constantia" w:eastAsia="Times New Roman" w:hAnsi="Constantia" w:cs="Times New Roman"/>
+                <w:color w:val="000000"/>
+                <w:lang w:eastAsia="es-MX"/>
+              </w:rPr>
+              <w:t>Cliente/usuario</w:t>
+            </w:r>
+          </w:p>
+        </w:tc>
+      </w:tr>
+      <w:tr>
+        <w:tc>
+          <w:tcPr>
+            <w:tcW w:w="0" w:type="auto"/>
+            <w:tcBorders>
+              <w:top w:val="single" w:sz="4" w:space="0" w:color="000000"/>
+              <w:left w:val="single" w:sz="4" w:space="0" w:color="000000"/>
+              <w:bottom w:val="single" w:sz="4" w:space="0" w:color="000000"/>
+              <w:right w:val="single" w:sz="4" w:space="0" w:color="000000"/>
+            </w:tcBorders>
+            <w:tcMar>
+              <w:top w:w="0" w:type="dxa"/>
+              <w:left w:w="108" w:type="dxa"/>
+              <w:bottom w:w="0" w:type="dxa"/>
+              <w:right w:w="108" w:type="dxa"/>
+            </w:tcMar>
+            <w:hideMark/>
+          </w:tcPr>
+          <w:p>
+            <w:pPr>
+              <w:spacing w:after="0" w:line="240" w:lineRule="auto"/>
+              <w:jc w:val="both"/>
+              <w:rPr>
+                <w:rFonts w:ascii="Times New Roman" w:eastAsia="Times New Roman" w:hAnsi="Times New Roman" w:cs="Times New Roman"/>
+                <w:sz w:val="24"/>
+                <w:szCs w:val="24"/>
+                <w:lang w:eastAsia="es-MX"/>
+              </w:rPr>
+            </w:pPr>
+            <w:r>
+              <w:rPr>
+                <w:rFonts w:ascii="Constantia" w:eastAsia="Times New Roman" w:hAnsi="Constantia" w:cs="Times New Roman"/>
+                <w:color w:val="000000"/>
+                <w:lang w:eastAsia="es-MX"/>
+              </w:rPr>
+              <w:t>Descripción </w:t>
+            </w:r>
+          </w:p>
+        </w:tc>
+        <w:tc>
+          <w:tcPr>
+            <w:tcW w:w="0" w:type="auto"/>
+            <w:tcBorders>
+              <w:top w:val="single" w:sz="4" w:space="0" w:color="000000"/>
+              <w:left w:val="single" w:sz="4" w:space="0" w:color="000000"/>
+              <w:bottom w:val="single" w:sz="4" w:space="0" w:color="000000"/>
+              <w:right w:val="single" w:sz="4" w:space="0" w:color="000000"/>
+            </w:tcBorders>
+            <w:tcMar>
+              <w:top w:w="0" w:type="dxa"/>
+              <w:left w:w="108" w:type="dxa"/>
+              <w:bottom w:w="0" w:type="dxa"/>
+              <w:right w:w="108" w:type="dxa"/>
+            </w:tcMar>
+            <w:hideMark/>
+          </w:tcPr>
+          <w:p>
+            <w:pPr>
+              <w:spacing w:after="0" w:line="240" w:lineRule="auto"/>
+              <w:jc w:val="both"/>
+              <w:rPr>
+                <w:rFonts w:ascii="Times New Roman" w:eastAsia="Times New Roman" w:hAnsi="Times New Roman" w:cs="Times New Roman"/>
+                <w:sz w:val="24"/>
+                <w:szCs w:val="24"/>
+                <w:lang w:eastAsia="es-MX"/>
+              </w:rPr>
+            </w:pPr>
+            <w:r>
+              <w:rPr>
+                <w:rFonts w:ascii="Constantia" w:eastAsia="Times New Roman" w:hAnsi="Constantia" w:cs="Times New Roman"/>
+                <w:color w:val="000000"/>
+                <w:lang w:eastAsia="es-MX"/>
+              </w:rPr>
+              <w:t>Cada nota de venta que genere el sistema, deberá poseer un identificador único y no se deberá repetir con otra sucursal.</w:t>
             </w:r>
           </w:p>
         </w:tc>
@@ -4488,8 +5290,8 @@
         <w:tblLook w:val="04A0" w:firstRow="1" w:lastRow="0" w:firstColumn="1" w:lastColumn="0" w:noHBand="0" w:noVBand="1"/>
       </w:tblPr>
       <w:tblGrid>
-        <w:gridCol w:w="1867"/>
-        <w:gridCol w:w="6961"/>
+        <w:gridCol w:w="2089"/>
+        <w:gridCol w:w="6739"/>
       </w:tblGrid>
       <w:tr>
         <w:tc>
@@ -4526,6 +5328,7 @@
                 <w:color w:val="000000"/>
                 <w:lang w:eastAsia="es-MX"/>
               </w:rPr>
+              <w:lastRenderedPageBreak/>
               <w:t>Número de requisito</w:t>
             </w:r>
           </w:p>
@@ -4564,7 +5367,7 @@
                 <w:color w:val="000000"/>
                 <w:lang w:eastAsia="es-MX"/>
               </w:rPr>
-              <w:t>06</w:t>
+              <w:t>07</w:t>
             </w:r>
           </w:p>
         </w:tc>
@@ -4642,7 +5445,7 @@
                 <w:color w:val="000000"/>
                 <w:lang w:eastAsia="es-MX"/>
               </w:rPr>
-              <w:t>Nota de venta</w:t>
+              <w:t>tramites</w:t>
             </w:r>
           </w:p>
         </w:tc>
@@ -4726,8 +5529,8 @@
               <w:tblLook w:val="04A0" w:firstRow="1" w:lastRow="0" w:firstColumn="1" w:lastColumn="0" w:noHBand="0" w:noVBand="1"/>
             </w:tblPr>
             <w:tblGrid>
-              <w:gridCol w:w="1173"/>
-              <w:gridCol w:w="1447"/>
+              <w:gridCol w:w="1279"/>
+              <w:gridCol w:w="1342"/>
             </w:tblGrid>
             <w:tr>
               <w:tc>
@@ -4764,7 +5567,7 @@
                       <w:color w:val="000000"/>
                       <w:lang w:eastAsia="es-MX"/>
                     </w:rPr>
-                    <w:t>Requisito </w:t>
+                    <w:t>Requisito x</w:t>
                   </w:r>
                 </w:p>
               </w:tc>
@@ -4802,7 +5605,7 @@
                       <w:color w:val="000000"/>
                       <w:lang w:eastAsia="es-MX"/>
                     </w:rPr>
-                    <w:t>Restricción x</w:t>
+                    <w:t>Restricción </w:t>
                   </w:r>
                 </w:p>
               </w:tc>
@@ -4894,7 +5697,7 @@
                 <w:color w:val="000000"/>
                 <w:lang w:eastAsia="es-MX"/>
               </w:rPr>
-              <w:t>Cliente/usuario</w:t>
+              <w:t>usuario</w:t>
             </w:r>
           </w:p>
         </w:tc>
@@ -4972,7 +5775,7 @@
                 <w:color w:val="000000"/>
                 <w:lang w:eastAsia="es-MX"/>
               </w:rPr>
-              <w:t>Cada nota de venta que genere el sistema, deberá poseer un identificador único y no se deberá repetir con otra sucursal.</w:t>
+              <w:t>Aquí se verá los diferentes procesos que puede hacer el abogado junto con sus precios</w:t>
             </w:r>
           </w:p>
         </w:tc>
@@ -5214,8 +6017,8 @@
         <w:tblLook w:val="04A0" w:firstRow="1" w:lastRow="0" w:firstColumn="1" w:lastColumn="0" w:noHBand="0" w:noVBand="1"/>
       </w:tblPr>
       <w:tblGrid>
-        <w:gridCol w:w="2164"/>
-        <w:gridCol w:w="6664"/>
+        <w:gridCol w:w="2142"/>
+        <w:gridCol w:w="6686"/>
       </w:tblGrid>
       <w:tr>
         <w:tc>
@@ -5252,7 +6055,6 @@
                 <w:color w:val="000000"/>
                 <w:lang w:eastAsia="es-MX"/>
               </w:rPr>
-              <w:lastRenderedPageBreak/>
               <w:t>Número de requisito</w:t>
             </w:r>
           </w:p>
@@ -5291,7 +6093,15 @@
                 <w:color w:val="000000"/>
                 <w:lang w:eastAsia="es-MX"/>
               </w:rPr>
-              <w:t>07</w:t>
+              <w:t>0</w:t>
+            </w:r>
+            <w:r>
+              <w:rPr>
+                <w:rFonts w:ascii="Constantia" w:eastAsia="Times New Roman" w:hAnsi="Constantia" w:cs="Times New Roman"/>
+                <w:color w:val="000000"/>
+                <w:lang w:eastAsia="es-MX"/>
+              </w:rPr>
+              <w:t>8</w:t>
             </w:r>
           </w:p>
         </w:tc>
@@ -5369,7 +6179,7 @@
                 <w:color w:val="000000"/>
                 <w:lang w:eastAsia="es-MX"/>
               </w:rPr>
-              <w:t>consultas</w:t>
+              <w:t>Requisitos de tramite</w:t>
             </w:r>
           </w:p>
         </w:tc>
@@ -5621,7 +6431,7 @@
                 <w:color w:val="000000"/>
                 <w:lang w:eastAsia="es-MX"/>
               </w:rPr>
-              <w:t>Cliente/usuario</w:t>
+              <w:t>usuario</w:t>
             </w:r>
           </w:p>
         </w:tc>
@@ -5699,7 +6509,23 @@
                 <w:color w:val="000000"/>
                 <w:lang w:eastAsia="es-MX"/>
               </w:rPr>
-              <w:t>El sistema deberá ser capaz de consultar la existencia y precio de los productos</w:t>
+              <w:t xml:space="preserve">Aquí se </w:t>
+            </w:r>
+            <w:r>
+              <w:rPr>
+                <w:rFonts w:ascii="Constantia" w:eastAsia="Times New Roman" w:hAnsi="Constantia" w:cs="Times New Roman"/>
+                <w:color w:val="000000"/>
+                <w:lang w:eastAsia="es-MX"/>
+              </w:rPr>
+              <w:t xml:space="preserve">verán los diferentes </w:t>
+            </w:r>
+            <w:r>
+              <w:rPr>
+                <w:rFonts w:ascii="Constantia" w:eastAsia="Times New Roman" w:hAnsi="Constantia" w:cs="Times New Roman"/>
+                <w:color w:val="000000"/>
+                <w:lang w:eastAsia="es-MX"/>
+              </w:rPr>
+              <w:t>documentos necesarios para realizar el proceso legal</w:t>
             </w:r>
           </w:p>
         </w:tc>
@@ -5861,6 +6687,2196 @@
                       <w:lang w:eastAsia="es-MX"/>
                     </w:rPr>
                     <w:t>Media</w:t>
+                  </w:r>
+                </w:p>
+              </w:tc>
+              <w:tc>
+                <w:tcPr>
+                  <w:tcW w:w="0" w:type="auto"/>
+                  <w:tcBorders>
+                    <w:top w:val="single" w:sz="4" w:space="0" w:color="000000"/>
+                    <w:left w:val="single" w:sz="4" w:space="0" w:color="000000"/>
+                    <w:bottom w:val="single" w:sz="4" w:space="0" w:color="000000"/>
+                    <w:right w:val="single" w:sz="4" w:space="0" w:color="000000"/>
+                  </w:tcBorders>
+                  <w:tcMar>
+                    <w:top w:w="0" w:type="dxa"/>
+                    <w:left w:w="108" w:type="dxa"/>
+                    <w:bottom w:w="0" w:type="dxa"/>
+                    <w:right w:w="108" w:type="dxa"/>
+                  </w:tcMar>
+                  <w:hideMark/>
+                </w:tcPr>
+                <w:p>
+                  <w:pPr>
+                    <w:spacing w:after="0" w:line="240" w:lineRule="auto"/>
+                    <w:jc w:val="both"/>
+                    <w:rPr>
+                      <w:rFonts w:ascii="Times New Roman" w:eastAsia="Times New Roman" w:hAnsi="Times New Roman" w:cs="Times New Roman"/>
+                      <w:sz w:val="24"/>
+                      <w:szCs w:val="24"/>
+                      <w:lang w:eastAsia="es-MX"/>
+                    </w:rPr>
+                  </w:pPr>
+                  <w:r>
+                    <w:rPr>
+                      <w:rFonts w:ascii="Constantia" w:eastAsia="Times New Roman" w:hAnsi="Constantia" w:cs="Times New Roman"/>
+                      <w:color w:val="000000"/>
+                      <w:lang w:eastAsia="es-MX"/>
+                    </w:rPr>
+                    <w:t>Baja </w:t>
+                  </w:r>
+                </w:p>
+              </w:tc>
+            </w:tr>
+          </w:tbl>
+          <w:p>
+            <w:pPr>
+              <w:spacing w:after="0" w:line="240" w:lineRule="auto"/>
+              <w:rPr>
+                <w:rFonts w:ascii="Times New Roman" w:eastAsia="Times New Roman" w:hAnsi="Times New Roman" w:cs="Times New Roman"/>
+                <w:sz w:val="24"/>
+                <w:szCs w:val="24"/>
+                <w:lang w:eastAsia="es-MX"/>
+              </w:rPr>
+            </w:pPr>
+          </w:p>
+        </w:tc>
+      </w:tr>
+    </w:tbl>
+    <w:p>
+      <w:pPr>
+        <w:spacing w:after="0" w:line="240" w:lineRule="auto"/>
+        <w:rPr>
+          <w:rFonts w:ascii="Times New Roman" w:eastAsia="Times New Roman" w:hAnsi="Times New Roman" w:cs="Times New Roman"/>
+          <w:sz w:val="24"/>
+          <w:szCs w:val="24"/>
+          <w:lang w:eastAsia="es-MX"/>
+        </w:rPr>
+      </w:pPr>
+    </w:p>
+    <w:tbl>
+      <w:tblPr>
+        <w:tblW w:w="0" w:type="auto"/>
+        <w:tblCellMar>
+          <w:top w:w="15" w:type="dxa"/>
+          <w:left w:w="15" w:type="dxa"/>
+          <w:bottom w:w="15" w:type="dxa"/>
+          <w:right w:w="15" w:type="dxa"/>
+        </w:tblCellMar>
+        <w:tblLook w:val="04A0" w:firstRow="1" w:lastRow="0" w:firstColumn="1" w:lastColumn="0" w:noHBand="0" w:noVBand="1"/>
+      </w:tblPr>
+      <w:tblGrid>
+        <w:gridCol w:w="2220"/>
+        <w:gridCol w:w="6608"/>
+      </w:tblGrid>
+      <w:tr>
+        <w:tc>
+          <w:tcPr>
+            <w:tcW w:w="0" w:type="auto"/>
+            <w:tcBorders>
+              <w:top w:val="single" w:sz="4" w:space="0" w:color="000000"/>
+              <w:left w:val="single" w:sz="4" w:space="0" w:color="000000"/>
+              <w:bottom w:val="single" w:sz="4" w:space="0" w:color="000000"/>
+              <w:right w:val="single" w:sz="4" w:space="0" w:color="000000"/>
+            </w:tcBorders>
+            <w:tcMar>
+              <w:top w:w="0" w:type="dxa"/>
+              <w:left w:w="108" w:type="dxa"/>
+              <w:bottom w:w="0" w:type="dxa"/>
+              <w:right w:w="108" w:type="dxa"/>
+            </w:tcMar>
+            <w:hideMark/>
+          </w:tcPr>
+          <w:p>
+            <w:pPr>
+              <w:spacing w:after="0" w:line="240" w:lineRule="auto"/>
+              <w:jc w:val="both"/>
+              <w:rPr>
+                <w:rFonts w:ascii="Times New Roman" w:eastAsia="Times New Roman" w:hAnsi="Times New Roman" w:cs="Times New Roman"/>
+                <w:sz w:val="24"/>
+                <w:szCs w:val="24"/>
+                <w:lang w:eastAsia="es-MX"/>
+              </w:rPr>
+            </w:pPr>
+            <w:r>
+              <w:rPr>
+                <w:rFonts w:ascii="Constantia" w:eastAsia="Times New Roman" w:hAnsi="Constantia" w:cs="Times New Roman"/>
+                <w:color w:val="000000"/>
+                <w:lang w:eastAsia="es-MX"/>
+              </w:rPr>
+              <w:t>Número de requisito</w:t>
+            </w:r>
+          </w:p>
+        </w:tc>
+        <w:tc>
+          <w:tcPr>
+            <w:tcW w:w="0" w:type="auto"/>
+            <w:tcBorders>
+              <w:top w:val="single" w:sz="4" w:space="0" w:color="000000"/>
+              <w:left w:val="single" w:sz="4" w:space="0" w:color="000000"/>
+              <w:bottom w:val="single" w:sz="4" w:space="0" w:color="000000"/>
+              <w:right w:val="single" w:sz="4" w:space="0" w:color="000000"/>
+            </w:tcBorders>
+            <w:tcMar>
+              <w:top w:w="0" w:type="dxa"/>
+              <w:left w:w="108" w:type="dxa"/>
+              <w:bottom w:w="0" w:type="dxa"/>
+              <w:right w:w="108" w:type="dxa"/>
+            </w:tcMar>
+            <w:hideMark/>
+          </w:tcPr>
+          <w:p>
+            <w:pPr>
+              <w:spacing w:after="0" w:line="240" w:lineRule="auto"/>
+              <w:jc w:val="both"/>
+              <w:rPr>
+                <w:rFonts w:ascii="Times New Roman" w:eastAsia="Times New Roman" w:hAnsi="Times New Roman" w:cs="Times New Roman"/>
+                <w:sz w:val="24"/>
+                <w:szCs w:val="24"/>
+                <w:lang w:eastAsia="es-MX"/>
+              </w:rPr>
+            </w:pPr>
+            <w:r>
+              <w:rPr>
+                <w:rFonts w:ascii="Constantia" w:eastAsia="Times New Roman" w:hAnsi="Constantia" w:cs="Times New Roman"/>
+                <w:color w:val="000000"/>
+                <w:lang w:eastAsia="es-MX"/>
+              </w:rPr>
+              <w:t>0</w:t>
+            </w:r>
+            <w:r>
+              <w:rPr>
+                <w:rFonts w:ascii="Constantia" w:eastAsia="Times New Roman" w:hAnsi="Constantia" w:cs="Times New Roman"/>
+                <w:color w:val="000000"/>
+                <w:lang w:eastAsia="es-MX"/>
+              </w:rPr>
+              <w:t>9</w:t>
+            </w:r>
+          </w:p>
+        </w:tc>
+      </w:tr>
+      <w:tr>
+        <w:tc>
+          <w:tcPr>
+            <w:tcW w:w="0" w:type="auto"/>
+            <w:tcBorders>
+              <w:top w:val="single" w:sz="4" w:space="0" w:color="000000"/>
+              <w:left w:val="single" w:sz="4" w:space="0" w:color="000000"/>
+              <w:bottom w:val="single" w:sz="4" w:space="0" w:color="000000"/>
+              <w:right w:val="single" w:sz="4" w:space="0" w:color="000000"/>
+            </w:tcBorders>
+            <w:tcMar>
+              <w:top w:w="0" w:type="dxa"/>
+              <w:left w:w="108" w:type="dxa"/>
+              <w:bottom w:w="0" w:type="dxa"/>
+              <w:right w:w="108" w:type="dxa"/>
+            </w:tcMar>
+            <w:hideMark/>
+          </w:tcPr>
+          <w:p>
+            <w:pPr>
+              <w:spacing w:after="0" w:line="240" w:lineRule="auto"/>
+              <w:jc w:val="both"/>
+              <w:rPr>
+                <w:rFonts w:ascii="Times New Roman" w:eastAsia="Times New Roman" w:hAnsi="Times New Roman" w:cs="Times New Roman"/>
+                <w:sz w:val="24"/>
+                <w:szCs w:val="24"/>
+                <w:lang w:eastAsia="es-MX"/>
+              </w:rPr>
+            </w:pPr>
+            <w:r>
+              <w:rPr>
+                <w:rFonts w:ascii="Constantia" w:eastAsia="Times New Roman" w:hAnsi="Constantia" w:cs="Times New Roman"/>
+                <w:color w:val="000000"/>
+                <w:lang w:eastAsia="es-MX"/>
+              </w:rPr>
+              <w:t>Nombre del requisito</w:t>
+            </w:r>
+          </w:p>
+        </w:tc>
+        <w:tc>
+          <w:tcPr>
+            <w:tcW w:w="0" w:type="auto"/>
+            <w:tcBorders>
+              <w:top w:val="single" w:sz="4" w:space="0" w:color="000000"/>
+              <w:left w:val="single" w:sz="4" w:space="0" w:color="000000"/>
+              <w:bottom w:val="single" w:sz="4" w:space="0" w:color="000000"/>
+              <w:right w:val="single" w:sz="4" w:space="0" w:color="000000"/>
+            </w:tcBorders>
+            <w:tcMar>
+              <w:top w:w="0" w:type="dxa"/>
+              <w:left w:w="108" w:type="dxa"/>
+              <w:bottom w:w="0" w:type="dxa"/>
+              <w:right w:w="108" w:type="dxa"/>
+            </w:tcMar>
+            <w:hideMark/>
+          </w:tcPr>
+          <w:p>
+            <w:pPr>
+              <w:spacing w:after="0" w:line="240" w:lineRule="auto"/>
+              <w:jc w:val="both"/>
+              <w:rPr>
+                <w:rFonts w:ascii="Times New Roman" w:eastAsia="Times New Roman" w:hAnsi="Times New Roman" w:cs="Times New Roman"/>
+                <w:sz w:val="24"/>
+                <w:szCs w:val="24"/>
+                <w:lang w:eastAsia="es-MX"/>
+              </w:rPr>
+            </w:pPr>
+            <w:r>
+              <w:rPr>
+                <w:rFonts w:ascii="Times New Roman" w:eastAsia="Times New Roman" w:hAnsi="Times New Roman" w:cs="Times New Roman"/>
+                <w:sz w:val="24"/>
+                <w:szCs w:val="24"/>
+                <w:lang w:eastAsia="es-MX"/>
+              </w:rPr>
+              <w:t>Métodos de pago</w:t>
+            </w:r>
+          </w:p>
+        </w:tc>
+      </w:tr>
+      <w:tr>
+        <w:tc>
+          <w:tcPr>
+            <w:tcW w:w="0" w:type="auto"/>
+            <w:tcBorders>
+              <w:top w:val="single" w:sz="4" w:space="0" w:color="000000"/>
+              <w:left w:val="single" w:sz="4" w:space="0" w:color="000000"/>
+              <w:bottom w:val="single" w:sz="4" w:space="0" w:color="000000"/>
+              <w:right w:val="single" w:sz="4" w:space="0" w:color="000000"/>
+            </w:tcBorders>
+            <w:tcMar>
+              <w:top w:w="0" w:type="dxa"/>
+              <w:left w:w="108" w:type="dxa"/>
+              <w:bottom w:w="0" w:type="dxa"/>
+              <w:right w:w="108" w:type="dxa"/>
+            </w:tcMar>
+            <w:hideMark/>
+          </w:tcPr>
+          <w:p>
+            <w:pPr>
+              <w:spacing w:after="0" w:line="240" w:lineRule="auto"/>
+              <w:jc w:val="both"/>
+              <w:rPr>
+                <w:rFonts w:ascii="Times New Roman" w:eastAsia="Times New Roman" w:hAnsi="Times New Roman" w:cs="Times New Roman"/>
+                <w:sz w:val="24"/>
+                <w:szCs w:val="24"/>
+                <w:lang w:eastAsia="es-MX"/>
+              </w:rPr>
+            </w:pPr>
+            <w:r>
+              <w:rPr>
+                <w:rFonts w:ascii="Constantia" w:eastAsia="Times New Roman" w:hAnsi="Constantia" w:cs="Times New Roman"/>
+                <w:color w:val="000000"/>
+                <w:lang w:eastAsia="es-MX"/>
+              </w:rPr>
+              <w:t>Tipo</w:t>
+            </w:r>
+          </w:p>
+        </w:tc>
+        <w:tc>
+          <w:tcPr>
+            <w:tcW w:w="0" w:type="auto"/>
+            <w:tcBorders>
+              <w:top w:val="single" w:sz="4" w:space="0" w:color="000000"/>
+              <w:left w:val="single" w:sz="4" w:space="0" w:color="000000"/>
+              <w:bottom w:val="single" w:sz="4" w:space="0" w:color="000000"/>
+              <w:right w:val="single" w:sz="4" w:space="0" w:color="000000"/>
+            </w:tcBorders>
+            <w:tcMar>
+              <w:top w:w="0" w:type="dxa"/>
+              <w:left w:w="108" w:type="dxa"/>
+              <w:bottom w:w="0" w:type="dxa"/>
+              <w:right w:w="108" w:type="dxa"/>
+            </w:tcMar>
+            <w:hideMark/>
+          </w:tcPr>
+          <w:p>
+            <w:pPr>
+              <w:spacing w:after="0" w:line="240" w:lineRule="auto"/>
+              <w:rPr>
+                <w:rFonts w:ascii="Times New Roman" w:eastAsia="Times New Roman" w:hAnsi="Times New Roman" w:cs="Times New Roman"/>
+                <w:sz w:val="24"/>
+                <w:szCs w:val="24"/>
+                <w:lang w:eastAsia="es-MX"/>
+              </w:rPr>
+            </w:pPr>
+          </w:p>
+          <w:tbl>
+            <w:tblPr>
+              <w:tblW w:w="0" w:type="auto"/>
+              <w:tblCellMar>
+                <w:top w:w="15" w:type="dxa"/>
+                <w:left w:w="15" w:type="dxa"/>
+                <w:bottom w:w="15" w:type="dxa"/>
+                <w:right w:w="15" w:type="dxa"/>
+              </w:tblCellMar>
+              <w:tblLook w:val="04A0" w:firstRow="1" w:lastRow="0" w:firstColumn="1" w:lastColumn="0" w:noHBand="0" w:noVBand="1"/>
+            </w:tblPr>
+            <w:tblGrid>
+              <w:gridCol w:w="1279"/>
+              <w:gridCol w:w="1342"/>
+            </w:tblGrid>
+            <w:tr>
+              <w:tc>
+                <w:tcPr>
+                  <w:tcW w:w="0" w:type="auto"/>
+                  <w:tcBorders>
+                    <w:top w:val="single" w:sz="4" w:space="0" w:color="000000"/>
+                    <w:left w:val="single" w:sz="4" w:space="0" w:color="000000"/>
+                    <w:bottom w:val="single" w:sz="4" w:space="0" w:color="000000"/>
+                    <w:right w:val="single" w:sz="4" w:space="0" w:color="000000"/>
+                  </w:tcBorders>
+                  <w:tcMar>
+                    <w:top w:w="0" w:type="dxa"/>
+                    <w:left w:w="108" w:type="dxa"/>
+                    <w:bottom w:w="0" w:type="dxa"/>
+                    <w:right w:w="108" w:type="dxa"/>
+                  </w:tcMar>
+                  <w:hideMark/>
+                </w:tcPr>
+                <w:p>
+                  <w:pPr>
+                    <w:spacing w:after="0" w:line="240" w:lineRule="auto"/>
+                    <w:jc w:val="both"/>
+                    <w:rPr>
+                      <w:rFonts w:ascii="Times New Roman" w:eastAsia="Times New Roman" w:hAnsi="Times New Roman" w:cs="Times New Roman"/>
+                      <w:sz w:val="24"/>
+                      <w:szCs w:val="24"/>
+                      <w:lang w:eastAsia="es-MX"/>
+                    </w:rPr>
+                  </w:pPr>
+                  <w:r>
+                    <w:rPr>
+                      <w:rFonts w:ascii="Constantia" w:eastAsia="Times New Roman" w:hAnsi="Constantia" w:cs="Times New Roman"/>
+                      <w:color w:val="000000"/>
+                      <w:lang w:eastAsia="es-MX"/>
+                    </w:rPr>
+                    <w:t>Requisito x</w:t>
+                  </w:r>
+                </w:p>
+              </w:tc>
+              <w:tc>
+                <w:tcPr>
+                  <w:tcW w:w="0" w:type="auto"/>
+                  <w:tcBorders>
+                    <w:top w:val="single" w:sz="4" w:space="0" w:color="000000"/>
+                    <w:left w:val="single" w:sz="4" w:space="0" w:color="000000"/>
+                    <w:bottom w:val="single" w:sz="4" w:space="0" w:color="000000"/>
+                    <w:right w:val="single" w:sz="4" w:space="0" w:color="000000"/>
+                  </w:tcBorders>
+                  <w:tcMar>
+                    <w:top w:w="0" w:type="dxa"/>
+                    <w:left w:w="108" w:type="dxa"/>
+                    <w:bottom w:w="0" w:type="dxa"/>
+                    <w:right w:w="108" w:type="dxa"/>
+                  </w:tcMar>
+                  <w:hideMark/>
+                </w:tcPr>
+                <w:p>
+                  <w:pPr>
+                    <w:spacing w:after="0" w:line="240" w:lineRule="auto"/>
+                    <w:jc w:val="both"/>
+                    <w:rPr>
+                      <w:rFonts w:ascii="Times New Roman" w:eastAsia="Times New Roman" w:hAnsi="Times New Roman" w:cs="Times New Roman"/>
+                      <w:sz w:val="24"/>
+                      <w:szCs w:val="24"/>
+                      <w:lang w:eastAsia="es-MX"/>
+                    </w:rPr>
+                  </w:pPr>
+                  <w:r>
+                    <w:rPr>
+                      <w:rFonts w:ascii="Constantia" w:eastAsia="Times New Roman" w:hAnsi="Constantia" w:cs="Times New Roman"/>
+                      <w:color w:val="000000"/>
+                      <w:lang w:eastAsia="es-MX"/>
+                    </w:rPr>
+                    <w:t>Restricción </w:t>
+                  </w:r>
+                </w:p>
+              </w:tc>
+            </w:tr>
+          </w:tbl>
+          <w:p>
+            <w:pPr>
+              <w:spacing w:after="0" w:line="240" w:lineRule="auto"/>
+              <w:rPr>
+                <w:rFonts w:ascii="Times New Roman" w:eastAsia="Times New Roman" w:hAnsi="Times New Roman" w:cs="Times New Roman"/>
+                <w:sz w:val="24"/>
+                <w:szCs w:val="24"/>
+                <w:lang w:eastAsia="es-MX"/>
+              </w:rPr>
+            </w:pPr>
+          </w:p>
+        </w:tc>
+      </w:tr>
+      <w:tr>
+        <w:tc>
+          <w:tcPr>
+            <w:tcW w:w="0" w:type="auto"/>
+            <w:tcBorders>
+              <w:top w:val="single" w:sz="4" w:space="0" w:color="000000"/>
+              <w:left w:val="single" w:sz="4" w:space="0" w:color="000000"/>
+              <w:bottom w:val="single" w:sz="4" w:space="0" w:color="000000"/>
+              <w:right w:val="single" w:sz="4" w:space="0" w:color="000000"/>
+            </w:tcBorders>
+            <w:tcMar>
+              <w:top w:w="0" w:type="dxa"/>
+              <w:left w:w="108" w:type="dxa"/>
+              <w:bottom w:w="0" w:type="dxa"/>
+              <w:right w:w="108" w:type="dxa"/>
+            </w:tcMar>
+            <w:hideMark/>
+          </w:tcPr>
+          <w:p>
+            <w:pPr>
+              <w:spacing w:after="0" w:line="240" w:lineRule="auto"/>
+              <w:jc w:val="both"/>
+              <w:rPr>
+                <w:rFonts w:ascii="Times New Roman" w:eastAsia="Times New Roman" w:hAnsi="Times New Roman" w:cs="Times New Roman"/>
+                <w:sz w:val="24"/>
+                <w:szCs w:val="24"/>
+                <w:lang w:eastAsia="es-MX"/>
+              </w:rPr>
+            </w:pPr>
+            <w:r>
+              <w:rPr>
+                <w:rFonts w:ascii="Constantia" w:eastAsia="Times New Roman" w:hAnsi="Constantia" w:cs="Times New Roman"/>
+                <w:color w:val="000000"/>
+                <w:lang w:eastAsia="es-MX"/>
+              </w:rPr>
+              <w:t>Fuente del requisito</w:t>
+            </w:r>
+          </w:p>
+        </w:tc>
+        <w:tc>
+          <w:tcPr>
+            <w:tcW w:w="0" w:type="auto"/>
+            <w:tcBorders>
+              <w:top w:val="single" w:sz="4" w:space="0" w:color="000000"/>
+              <w:left w:val="single" w:sz="4" w:space="0" w:color="000000"/>
+              <w:bottom w:val="single" w:sz="4" w:space="0" w:color="000000"/>
+              <w:right w:val="single" w:sz="4" w:space="0" w:color="000000"/>
+            </w:tcBorders>
+            <w:tcMar>
+              <w:top w:w="0" w:type="dxa"/>
+              <w:left w:w="108" w:type="dxa"/>
+              <w:bottom w:w="0" w:type="dxa"/>
+              <w:right w:w="108" w:type="dxa"/>
+            </w:tcMar>
+            <w:hideMark/>
+          </w:tcPr>
+          <w:p>
+            <w:pPr>
+              <w:spacing w:after="0" w:line="240" w:lineRule="auto"/>
+              <w:jc w:val="both"/>
+              <w:rPr>
+                <w:rFonts w:ascii="Times New Roman" w:eastAsia="Times New Roman" w:hAnsi="Times New Roman" w:cs="Times New Roman"/>
+                <w:sz w:val="24"/>
+                <w:szCs w:val="24"/>
+                <w:lang w:eastAsia="es-MX"/>
+              </w:rPr>
+            </w:pPr>
+            <w:r>
+              <w:rPr>
+                <w:rFonts w:ascii="Constantia" w:eastAsia="Times New Roman" w:hAnsi="Constantia" w:cs="Times New Roman"/>
+                <w:color w:val="000000"/>
+                <w:lang w:eastAsia="es-MX"/>
+              </w:rPr>
+              <w:t>usuario</w:t>
+            </w:r>
+          </w:p>
+        </w:tc>
+      </w:tr>
+      <w:tr>
+        <w:tc>
+          <w:tcPr>
+            <w:tcW w:w="0" w:type="auto"/>
+            <w:tcBorders>
+              <w:top w:val="single" w:sz="4" w:space="0" w:color="000000"/>
+              <w:left w:val="single" w:sz="4" w:space="0" w:color="000000"/>
+              <w:bottom w:val="single" w:sz="4" w:space="0" w:color="000000"/>
+              <w:right w:val="single" w:sz="4" w:space="0" w:color="000000"/>
+            </w:tcBorders>
+            <w:tcMar>
+              <w:top w:w="0" w:type="dxa"/>
+              <w:left w:w="108" w:type="dxa"/>
+              <w:bottom w:w="0" w:type="dxa"/>
+              <w:right w:w="108" w:type="dxa"/>
+            </w:tcMar>
+            <w:hideMark/>
+          </w:tcPr>
+          <w:p>
+            <w:pPr>
+              <w:spacing w:after="0" w:line="240" w:lineRule="auto"/>
+              <w:jc w:val="both"/>
+              <w:rPr>
+                <w:rFonts w:ascii="Times New Roman" w:eastAsia="Times New Roman" w:hAnsi="Times New Roman" w:cs="Times New Roman"/>
+                <w:sz w:val="24"/>
+                <w:szCs w:val="24"/>
+                <w:lang w:eastAsia="es-MX"/>
+              </w:rPr>
+            </w:pPr>
+            <w:r>
+              <w:rPr>
+                <w:rFonts w:ascii="Constantia" w:eastAsia="Times New Roman" w:hAnsi="Constantia" w:cs="Times New Roman"/>
+                <w:color w:val="000000"/>
+                <w:lang w:eastAsia="es-MX"/>
+              </w:rPr>
+              <w:t>Descripción </w:t>
+            </w:r>
+          </w:p>
+        </w:tc>
+        <w:tc>
+          <w:tcPr>
+            <w:tcW w:w="0" w:type="auto"/>
+            <w:tcBorders>
+              <w:top w:val="single" w:sz="4" w:space="0" w:color="000000"/>
+              <w:left w:val="single" w:sz="4" w:space="0" w:color="000000"/>
+              <w:bottom w:val="single" w:sz="4" w:space="0" w:color="000000"/>
+              <w:right w:val="single" w:sz="4" w:space="0" w:color="000000"/>
+            </w:tcBorders>
+            <w:tcMar>
+              <w:top w:w="0" w:type="dxa"/>
+              <w:left w:w="108" w:type="dxa"/>
+              <w:bottom w:w="0" w:type="dxa"/>
+              <w:right w:w="108" w:type="dxa"/>
+            </w:tcMar>
+            <w:hideMark/>
+          </w:tcPr>
+          <w:p>
+            <w:pPr>
+              <w:spacing w:after="0" w:line="240" w:lineRule="auto"/>
+              <w:jc w:val="both"/>
+              <w:rPr>
+                <w:rFonts w:ascii="Times New Roman" w:eastAsia="Times New Roman" w:hAnsi="Times New Roman" w:cs="Times New Roman"/>
+                <w:sz w:val="24"/>
+                <w:szCs w:val="24"/>
+                <w:lang w:eastAsia="es-MX"/>
+              </w:rPr>
+            </w:pPr>
+            <w:r>
+              <w:rPr>
+                <w:rFonts w:ascii="Constantia" w:eastAsia="Times New Roman" w:hAnsi="Constantia" w:cs="Times New Roman"/>
+                <w:color w:val="000000"/>
+                <w:lang w:eastAsia="es-MX"/>
+              </w:rPr>
+              <w:t xml:space="preserve">Aquí se verán </w:t>
+            </w:r>
+            <w:r>
+              <w:rPr>
+                <w:rFonts w:ascii="Constantia" w:eastAsia="Times New Roman" w:hAnsi="Constantia" w:cs="Times New Roman"/>
+                <w:color w:val="000000"/>
+                <w:lang w:eastAsia="es-MX"/>
+              </w:rPr>
+              <w:t>los diferentes métodos de pago que puede utilizar el usuario</w:t>
+            </w:r>
+          </w:p>
+        </w:tc>
+      </w:tr>
+      <w:tr>
+        <w:tc>
+          <w:tcPr>
+            <w:tcW w:w="0" w:type="auto"/>
+            <w:tcBorders>
+              <w:top w:val="single" w:sz="4" w:space="0" w:color="000000"/>
+              <w:left w:val="single" w:sz="4" w:space="0" w:color="000000"/>
+              <w:bottom w:val="single" w:sz="4" w:space="0" w:color="000000"/>
+              <w:right w:val="single" w:sz="4" w:space="0" w:color="000000"/>
+            </w:tcBorders>
+            <w:tcMar>
+              <w:top w:w="0" w:type="dxa"/>
+              <w:left w:w="108" w:type="dxa"/>
+              <w:bottom w:w="0" w:type="dxa"/>
+              <w:right w:w="108" w:type="dxa"/>
+            </w:tcMar>
+            <w:hideMark/>
+          </w:tcPr>
+          <w:p>
+            <w:pPr>
+              <w:spacing w:after="0" w:line="240" w:lineRule="auto"/>
+              <w:jc w:val="both"/>
+              <w:rPr>
+                <w:rFonts w:ascii="Times New Roman" w:eastAsia="Times New Roman" w:hAnsi="Times New Roman" w:cs="Times New Roman"/>
+                <w:sz w:val="24"/>
+                <w:szCs w:val="24"/>
+                <w:lang w:eastAsia="es-MX"/>
+              </w:rPr>
+            </w:pPr>
+            <w:r>
+              <w:rPr>
+                <w:rFonts w:ascii="Constantia" w:eastAsia="Times New Roman" w:hAnsi="Constantia" w:cs="Times New Roman"/>
+                <w:color w:val="000000"/>
+                <w:lang w:eastAsia="es-MX"/>
+              </w:rPr>
+              <w:t>Prioridad del requisito</w:t>
+            </w:r>
+          </w:p>
+        </w:tc>
+        <w:tc>
+          <w:tcPr>
+            <w:tcW w:w="0" w:type="auto"/>
+            <w:tcBorders>
+              <w:top w:val="single" w:sz="4" w:space="0" w:color="000000"/>
+              <w:left w:val="single" w:sz="4" w:space="0" w:color="000000"/>
+              <w:bottom w:val="single" w:sz="4" w:space="0" w:color="000000"/>
+              <w:right w:val="single" w:sz="4" w:space="0" w:color="000000"/>
+            </w:tcBorders>
+            <w:tcMar>
+              <w:top w:w="0" w:type="dxa"/>
+              <w:left w:w="108" w:type="dxa"/>
+              <w:bottom w:w="0" w:type="dxa"/>
+              <w:right w:w="108" w:type="dxa"/>
+            </w:tcMar>
+            <w:hideMark/>
+          </w:tcPr>
+          <w:p>
+            <w:pPr>
+              <w:spacing w:after="0" w:line="240" w:lineRule="auto"/>
+              <w:rPr>
+                <w:rFonts w:ascii="Times New Roman" w:eastAsia="Times New Roman" w:hAnsi="Times New Roman" w:cs="Times New Roman"/>
+                <w:sz w:val="24"/>
+                <w:szCs w:val="24"/>
+                <w:lang w:eastAsia="es-MX"/>
+              </w:rPr>
+            </w:pPr>
+          </w:p>
+          <w:tbl>
+            <w:tblPr>
+              <w:tblW w:w="0" w:type="auto"/>
+              <w:tblCellMar>
+                <w:top w:w="15" w:type="dxa"/>
+                <w:left w:w="15" w:type="dxa"/>
+                <w:bottom w:w="15" w:type="dxa"/>
+                <w:right w:w="15" w:type="dxa"/>
+              </w:tblCellMar>
+              <w:tblLook w:val="04A0" w:firstRow="1" w:lastRow="0" w:firstColumn="1" w:lastColumn="0" w:noHBand="0" w:noVBand="1"/>
+            </w:tblPr>
+            <w:tblGrid>
+              <w:gridCol w:w="771"/>
+              <w:gridCol w:w="814"/>
+              <w:gridCol w:w="673"/>
+            </w:tblGrid>
+            <w:tr>
+              <w:tc>
+                <w:tcPr>
+                  <w:tcW w:w="0" w:type="auto"/>
+                  <w:tcBorders>
+                    <w:top w:val="single" w:sz="4" w:space="0" w:color="000000"/>
+                    <w:left w:val="single" w:sz="4" w:space="0" w:color="000000"/>
+                    <w:bottom w:val="single" w:sz="4" w:space="0" w:color="000000"/>
+                    <w:right w:val="single" w:sz="4" w:space="0" w:color="000000"/>
+                  </w:tcBorders>
+                  <w:tcMar>
+                    <w:top w:w="0" w:type="dxa"/>
+                    <w:left w:w="108" w:type="dxa"/>
+                    <w:bottom w:w="0" w:type="dxa"/>
+                    <w:right w:w="108" w:type="dxa"/>
+                  </w:tcMar>
+                  <w:hideMark/>
+                </w:tcPr>
+                <w:p>
+                  <w:pPr>
+                    <w:spacing w:after="0" w:line="240" w:lineRule="auto"/>
+                    <w:jc w:val="both"/>
+                    <w:rPr>
+                      <w:rFonts w:ascii="Times New Roman" w:eastAsia="Times New Roman" w:hAnsi="Times New Roman" w:cs="Times New Roman"/>
+                      <w:sz w:val="24"/>
+                      <w:szCs w:val="24"/>
+                      <w:lang w:eastAsia="es-MX"/>
+                    </w:rPr>
+                  </w:pPr>
+                  <w:r>
+                    <w:rPr>
+                      <w:rFonts w:ascii="Constantia" w:eastAsia="Times New Roman" w:hAnsi="Constantia" w:cs="Times New Roman"/>
+                      <w:color w:val="000000"/>
+                      <w:lang w:eastAsia="es-MX"/>
+                    </w:rPr>
+                    <w:t>Alta x</w:t>
+                  </w:r>
+                </w:p>
+              </w:tc>
+              <w:tc>
+                <w:tcPr>
+                  <w:tcW w:w="0" w:type="auto"/>
+                  <w:tcBorders>
+                    <w:top w:val="single" w:sz="4" w:space="0" w:color="000000"/>
+                    <w:left w:val="single" w:sz="4" w:space="0" w:color="000000"/>
+                    <w:bottom w:val="single" w:sz="4" w:space="0" w:color="000000"/>
+                    <w:right w:val="single" w:sz="4" w:space="0" w:color="000000"/>
+                  </w:tcBorders>
+                  <w:tcMar>
+                    <w:top w:w="0" w:type="dxa"/>
+                    <w:left w:w="108" w:type="dxa"/>
+                    <w:bottom w:w="0" w:type="dxa"/>
+                    <w:right w:w="108" w:type="dxa"/>
+                  </w:tcMar>
+                  <w:hideMark/>
+                </w:tcPr>
+                <w:p>
+                  <w:pPr>
+                    <w:spacing w:after="0" w:line="240" w:lineRule="auto"/>
+                    <w:jc w:val="both"/>
+                    <w:rPr>
+                      <w:rFonts w:ascii="Times New Roman" w:eastAsia="Times New Roman" w:hAnsi="Times New Roman" w:cs="Times New Roman"/>
+                      <w:sz w:val="24"/>
+                      <w:szCs w:val="24"/>
+                      <w:lang w:eastAsia="es-MX"/>
+                    </w:rPr>
+                  </w:pPr>
+                  <w:r>
+                    <w:rPr>
+                      <w:rFonts w:ascii="Constantia" w:eastAsia="Times New Roman" w:hAnsi="Constantia" w:cs="Times New Roman"/>
+                      <w:color w:val="000000"/>
+                      <w:lang w:eastAsia="es-MX"/>
+                    </w:rPr>
+                    <w:t>Media</w:t>
+                  </w:r>
+                </w:p>
+              </w:tc>
+              <w:tc>
+                <w:tcPr>
+                  <w:tcW w:w="0" w:type="auto"/>
+                  <w:tcBorders>
+                    <w:top w:val="single" w:sz="4" w:space="0" w:color="000000"/>
+                    <w:left w:val="single" w:sz="4" w:space="0" w:color="000000"/>
+                    <w:bottom w:val="single" w:sz="4" w:space="0" w:color="000000"/>
+                    <w:right w:val="single" w:sz="4" w:space="0" w:color="000000"/>
+                  </w:tcBorders>
+                  <w:tcMar>
+                    <w:top w:w="0" w:type="dxa"/>
+                    <w:left w:w="108" w:type="dxa"/>
+                    <w:bottom w:w="0" w:type="dxa"/>
+                    <w:right w:w="108" w:type="dxa"/>
+                  </w:tcMar>
+                  <w:hideMark/>
+                </w:tcPr>
+                <w:p>
+                  <w:pPr>
+                    <w:spacing w:after="0" w:line="240" w:lineRule="auto"/>
+                    <w:jc w:val="both"/>
+                    <w:rPr>
+                      <w:rFonts w:ascii="Times New Roman" w:eastAsia="Times New Roman" w:hAnsi="Times New Roman" w:cs="Times New Roman"/>
+                      <w:sz w:val="24"/>
+                      <w:szCs w:val="24"/>
+                      <w:lang w:eastAsia="es-MX"/>
+                    </w:rPr>
+                  </w:pPr>
+                  <w:r>
+                    <w:rPr>
+                      <w:rFonts w:ascii="Constantia" w:eastAsia="Times New Roman" w:hAnsi="Constantia" w:cs="Times New Roman"/>
+                      <w:color w:val="000000"/>
+                      <w:lang w:eastAsia="es-MX"/>
+                    </w:rPr>
+                    <w:t>Baja </w:t>
+                  </w:r>
+                </w:p>
+              </w:tc>
+            </w:tr>
+          </w:tbl>
+          <w:p>
+            <w:pPr>
+              <w:spacing w:after="0" w:line="240" w:lineRule="auto"/>
+              <w:rPr>
+                <w:rFonts w:ascii="Times New Roman" w:eastAsia="Times New Roman" w:hAnsi="Times New Roman" w:cs="Times New Roman"/>
+                <w:sz w:val="24"/>
+                <w:szCs w:val="24"/>
+                <w:lang w:eastAsia="es-MX"/>
+              </w:rPr>
+            </w:pPr>
+          </w:p>
+        </w:tc>
+      </w:tr>
+    </w:tbl>
+    <w:p>
+      <w:pPr>
+        <w:spacing w:after="0" w:line="240" w:lineRule="auto"/>
+        <w:rPr>
+          <w:rFonts w:ascii="Times New Roman" w:eastAsia="Times New Roman" w:hAnsi="Times New Roman" w:cs="Times New Roman"/>
+          <w:sz w:val="24"/>
+          <w:szCs w:val="24"/>
+          <w:lang w:eastAsia="es-MX"/>
+        </w:rPr>
+      </w:pPr>
+    </w:p>
+    <w:tbl>
+      <w:tblPr>
+        <w:tblW w:w="0" w:type="auto"/>
+        <w:tblCellMar>
+          <w:top w:w="15" w:type="dxa"/>
+          <w:left w:w="15" w:type="dxa"/>
+          <w:bottom w:w="15" w:type="dxa"/>
+          <w:right w:w="15" w:type="dxa"/>
+        </w:tblCellMar>
+        <w:tblLook w:val="04A0" w:firstRow="1" w:lastRow="0" w:firstColumn="1" w:lastColumn="0" w:noHBand="0" w:noVBand="1"/>
+      </w:tblPr>
+      <w:tblGrid>
+        <w:gridCol w:w="2286"/>
+        <w:gridCol w:w="6542"/>
+      </w:tblGrid>
+      <w:tr>
+        <w:tc>
+          <w:tcPr>
+            <w:tcW w:w="0" w:type="auto"/>
+            <w:tcBorders>
+              <w:top w:val="single" w:sz="4" w:space="0" w:color="000000"/>
+              <w:left w:val="single" w:sz="4" w:space="0" w:color="000000"/>
+              <w:bottom w:val="single" w:sz="4" w:space="0" w:color="000000"/>
+              <w:right w:val="single" w:sz="4" w:space="0" w:color="000000"/>
+            </w:tcBorders>
+            <w:tcMar>
+              <w:top w:w="0" w:type="dxa"/>
+              <w:left w:w="108" w:type="dxa"/>
+              <w:bottom w:w="0" w:type="dxa"/>
+              <w:right w:w="108" w:type="dxa"/>
+            </w:tcMar>
+            <w:hideMark/>
+          </w:tcPr>
+          <w:p>
+            <w:pPr>
+              <w:spacing w:after="0" w:line="240" w:lineRule="auto"/>
+              <w:jc w:val="both"/>
+              <w:rPr>
+                <w:rFonts w:ascii="Times New Roman" w:eastAsia="Times New Roman" w:hAnsi="Times New Roman" w:cs="Times New Roman"/>
+                <w:sz w:val="24"/>
+                <w:szCs w:val="24"/>
+                <w:lang w:eastAsia="es-MX"/>
+              </w:rPr>
+            </w:pPr>
+            <w:r>
+              <w:rPr>
+                <w:rFonts w:ascii="Constantia" w:eastAsia="Times New Roman" w:hAnsi="Constantia" w:cs="Times New Roman"/>
+                <w:color w:val="000000"/>
+                <w:lang w:eastAsia="es-MX"/>
+              </w:rPr>
+              <w:t>Número de requisito</w:t>
+            </w:r>
+          </w:p>
+        </w:tc>
+        <w:tc>
+          <w:tcPr>
+            <w:tcW w:w="0" w:type="auto"/>
+            <w:tcBorders>
+              <w:top w:val="single" w:sz="4" w:space="0" w:color="000000"/>
+              <w:left w:val="single" w:sz="4" w:space="0" w:color="000000"/>
+              <w:bottom w:val="single" w:sz="4" w:space="0" w:color="000000"/>
+              <w:right w:val="single" w:sz="4" w:space="0" w:color="000000"/>
+            </w:tcBorders>
+            <w:tcMar>
+              <w:top w:w="0" w:type="dxa"/>
+              <w:left w:w="108" w:type="dxa"/>
+              <w:bottom w:w="0" w:type="dxa"/>
+              <w:right w:w="108" w:type="dxa"/>
+            </w:tcMar>
+            <w:hideMark/>
+          </w:tcPr>
+          <w:p>
+            <w:pPr>
+              <w:spacing w:after="0" w:line="240" w:lineRule="auto"/>
+              <w:jc w:val="both"/>
+              <w:rPr>
+                <w:rFonts w:ascii="Times New Roman" w:eastAsia="Times New Roman" w:hAnsi="Times New Roman" w:cs="Times New Roman"/>
+                <w:sz w:val="24"/>
+                <w:szCs w:val="24"/>
+                <w:lang w:eastAsia="es-MX"/>
+              </w:rPr>
+            </w:pPr>
+            <w:r>
+              <w:rPr>
+                <w:rFonts w:ascii="Times New Roman" w:eastAsia="Times New Roman" w:hAnsi="Times New Roman" w:cs="Times New Roman"/>
+                <w:sz w:val="24"/>
+                <w:szCs w:val="24"/>
+                <w:lang w:eastAsia="es-MX"/>
+              </w:rPr>
+              <w:t>10</w:t>
+            </w:r>
+          </w:p>
+        </w:tc>
+      </w:tr>
+      <w:tr>
+        <w:tc>
+          <w:tcPr>
+            <w:tcW w:w="0" w:type="auto"/>
+            <w:tcBorders>
+              <w:top w:val="single" w:sz="4" w:space="0" w:color="000000"/>
+              <w:left w:val="single" w:sz="4" w:space="0" w:color="000000"/>
+              <w:bottom w:val="single" w:sz="4" w:space="0" w:color="000000"/>
+              <w:right w:val="single" w:sz="4" w:space="0" w:color="000000"/>
+            </w:tcBorders>
+            <w:tcMar>
+              <w:top w:w="0" w:type="dxa"/>
+              <w:left w:w="108" w:type="dxa"/>
+              <w:bottom w:w="0" w:type="dxa"/>
+              <w:right w:w="108" w:type="dxa"/>
+            </w:tcMar>
+            <w:hideMark/>
+          </w:tcPr>
+          <w:p>
+            <w:pPr>
+              <w:spacing w:after="0" w:line="240" w:lineRule="auto"/>
+              <w:jc w:val="both"/>
+              <w:rPr>
+                <w:rFonts w:ascii="Times New Roman" w:eastAsia="Times New Roman" w:hAnsi="Times New Roman" w:cs="Times New Roman"/>
+                <w:sz w:val="24"/>
+                <w:szCs w:val="24"/>
+                <w:lang w:eastAsia="es-MX"/>
+              </w:rPr>
+            </w:pPr>
+            <w:r>
+              <w:rPr>
+                <w:rFonts w:ascii="Constantia" w:eastAsia="Times New Roman" w:hAnsi="Constantia" w:cs="Times New Roman"/>
+                <w:color w:val="000000"/>
+                <w:lang w:eastAsia="es-MX"/>
+              </w:rPr>
+              <w:t>Nombre del requisito</w:t>
+            </w:r>
+          </w:p>
+        </w:tc>
+        <w:tc>
+          <w:tcPr>
+            <w:tcW w:w="0" w:type="auto"/>
+            <w:tcBorders>
+              <w:top w:val="single" w:sz="4" w:space="0" w:color="000000"/>
+              <w:left w:val="single" w:sz="4" w:space="0" w:color="000000"/>
+              <w:bottom w:val="single" w:sz="4" w:space="0" w:color="000000"/>
+              <w:right w:val="single" w:sz="4" w:space="0" w:color="000000"/>
+            </w:tcBorders>
+            <w:tcMar>
+              <w:top w:w="0" w:type="dxa"/>
+              <w:left w:w="108" w:type="dxa"/>
+              <w:bottom w:w="0" w:type="dxa"/>
+              <w:right w:w="108" w:type="dxa"/>
+            </w:tcMar>
+            <w:hideMark/>
+          </w:tcPr>
+          <w:p>
+            <w:pPr>
+              <w:spacing w:after="0" w:line="240" w:lineRule="auto"/>
+              <w:jc w:val="both"/>
+              <w:rPr>
+                <w:rFonts w:ascii="Times New Roman" w:eastAsia="Times New Roman" w:hAnsi="Times New Roman" w:cs="Times New Roman"/>
+                <w:sz w:val="24"/>
+                <w:szCs w:val="24"/>
+                <w:lang w:eastAsia="es-MX"/>
+              </w:rPr>
+            </w:pPr>
+            <w:r>
+              <w:rPr>
+                <w:rFonts w:ascii="Times New Roman" w:eastAsia="Times New Roman" w:hAnsi="Times New Roman" w:cs="Times New Roman"/>
+                <w:sz w:val="24"/>
+                <w:szCs w:val="24"/>
+                <w:lang w:eastAsia="es-MX"/>
+              </w:rPr>
+              <w:t>Tramite completo</w:t>
+            </w:r>
+          </w:p>
+        </w:tc>
+      </w:tr>
+      <w:tr>
+        <w:tc>
+          <w:tcPr>
+            <w:tcW w:w="0" w:type="auto"/>
+            <w:tcBorders>
+              <w:top w:val="single" w:sz="4" w:space="0" w:color="000000"/>
+              <w:left w:val="single" w:sz="4" w:space="0" w:color="000000"/>
+              <w:bottom w:val="single" w:sz="4" w:space="0" w:color="000000"/>
+              <w:right w:val="single" w:sz="4" w:space="0" w:color="000000"/>
+            </w:tcBorders>
+            <w:tcMar>
+              <w:top w:w="0" w:type="dxa"/>
+              <w:left w:w="108" w:type="dxa"/>
+              <w:bottom w:w="0" w:type="dxa"/>
+              <w:right w:w="108" w:type="dxa"/>
+            </w:tcMar>
+            <w:hideMark/>
+          </w:tcPr>
+          <w:p>
+            <w:pPr>
+              <w:spacing w:after="0" w:line="240" w:lineRule="auto"/>
+              <w:jc w:val="both"/>
+              <w:rPr>
+                <w:rFonts w:ascii="Times New Roman" w:eastAsia="Times New Roman" w:hAnsi="Times New Roman" w:cs="Times New Roman"/>
+                <w:sz w:val="24"/>
+                <w:szCs w:val="24"/>
+                <w:lang w:eastAsia="es-MX"/>
+              </w:rPr>
+            </w:pPr>
+            <w:r>
+              <w:rPr>
+                <w:rFonts w:ascii="Constantia" w:eastAsia="Times New Roman" w:hAnsi="Constantia" w:cs="Times New Roman"/>
+                <w:color w:val="000000"/>
+                <w:lang w:eastAsia="es-MX"/>
+              </w:rPr>
+              <w:t>Tipo</w:t>
+            </w:r>
+          </w:p>
+        </w:tc>
+        <w:tc>
+          <w:tcPr>
+            <w:tcW w:w="0" w:type="auto"/>
+            <w:tcBorders>
+              <w:top w:val="single" w:sz="4" w:space="0" w:color="000000"/>
+              <w:left w:val="single" w:sz="4" w:space="0" w:color="000000"/>
+              <w:bottom w:val="single" w:sz="4" w:space="0" w:color="000000"/>
+              <w:right w:val="single" w:sz="4" w:space="0" w:color="000000"/>
+            </w:tcBorders>
+            <w:tcMar>
+              <w:top w:w="0" w:type="dxa"/>
+              <w:left w:w="108" w:type="dxa"/>
+              <w:bottom w:w="0" w:type="dxa"/>
+              <w:right w:w="108" w:type="dxa"/>
+            </w:tcMar>
+            <w:hideMark/>
+          </w:tcPr>
+          <w:p>
+            <w:pPr>
+              <w:spacing w:after="0" w:line="240" w:lineRule="auto"/>
+              <w:rPr>
+                <w:rFonts w:ascii="Times New Roman" w:eastAsia="Times New Roman" w:hAnsi="Times New Roman" w:cs="Times New Roman"/>
+                <w:sz w:val="24"/>
+                <w:szCs w:val="24"/>
+                <w:lang w:eastAsia="es-MX"/>
+              </w:rPr>
+            </w:pPr>
+          </w:p>
+          <w:tbl>
+            <w:tblPr>
+              <w:tblW w:w="0" w:type="auto"/>
+              <w:tblCellMar>
+                <w:top w:w="15" w:type="dxa"/>
+                <w:left w:w="15" w:type="dxa"/>
+                <w:bottom w:w="15" w:type="dxa"/>
+                <w:right w:w="15" w:type="dxa"/>
+              </w:tblCellMar>
+              <w:tblLook w:val="04A0" w:firstRow="1" w:lastRow="0" w:firstColumn="1" w:lastColumn="0" w:noHBand="0" w:noVBand="1"/>
+            </w:tblPr>
+            <w:tblGrid>
+              <w:gridCol w:w="1279"/>
+              <w:gridCol w:w="1342"/>
+            </w:tblGrid>
+            <w:tr>
+              <w:tc>
+                <w:tcPr>
+                  <w:tcW w:w="0" w:type="auto"/>
+                  <w:tcBorders>
+                    <w:top w:val="single" w:sz="4" w:space="0" w:color="000000"/>
+                    <w:left w:val="single" w:sz="4" w:space="0" w:color="000000"/>
+                    <w:bottom w:val="single" w:sz="4" w:space="0" w:color="000000"/>
+                    <w:right w:val="single" w:sz="4" w:space="0" w:color="000000"/>
+                  </w:tcBorders>
+                  <w:tcMar>
+                    <w:top w:w="0" w:type="dxa"/>
+                    <w:left w:w="108" w:type="dxa"/>
+                    <w:bottom w:w="0" w:type="dxa"/>
+                    <w:right w:w="108" w:type="dxa"/>
+                  </w:tcMar>
+                  <w:hideMark/>
+                </w:tcPr>
+                <w:p>
+                  <w:pPr>
+                    <w:spacing w:after="0" w:line="240" w:lineRule="auto"/>
+                    <w:jc w:val="both"/>
+                    <w:rPr>
+                      <w:rFonts w:ascii="Times New Roman" w:eastAsia="Times New Roman" w:hAnsi="Times New Roman" w:cs="Times New Roman"/>
+                      <w:sz w:val="24"/>
+                      <w:szCs w:val="24"/>
+                      <w:lang w:eastAsia="es-MX"/>
+                    </w:rPr>
+                  </w:pPr>
+                  <w:r>
+                    <w:rPr>
+                      <w:rFonts w:ascii="Constantia" w:eastAsia="Times New Roman" w:hAnsi="Constantia" w:cs="Times New Roman"/>
+                      <w:color w:val="000000"/>
+                      <w:lang w:eastAsia="es-MX"/>
+                    </w:rPr>
+                    <w:t>Requisito x</w:t>
+                  </w:r>
+                </w:p>
+              </w:tc>
+              <w:tc>
+                <w:tcPr>
+                  <w:tcW w:w="0" w:type="auto"/>
+                  <w:tcBorders>
+                    <w:top w:val="single" w:sz="4" w:space="0" w:color="000000"/>
+                    <w:left w:val="single" w:sz="4" w:space="0" w:color="000000"/>
+                    <w:bottom w:val="single" w:sz="4" w:space="0" w:color="000000"/>
+                    <w:right w:val="single" w:sz="4" w:space="0" w:color="000000"/>
+                  </w:tcBorders>
+                  <w:tcMar>
+                    <w:top w:w="0" w:type="dxa"/>
+                    <w:left w:w="108" w:type="dxa"/>
+                    <w:bottom w:w="0" w:type="dxa"/>
+                    <w:right w:w="108" w:type="dxa"/>
+                  </w:tcMar>
+                  <w:hideMark/>
+                </w:tcPr>
+                <w:p>
+                  <w:pPr>
+                    <w:spacing w:after="0" w:line="240" w:lineRule="auto"/>
+                    <w:jc w:val="both"/>
+                    <w:rPr>
+                      <w:rFonts w:ascii="Times New Roman" w:eastAsia="Times New Roman" w:hAnsi="Times New Roman" w:cs="Times New Roman"/>
+                      <w:sz w:val="24"/>
+                      <w:szCs w:val="24"/>
+                      <w:lang w:eastAsia="es-MX"/>
+                    </w:rPr>
+                  </w:pPr>
+                  <w:r>
+                    <w:rPr>
+                      <w:rFonts w:ascii="Constantia" w:eastAsia="Times New Roman" w:hAnsi="Constantia" w:cs="Times New Roman"/>
+                      <w:color w:val="000000"/>
+                      <w:lang w:eastAsia="es-MX"/>
+                    </w:rPr>
+                    <w:t>Restricción </w:t>
+                  </w:r>
+                </w:p>
+              </w:tc>
+            </w:tr>
+          </w:tbl>
+          <w:p>
+            <w:pPr>
+              <w:spacing w:after="0" w:line="240" w:lineRule="auto"/>
+              <w:rPr>
+                <w:rFonts w:ascii="Times New Roman" w:eastAsia="Times New Roman" w:hAnsi="Times New Roman" w:cs="Times New Roman"/>
+                <w:sz w:val="24"/>
+                <w:szCs w:val="24"/>
+                <w:lang w:eastAsia="es-MX"/>
+              </w:rPr>
+            </w:pPr>
+          </w:p>
+        </w:tc>
+      </w:tr>
+      <w:tr>
+        <w:tc>
+          <w:tcPr>
+            <w:tcW w:w="0" w:type="auto"/>
+            <w:tcBorders>
+              <w:top w:val="single" w:sz="4" w:space="0" w:color="000000"/>
+              <w:left w:val="single" w:sz="4" w:space="0" w:color="000000"/>
+              <w:bottom w:val="single" w:sz="4" w:space="0" w:color="000000"/>
+              <w:right w:val="single" w:sz="4" w:space="0" w:color="000000"/>
+            </w:tcBorders>
+            <w:tcMar>
+              <w:top w:w="0" w:type="dxa"/>
+              <w:left w:w="108" w:type="dxa"/>
+              <w:bottom w:w="0" w:type="dxa"/>
+              <w:right w:w="108" w:type="dxa"/>
+            </w:tcMar>
+            <w:hideMark/>
+          </w:tcPr>
+          <w:p>
+            <w:pPr>
+              <w:spacing w:after="0" w:line="240" w:lineRule="auto"/>
+              <w:jc w:val="both"/>
+              <w:rPr>
+                <w:rFonts w:ascii="Times New Roman" w:eastAsia="Times New Roman" w:hAnsi="Times New Roman" w:cs="Times New Roman"/>
+                <w:sz w:val="24"/>
+                <w:szCs w:val="24"/>
+                <w:lang w:eastAsia="es-MX"/>
+              </w:rPr>
+            </w:pPr>
+            <w:r>
+              <w:rPr>
+                <w:rFonts w:ascii="Constantia" w:eastAsia="Times New Roman" w:hAnsi="Constantia" w:cs="Times New Roman"/>
+                <w:color w:val="000000"/>
+                <w:lang w:eastAsia="es-MX"/>
+              </w:rPr>
+              <w:t>Fuente del requisito</w:t>
+            </w:r>
+          </w:p>
+        </w:tc>
+        <w:tc>
+          <w:tcPr>
+            <w:tcW w:w="0" w:type="auto"/>
+            <w:tcBorders>
+              <w:top w:val="single" w:sz="4" w:space="0" w:color="000000"/>
+              <w:left w:val="single" w:sz="4" w:space="0" w:color="000000"/>
+              <w:bottom w:val="single" w:sz="4" w:space="0" w:color="000000"/>
+              <w:right w:val="single" w:sz="4" w:space="0" w:color="000000"/>
+            </w:tcBorders>
+            <w:tcMar>
+              <w:top w:w="0" w:type="dxa"/>
+              <w:left w:w="108" w:type="dxa"/>
+              <w:bottom w:w="0" w:type="dxa"/>
+              <w:right w:w="108" w:type="dxa"/>
+            </w:tcMar>
+            <w:hideMark/>
+          </w:tcPr>
+          <w:p>
+            <w:pPr>
+              <w:spacing w:after="0" w:line="240" w:lineRule="auto"/>
+              <w:jc w:val="both"/>
+              <w:rPr>
+                <w:rFonts w:ascii="Times New Roman" w:eastAsia="Times New Roman" w:hAnsi="Times New Roman" w:cs="Times New Roman"/>
+                <w:sz w:val="24"/>
+                <w:szCs w:val="24"/>
+                <w:lang w:eastAsia="es-MX"/>
+              </w:rPr>
+            </w:pPr>
+            <w:r>
+              <w:rPr>
+                <w:rFonts w:ascii="Constantia" w:eastAsia="Times New Roman" w:hAnsi="Constantia" w:cs="Times New Roman"/>
+                <w:color w:val="000000"/>
+                <w:lang w:eastAsia="es-MX"/>
+              </w:rPr>
+              <w:t>usuario</w:t>
+            </w:r>
+          </w:p>
+        </w:tc>
+      </w:tr>
+      <w:tr>
+        <w:tc>
+          <w:tcPr>
+            <w:tcW w:w="0" w:type="auto"/>
+            <w:tcBorders>
+              <w:top w:val="single" w:sz="4" w:space="0" w:color="000000"/>
+              <w:left w:val="single" w:sz="4" w:space="0" w:color="000000"/>
+              <w:bottom w:val="single" w:sz="4" w:space="0" w:color="000000"/>
+              <w:right w:val="single" w:sz="4" w:space="0" w:color="000000"/>
+            </w:tcBorders>
+            <w:tcMar>
+              <w:top w:w="0" w:type="dxa"/>
+              <w:left w:w="108" w:type="dxa"/>
+              <w:bottom w:w="0" w:type="dxa"/>
+              <w:right w:w="108" w:type="dxa"/>
+            </w:tcMar>
+            <w:hideMark/>
+          </w:tcPr>
+          <w:p>
+            <w:pPr>
+              <w:spacing w:after="0" w:line="240" w:lineRule="auto"/>
+              <w:jc w:val="both"/>
+              <w:rPr>
+                <w:rFonts w:ascii="Times New Roman" w:eastAsia="Times New Roman" w:hAnsi="Times New Roman" w:cs="Times New Roman"/>
+                <w:sz w:val="24"/>
+                <w:szCs w:val="24"/>
+                <w:lang w:eastAsia="es-MX"/>
+              </w:rPr>
+            </w:pPr>
+            <w:r>
+              <w:rPr>
+                <w:rFonts w:ascii="Constantia" w:eastAsia="Times New Roman" w:hAnsi="Constantia" w:cs="Times New Roman"/>
+                <w:color w:val="000000"/>
+                <w:lang w:eastAsia="es-MX"/>
+              </w:rPr>
+              <w:t>Descripción </w:t>
+            </w:r>
+          </w:p>
+        </w:tc>
+        <w:tc>
+          <w:tcPr>
+            <w:tcW w:w="0" w:type="auto"/>
+            <w:tcBorders>
+              <w:top w:val="single" w:sz="4" w:space="0" w:color="000000"/>
+              <w:left w:val="single" w:sz="4" w:space="0" w:color="000000"/>
+              <w:bottom w:val="single" w:sz="4" w:space="0" w:color="000000"/>
+              <w:right w:val="single" w:sz="4" w:space="0" w:color="000000"/>
+            </w:tcBorders>
+            <w:tcMar>
+              <w:top w:w="0" w:type="dxa"/>
+              <w:left w:w="108" w:type="dxa"/>
+              <w:bottom w:w="0" w:type="dxa"/>
+              <w:right w:w="108" w:type="dxa"/>
+            </w:tcMar>
+            <w:hideMark/>
+          </w:tcPr>
+          <w:p>
+            <w:pPr>
+              <w:spacing w:after="0" w:line="240" w:lineRule="auto"/>
+              <w:jc w:val="both"/>
+              <w:rPr>
+                <w:rFonts w:ascii="Times New Roman" w:eastAsia="Times New Roman" w:hAnsi="Times New Roman" w:cs="Times New Roman"/>
+                <w:sz w:val="24"/>
+                <w:szCs w:val="24"/>
+                <w:lang w:eastAsia="es-MX"/>
+              </w:rPr>
+            </w:pPr>
+            <w:r>
+              <w:rPr>
+                <w:rFonts w:ascii="Constantia" w:eastAsia="Times New Roman" w:hAnsi="Constantia" w:cs="Times New Roman"/>
+                <w:color w:val="000000"/>
+                <w:lang w:eastAsia="es-MX"/>
+              </w:rPr>
+              <w:t>Aquí se</w:t>
+            </w:r>
+            <w:r>
+              <w:rPr>
+                <w:rFonts w:ascii="Constantia" w:eastAsia="Times New Roman" w:hAnsi="Constantia" w:cs="Times New Roman"/>
+                <w:color w:val="000000"/>
+                <w:lang w:eastAsia="es-MX"/>
+              </w:rPr>
+              <w:t xml:space="preserve"> ve el desglosé de los diferentes cargos que se harán a la tarjeta </w:t>
+            </w:r>
+          </w:p>
+        </w:tc>
+      </w:tr>
+      <w:tr>
+        <w:tc>
+          <w:tcPr>
+            <w:tcW w:w="0" w:type="auto"/>
+            <w:tcBorders>
+              <w:top w:val="single" w:sz="4" w:space="0" w:color="000000"/>
+              <w:left w:val="single" w:sz="4" w:space="0" w:color="000000"/>
+              <w:bottom w:val="single" w:sz="4" w:space="0" w:color="000000"/>
+              <w:right w:val="single" w:sz="4" w:space="0" w:color="000000"/>
+            </w:tcBorders>
+            <w:tcMar>
+              <w:top w:w="0" w:type="dxa"/>
+              <w:left w:w="108" w:type="dxa"/>
+              <w:bottom w:w="0" w:type="dxa"/>
+              <w:right w:w="108" w:type="dxa"/>
+            </w:tcMar>
+            <w:hideMark/>
+          </w:tcPr>
+          <w:p>
+            <w:pPr>
+              <w:spacing w:after="0" w:line="240" w:lineRule="auto"/>
+              <w:jc w:val="both"/>
+              <w:rPr>
+                <w:rFonts w:ascii="Times New Roman" w:eastAsia="Times New Roman" w:hAnsi="Times New Roman" w:cs="Times New Roman"/>
+                <w:sz w:val="24"/>
+                <w:szCs w:val="24"/>
+                <w:lang w:eastAsia="es-MX"/>
+              </w:rPr>
+            </w:pPr>
+            <w:r>
+              <w:rPr>
+                <w:rFonts w:ascii="Constantia" w:eastAsia="Times New Roman" w:hAnsi="Constantia" w:cs="Times New Roman"/>
+                <w:color w:val="000000"/>
+                <w:lang w:eastAsia="es-MX"/>
+              </w:rPr>
+              <w:t>Prioridad del requisito</w:t>
+            </w:r>
+          </w:p>
+        </w:tc>
+        <w:tc>
+          <w:tcPr>
+            <w:tcW w:w="0" w:type="auto"/>
+            <w:tcBorders>
+              <w:top w:val="single" w:sz="4" w:space="0" w:color="000000"/>
+              <w:left w:val="single" w:sz="4" w:space="0" w:color="000000"/>
+              <w:bottom w:val="single" w:sz="4" w:space="0" w:color="000000"/>
+              <w:right w:val="single" w:sz="4" w:space="0" w:color="000000"/>
+            </w:tcBorders>
+            <w:tcMar>
+              <w:top w:w="0" w:type="dxa"/>
+              <w:left w:w="108" w:type="dxa"/>
+              <w:bottom w:w="0" w:type="dxa"/>
+              <w:right w:w="108" w:type="dxa"/>
+            </w:tcMar>
+            <w:hideMark/>
+          </w:tcPr>
+          <w:p>
+            <w:pPr>
+              <w:spacing w:after="0" w:line="240" w:lineRule="auto"/>
+              <w:rPr>
+                <w:rFonts w:ascii="Times New Roman" w:eastAsia="Times New Roman" w:hAnsi="Times New Roman" w:cs="Times New Roman"/>
+                <w:sz w:val="24"/>
+                <w:szCs w:val="24"/>
+                <w:lang w:eastAsia="es-MX"/>
+              </w:rPr>
+            </w:pPr>
+          </w:p>
+          <w:tbl>
+            <w:tblPr>
+              <w:tblW w:w="0" w:type="auto"/>
+              <w:tblCellMar>
+                <w:top w:w="15" w:type="dxa"/>
+                <w:left w:w="15" w:type="dxa"/>
+                <w:bottom w:w="15" w:type="dxa"/>
+                <w:right w:w="15" w:type="dxa"/>
+              </w:tblCellMar>
+              <w:tblLook w:val="04A0" w:firstRow="1" w:lastRow="0" w:firstColumn="1" w:lastColumn="0" w:noHBand="0" w:noVBand="1"/>
+            </w:tblPr>
+            <w:tblGrid>
+              <w:gridCol w:w="771"/>
+              <w:gridCol w:w="814"/>
+              <w:gridCol w:w="673"/>
+            </w:tblGrid>
+            <w:tr>
+              <w:tc>
+                <w:tcPr>
+                  <w:tcW w:w="0" w:type="auto"/>
+                  <w:tcBorders>
+                    <w:top w:val="single" w:sz="4" w:space="0" w:color="000000"/>
+                    <w:left w:val="single" w:sz="4" w:space="0" w:color="000000"/>
+                    <w:bottom w:val="single" w:sz="4" w:space="0" w:color="000000"/>
+                    <w:right w:val="single" w:sz="4" w:space="0" w:color="000000"/>
+                  </w:tcBorders>
+                  <w:tcMar>
+                    <w:top w:w="0" w:type="dxa"/>
+                    <w:left w:w="108" w:type="dxa"/>
+                    <w:bottom w:w="0" w:type="dxa"/>
+                    <w:right w:w="108" w:type="dxa"/>
+                  </w:tcMar>
+                  <w:hideMark/>
+                </w:tcPr>
+                <w:p>
+                  <w:pPr>
+                    <w:spacing w:after="0" w:line="240" w:lineRule="auto"/>
+                    <w:jc w:val="both"/>
+                    <w:rPr>
+                      <w:rFonts w:ascii="Times New Roman" w:eastAsia="Times New Roman" w:hAnsi="Times New Roman" w:cs="Times New Roman"/>
+                      <w:sz w:val="24"/>
+                      <w:szCs w:val="24"/>
+                      <w:lang w:eastAsia="es-MX"/>
+                    </w:rPr>
+                  </w:pPr>
+                  <w:r>
+                    <w:rPr>
+                      <w:rFonts w:ascii="Constantia" w:eastAsia="Times New Roman" w:hAnsi="Constantia" w:cs="Times New Roman"/>
+                      <w:color w:val="000000"/>
+                      <w:lang w:eastAsia="es-MX"/>
+                    </w:rPr>
+                    <w:t>Alta x</w:t>
+                  </w:r>
+                </w:p>
+              </w:tc>
+              <w:tc>
+                <w:tcPr>
+                  <w:tcW w:w="0" w:type="auto"/>
+                  <w:tcBorders>
+                    <w:top w:val="single" w:sz="4" w:space="0" w:color="000000"/>
+                    <w:left w:val="single" w:sz="4" w:space="0" w:color="000000"/>
+                    <w:bottom w:val="single" w:sz="4" w:space="0" w:color="000000"/>
+                    <w:right w:val="single" w:sz="4" w:space="0" w:color="000000"/>
+                  </w:tcBorders>
+                  <w:tcMar>
+                    <w:top w:w="0" w:type="dxa"/>
+                    <w:left w:w="108" w:type="dxa"/>
+                    <w:bottom w:w="0" w:type="dxa"/>
+                    <w:right w:w="108" w:type="dxa"/>
+                  </w:tcMar>
+                  <w:hideMark/>
+                </w:tcPr>
+                <w:p>
+                  <w:pPr>
+                    <w:spacing w:after="0" w:line="240" w:lineRule="auto"/>
+                    <w:jc w:val="both"/>
+                    <w:rPr>
+                      <w:rFonts w:ascii="Times New Roman" w:eastAsia="Times New Roman" w:hAnsi="Times New Roman" w:cs="Times New Roman"/>
+                      <w:sz w:val="24"/>
+                      <w:szCs w:val="24"/>
+                      <w:lang w:eastAsia="es-MX"/>
+                    </w:rPr>
+                  </w:pPr>
+                  <w:r>
+                    <w:rPr>
+                      <w:rFonts w:ascii="Constantia" w:eastAsia="Times New Roman" w:hAnsi="Constantia" w:cs="Times New Roman"/>
+                      <w:color w:val="000000"/>
+                      <w:lang w:eastAsia="es-MX"/>
+                    </w:rPr>
+                    <w:t>Media</w:t>
+                  </w:r>
+                </w:p>
+              </w:tc>
+              <w:tc>
+                <w:tcPr>
+                  <w:tcW w:w="0" w:type="auto"/>
+                  <w:tcBorders>
+                    <w:top w:val="single" w:sz="4" w:space="0" w:color="000000"/>
+                    <w:left w:val="single" w:sz="4" w:space="0" w:color="000000"/>
+                    <w:bottom w:val="single" w:sz="4" w:space="0" w:color="000000"/>
+                    <w:right w:val="single" w:sz="4" w:space="0" w:color="000000"/>
+                  </w:tcBorders>
+                  <w:tcMar>
+                    <w:top w:w="0" w:type="dxa"/>
+                    <w:left w:w="108" w:type="dxa"/>
+                    <w:bottom w:w="0" w:type="dxa"/>
+                    <w:right w:w="108" w:type="dxa"/>
+                  </w:tcMar>
+                  <w:hideMark/>
+                </w:tcPr>
+                <w:p>
+                  <w:pPr>
+                    <w:spacing w:after="0" w:line="240" w:lineRule="auto"/>
+                    <w:jc w:val="both"/>
+                    <w:rPr>
+                      <w:rFonts w:ascii="Times New Roman" w:eastAsia="Times New Roman" w:hAnsi="Times New Roman" w:cs="Times New Roman"/>
+                      <w:sz w:val="24"/>
+                      <w:szCs w:val="24"/>
+                      <w:lang w:eastAsia="es-MX"/>
+                    </w:rPr>
+                  </w:pPr>
+                  <w:r>
+                    <w:rPr>
+                      <w:rFonts w:ascii="Constantia" w:eastAsia="Times New Roman" w:hAnsi="Constantia" w:cs="Times New Roman"/>
+                      <w:color w:val="000000"/>
+                      <w:lang w:eastAsia="es-MX"/>
+                    </w:rPr>
+                    <w:t>Baja </w:t>
+                  </w:r>
+                </w:p>
+              </w:tc>
+            </w:tr>
+          </w:tbl>
+          <w:p>
+            <w:pPr>
+              <w:spacing w:after="0" w:line="240" w:lineRule="auto"/>
+              <w:rPr>
+                <w:rFonts w:ascii="Times New Roman" w:eastAsia="Times New Roman" w:hAnsi="Times New Roman" w:cs="Times New Roman"/>
+                <w:sz w:val="24"/>
+                <w:szCs w:val="24"/>
+                <w:lang w:eastAsia="es-MX"/>
+              </w:rPr>
+            </w:pPr>
+          </w:p>
+        </w:tc>
+      </w:tr>
+      <w:tr>
+        <w:tc>
+          <w:tcPr>
+            <w:tcW w:w="0" w:type="auto"/>
+            <w:tcBorders>
+              <w:top w:val="single" w:sz="4" w:space="0" w:color="000000"/>
+              <w:left w:val="single" w:sz="4" w:space="0" w:color="000000"/>
+              <w:bottom w:val="single" w:sz="4" w:space="0" w:color="000000"/>
+              <w:right w:val="single" w:sz="4" w:space="0" w:color="000000"/>
+            </w:tcBorders>
+            <w:tcMar>
+              <w:top w:w="0" w:type="dxa"/>
+              <w:left w:w="108" w:type="dxa"/>
+              <w:bottom w:w="0" w:type="dxa"/>
+              <w:right w:w="108" w:type="dxa"/>
+            </w:tcMar>
+            <w:hideMark/>
+          </w:tcPr>
+          <w:p>
+            <w:pPr>
+              <w:spacing w:after="0" w:line="240" w:lineRule="auto"/>
+              <w:jc w:val="both"/>
+              <w:rPr>
+                <w:rFonts w:ascii="Constantia" w:eastAsia="Times New Roman" w:hAnsi="Constantia" w:cs="Times New Roman"/>
+                <w:color w:val="000000"/>
+                <w:lang w:eastAsia="es-MX"/>
+              </w:rPr>
+            </w:pPr>
+            <w:r>
+              <w:rPr>
+                <w:rFonts w:ascii="Constantia" w:eastAsia="Times New Roman" w:hAnsi="Constantia" w:cs="Times New Roman"/>
+                <w:color w:val="000000"/>
+                <w:lang w:eastAsia="es-MX"/>
+              </w:rPr>
+              <w:t>Número de requisito</w:t>
+            </w:r>
+          </w:p>
+        </w:tc>
+        <w:tc>
+          <w:tcPr>
+            <w:tcW w:w="0" w:type="auto"/>
+            <w:tcBorders>
+              <w:top w:val="single" w:sz="4" w:space="0" w:color="000000"/>
+              <w:left w:val="single" w:sz="4" w:space="0" w:color="000000"/>
+              <w:bottom w:val="single" w:sz="4" w:space="0" w:color="000000"/>
+              <w:right w:val="single" w:sz="4" w:space="0" w:color="000000"/>
+            </w:tcBorders>
+            <w:tcMar>
+              <w:top w:w="0" w:type="dxa"/>
+              <w:left w:w="108" w:type="dxa"/>
+              <w:bottom w:w="0" w:type="dxa"/>
+              <w:right w:w="108" w:type="dxa"/>
+            </w:tcMar>
+            <w:hideMark/>
+          </w:tcPr>
+          <w:p>
+            <w:pPr>
+              <w:spacing w:after="0" w:line="240" w:lineRule="auto"/>
+              <w:rPr>
+                <w:rFonts w:ascii="Times New Roman" w:eastAsia="Times New Roman" w:hAnsi="Times New Roman" w:cs="Times New Roman"/>
+                <w:sz w:val="24"/>
+                <w:szCs w:val="24"/>
+                <w:lang w:eastAsia="es-MX"/>
+              </w:rPr>
+            </w:pPr>
+            <w:r>
+              <w:rPr>
+                <w:rFonts w:ascii="Times New Roman" w:eastAsia="Times New Roman" w:hAnsi="Times New Roman" w:cs="Times New Roman"/>
+                <w:sz w:val="24"/>
+                <w:szCs w:val="24"/>
+                <w:lang w:eastAsia="es-MX"/>
+              </w:rPr>
+              <w:t>10</w:t>
+            </w:r>
+          </w:p>
+        </w:tc>
+      </w:tr>
+      <w:tr>
+        <w:tc>
+          <w:tcPr>
+            <w:tcW w:w="0" w:type="auto"/>
+            <w:tcBorders>
+              <w:top w:val="single" w:sz="4" w:space="0" w:color="000000"/>
+              <w:left w:val="single" w:sz="4" w:space="0" w:color="000000"/>
+              <w:bottom w:val="single" w:sz="4" w:space="0" w:color="000000"/>
+              <w:right w:val="single" w:sz="4" w:space="0" w:color="000000"/>
+            </w:tcBorders>
+            <w:tcMar>
+              <w:top w:w="0" w:type="dxa"/>
+              <w:left w:w="108" w:type="dxa"/>
+              <w:bottom w:w="0" w:type="dxa"/>
+              <w:right w:w="108" w:type="dxa"/>
+            </w:tcMar>
+            <w:hideMark/>
+          </w:tcPr>
+          <w:p>
+            <w:pPr>
+              <w:spacing w:after="0" w:line="240" w:lineRule="auto"/>
+              <w:jc w:val="both"/>
+              <w:rPr>
+                <w:rFonts w:ascii="Constantia" w:eastAsia="Times New Roman" w:hAnsi="Constantia" w:cs="Times New Roman"/>
+                <w:color w:val="000000"/>
+                <w:lang w:eastAsia="es-MX"/>
+              </w:rPr>
+            </w:pPr>
+            <w:r>
+              <w:rPr>
+                <w:rFonts w:ascii="Constantia" w:eastAsia="Times New Roman" w:hAnsi="Constantia" w:cs="Times New Roman"/>
+                <w:color w:val="000000"/>
+                <w:lang w:eastAsia="es-MX"/>
+              </w:rPr>
+              <w:lastRenderedPageBreak/>
+              <w:t>Nombre del requisito</w:t>
+            </w:r>
+          </w:p>
+        </w:tc>
+        <w:tc>
+          <w:tcPr>
+            <w:tcW w:w="0" w:type="auto"/>
+            <w:tcBorders>
+              <w:top w:val="single" w:sz="4" w:space="0" w:color="000000"/>
+              <w:left w:val="single" w:sz="4" w:space="0" w:color="000000"/>
+              <w:bottom w:val="single" w:sz="4" w:space="0" w:color="000000"/>
+              <w:right w:val="single" w:sz="4" w:space="0" w:color="000000"/>
+            </w:tcBorders>
+            <w:tcMar>
+              <w:top w:w="0" w:type="dxa"/>
+              <w:left w:w="108" w:type="dxa"/>
+              <w:bottom w:w="0" w:type="dxa"/>
+              <w:right w:w="108" w:type="dxa"/>
+            </w:tcMar>
+            <w:hideMark/>
+          </w:tcPr>
+          <w:p>
+            <w:pPr>
+              <w:spacing w:after="0" w:line="240" w:lineRule="auto"/>
+              <w:rPr>
+                <w:rFonts w:ascii="Times New Roman" w:eastAsia="Times New Roman" w:hAnsi="Times New Roman" w:cs="Times New Roman"/>
+                <w:sz w:val="24"/>
+                <w:szCs w:val="24"/>
+                <w:lang w:eastAsia="es-MX"/>
+              </w:rPr>
+            </w:pPr>
+            <w:r>
+              <w:rPr>
+                <w:rFonts w:ascii="Times New Roman" w:eastAsia="Times New Roman" w:hAnsi="Times New Roman" w:cs="Times New Roman"/>
+                <w:sz w:val="24"/>
+                <w:szCs w:val="24"/>
+                <w:lang w:eastAsia="es-MX"/>
+              </w:rPr>
+              <w:t>Tramite completado</w:t>
+            </w:r>
+          </w:p>
+        </w:tc>
+      </w:tr>
+      <w:tr>
+        <w:tc>
+          <w:tcPr>
+            <w:tcW w:w="0" w:type="auto"/>
+            <w:tcBorders>
+              <w:top w:val="single" w:sz="4" w:space="0" w:color="000000"/>
+              <w:left w:val="single" w:sz="4" w:space="0" w:color="000000"/>
+              <w:bottom w:val="single" w:sz="4" w:space="0" w:color="000000"/>
+              <w:right w:val="single" w:sz="4" w:space="0" w:color="000000"/>
+            </w:tcBorders>
+            <w:tcMar>
+              <w:top w:w="0" w:type="dxa"/>
+              <w:left w:w="108" w:type="dxa"/>
+              <w:bottom w:w="0" w:type="dxa"/>
+              <w:right w:w="108" w:type="dxa"/>
+            </w:tcMar>
+            <w:hideMark/>
+          </w:tcPr>
+          <w:p>
+            <w:pPr>
+              <w:spacing w:after="0" w:line="240" w:lineRule="auto"/>
+              <w:jc w:val="both"/>
+              <w:rPr>
+                <w:rFonts w:ascii="Constantia" w:eastAsia="Times New Roman" w:hAnsi="Constantia" w:cs="Times New Roman"/>
+                <w:color w:val="000000"/>
+                <w:lang w:eastAsia="es-MX"/>
+              </w:rPr>
+            </w:pPr>
+            <w:r>
+              <w:rPr>
+                <w:rFonts w:ascii="Constantia" w:eastAsia="Times New Roman" w:hAnsi="Constantia" w:cs="Times New Roman"/>
+                <w:color w:val="000000"/>
+                <w:lang w:eastAsia="es-MX"/>
+              </w:rPr>
+              <w:t>Tipo</w:t>
+            </w:r>
+          </w:p>
+        </w:tc>
+        <w:tc>
+          <w:tcPr>
+            <w:tcW w:w="0" w:type="auto"/>
+            <w:tcBorders>
+              <w:top w:val="single" w:sz="4" w:space="0" w:color="000000"/>
+              <w:left w:val="single" w:sz="4" w:space="0" w:color="000000"/>
+              <w:bottom w:val="single" w:sz="4" w:space="0" w:color="000000"/>
+              <w:right w:val="single" w:sz="4" w:space="0" w:color="000000"/>
+            </w:tcBorders>
+            <w:tcMar>
+              <w:top w:w="0" w:type="dxa"/>
+              <w:left w:w="108" w:type="dxa"/>
+              <w:bottom w:w="0" w:type="dxa"/>
+              <w:right w:w="108" w:type="dxa"/>
+            </w:tcMar>
+            <w:hideMark/>
+          </w:tcPr>
+          <w:p>
+            <w:pPr>
+              <w:spacing w:after="0" w:line="240" w:lineRule="auto"/>
+              <w:rPr>
+                <w:rFonts w:ascii="Times New Roman" w:eastAsia="Times New Roman" w:hAnsi="Times New Roman" w:cs="Times New Roman"/>
+                <w:sz w:val="24"/>
+                <w:szCs w:val="24"/>
+                <w:lang w:eastAsia="es-MX"/>
+              </w:rPr>
+            </w:pPr>
+          </w:p>
+          <w:tbl>
+            <w:tblPr>
+              <w:tblW w:w="0" w:type="auto"/>
+              <w:tblCellMar>
+                <w:top w:w="15" w:type="dxa"/>
+                <w:left w:w="15" w:type="dxa"/>
+                <w:bottom w:w="15" w:type="dxa"/>
+                <w:right w:w="15" w:type="dxa"/>
+              </w:tblCellMar>
+              <w:tblLook w:val="04A0" w:firstRow="1" w:lastRow="0" w:firstColumn="1" w:lastColumn="0" w:noHBand="0" w:noVBand="1"/>
+            </w:tblPr>
+            <w:tblGrid>
+              <w:gridCol w:w="1279"/>
+              <w:gridCol w:w="1342"/>
+            </w:tblGrid>
+            <w:tr>
+              <w:tc>
+                <w:tcPr>
+                  <w:tcW w:w="0" w:type="auto"/>
+                  <w:tcBorders>
+                    <w:top w:val="single" w:sz="4" w:space="0" w:color="000000"/>
+                    <w:left w:val="single" w:sz="4" w:space="0" w:color="000000"/>
+                    <w:bottom w:val="single" w:sz="4" w:space="0" w:color="000000"/>
+                    <w:right w:val="single" w:sz="4" w:space="0" w:color="000000"/>
+                  </w:tcBorders>
+                  <w:tcMar>
+                    <w:top w:w="0" w:type="dxa"/>
+                    <w:left w:w="108" w:type="dxa"/>
+                    <w:bottom w:w="0" w:type="dxa"/>
+                    <w:right w:w="108" w:type="dxa"/>
+                  </w:tcMar>
+                  <w:hideMark/>
+                </w:tcPr>
+                <w:p>
+                  <w:pPr>
+                    <w:spacing w:after="0" w:line="240" w:lineRule="auto"/>
+                    <w:jc w:val="both"/>
+                    <w:rPr>
+                      <w:rFonts w:ascii="Times New Roman" w:eastAsia="Times New Roman" w:hAnsi="Times New Roman" w:cs="Times New Roman"/>
+                      <w:sz w:val="24"/>
+                      <w:szCs w:val="24"/>
+                      <w:lang w:eastAsia="es-MX"/>
+                    </w:rPr>
+                  </w:pPr>
+                  <w:r>
+                    <w:rPr>
+                      <w:rFonts w:ascii="Constantia" w:eastAsia="Times New Roman" w:hAnsi="Constantia" w:cs="Times New Roman"/>
+                      <w:color w:val="000000"/>
+                      <w:lang w:eastAsia="es-MX"/>
+                    </w:rPr>
+                    <w:t>Requisito x</w:t>
+                  </w:r>
+                </w:p>
+              </w:tc>
+              <w:tc>
+                <w:tcPr>
+                  <w:tcW w:w="0" w:type="auto"/>
+                  <w:tcBorders>
+                    <w:top w:val="single" w:sz="4" w:space="0" w:color="000000"/>
+                    <w:left w:val="single" w:sz="4" w:space="0" w:color="000000"/>
+                    <w:bottom w:val="single" w:sz="4" w:space="0" w:color="000000"/>
+                    <w:right w:val="single" w:sz="4" w:space="0" w:color="000000"/>
+                  </w:tcBorders>
+                  <w:tcMar>
+                    <w:top w:w="0" w:type="dxa"/>
+                    <w:left w:w="108" w:type="dxa"/>
+                    <w:bottom w:w="0" w:type="dxa"/>
+                    <w:right w:w="108" w:type="dxa"/>
+                  </w:tcMar>
+                  <w:hideMark/>
+                </w:tcPr>
+                <w:p>
+                  <w:pPr>
+                    <w:spacing w:after="0" w:line="240" w:lineRule="auto"/>
+                    <w:jc w:val="both"/>
+                    <w:rPr>
+                      <w:rFonts w:ascii="Times New Roman" w:eastAsia="Times New Roman" w:hAnsi="Times New Roman" w:cs="Times New Roman"/>
+                      <w:sz w:val="24"/>
+                      <w:szCs w:val="24"/>
+                      <w:lang w:eastAsia="es-MX"/>
+                    </w:rPr>
+                  </w:pPr>
+                  <w:r>
+                    <w:rPr>
+                      <w:rFonts w:ascii="Constantia" w:eastAsia="Times New Roman" w:hAnsi="Constantia" w:cs="Times New Roman"/>
+                      <w:color w:val="000000"/>
+                      <w:lang w:eastAsia="es-MX"/>
+                    </w:rPr>
+                    <w:t>Restricción </w:t>
+                  </w:r>
+                </w:p>
+              </w:tc>
+            </w:tr>
+          </w:tbl>
+          <w:p>
+            <w:pPr>
+              <w:spacing w:after="0" w:line="240" w:lineRule="auto"/>
+              <w:rPr>
+                <w:rFonts w:ascii="Times New Roman" w:eastAsia="Times New Roman" w:hAnsi="Times New Roman" w:cs="Times New Roman"/>
+                <w:sz w:val="24"/>
+                <w:szCs w:val="24"/>
+                <w:lang w:eastAsia="es-MX"/>
+              </w:rPr>
+            </w:pPr>
+          </w:p>
+        </w:tc>
+      </w:tr>
+      <w:tr>
+        <w:tc>
+          <w:tcPr>
+            <w:tcW w:w="0" w:type="auto"/>
+            <w:tcBorders>
+              <w:top w:val="single" w:sz="4" w:space="0" w:color="000000"/>
+              <w:left w:val="single" w:sz="4" w:space="0" w:color="000000"/>
+              <w:bottom w:val="single" w:sz="4" w:space="0" w:color="000000"/>
+              <w:right w:val="single" w:sz="4" w:space="0" w:color="000000"/>
+            </w:tcBorders>
+            <w:tcMar>
+              <w:top w:w="0" w:type="dxa"/>
+              <w:left w:w="108" w:type="dxa"/>
+              <w:bottom w:w="0" w:type="dxa"/>
+              <w:right w:w="108" w:type="dxa"/>
+            </w:tcMar>
+            <w:hideMark/>
+          </w:tcPr>
+          <w:p>
+            <w:pPr>
+              <w:spacing w:after="0" w:line="240" w:lineRule="auto"/>
+              <w:jc w:val="both"/>
+              <w:rPr>
+                <w:rFonts w:ascii="Constantia" w:eastAsia="Times New Roman" w:hAnsi="Constantia" w:cs="Times New Roman"/>
+                <w:color w:val="000000"/>
+                <w:lang w:eastAsia="es-MX"/>
+              </w:rPr>
+            </w:pPr>
+            <w:r>
+              <w:rPr>
+                <w:rFonts w:ascii="Constantia" w:eastAsia="Times New Roman" w:hAnsi="Constantia" w:cs="Times New Roman"/>
+                <w:color w:val="000000"/>
+                <w:lang w:eastAsia="es-MX"/>
+              </w:rPr>
+              <w:t>Fuente del requisito</w:t>
+            </w:r>
+          </w:p>
+        </w:tc>
+        <w:tc>
+          <w:tcPr>
+            <w:tcW w:w="0" w:type="auto"/>
+            <w:tcBorders>
+              <w:top w:val="single" w:sz="4" w:space="0" w:color="000000"/>
+              <w:left w:val="single" w:sz="4" w:space="0" w:color="000000"/>
+              <w:bottom w:val="single" w:sz="4" w:space="0" w:color="000000"/>
+              <w:right w:val="single" w:sz="4" w:space="0" w:color="000000"/>
+            </w:tcBorders>
+            <w:tcMar>
+              <w:top w:w="0" w:type="dxa"/>
+              <w:left w:w="108" w:type="dxa"/>
+              <w:bottom w:w="0" w:type="dxa"/>
+              <w:right w:w="108" w:type="dxa"/>
+            </w:tcMar>
+            <w:hideMark/>
+          </w:tcPr>
+          <w:p>
+            <w:pPr>
+              <w:spacing w:after="0" w:line="240" w:lineRule="auto"/>
+              <w:rPr>
+                <w:rFonts w:ascii="Times New Roman" w:eastAsia="Times New Roman" w:hAnsi="Times New Roman" w:cs="Times New Roman"/>
+                <w:sz w:val="24"/>
+                <w:szCs w:val="24"/>
+                <w:lang w:eastAsia="es-MX"/>
+              </w:rPr>
+            </w:pPr>
+            <w:r>
+              <w:rPr>
+                <w:rFonts w:ascii="Times New Roman" w:eastAsia="Times New Roman" w:hAnsi="Times New Roman" w:cs="Times New Roman"/>
+                <w:sz w:val="24"/>
+                <w:szCs w:val="24"/>
+                <w:lang w:eastAsia="es-MX"/>
+              </w:rPr>
+              <w:t>usuario</w:t>
+            </w:r>
+          </w:p>
+        </w:tc>
+      </w:tr>
+      <w:tr>
+        <w:tc>
+          <w:tcPr>
+            <w:tcW w:w="0" w:type="auto"/>
+            <w:tcBorders>
+              <w:top w:val="single" w:sz="4" w:space="0" w:color="000000"/>
+              <w:left w:val="single" w:sz="4" w:space="0" w:color="000000"/>
+              <w:bottom w:val="single" w:sz="4" w:space="0" w:color="000000"/>
+              <w:right w:val="single" w:sz="4" w:space="0" w:color="000000"/>
+            </w:tcBorders>
+            <w:tcMar>
+              <w:top w:w="0" w:type="dxa"/>
+              <w:left w:w="108" w:type="dxa"/>
+              <w:bottom w:w="0" w:type="dxa"/>
+              <w:right w:w="108" w:type="dxa"/>
+            </w:tcMar>
+            <w:hideMark/>
+          </w:tcPr>
+          <w:p>
+            <w:pPr>
+              <w:spacing w:after="0" w:line="240" w:lineRule="auto"/>
+              <w:jc w:val="both"/>
+              <w:rPr>
+                <w:rFonts w:ascii="Constantia" w:eastAsia="Times New Roman" w:hAnsi="Constantia" w:cs="Times New Roman"/>
+                <w:color w:val="000000"/>
+                <w:lang w:eastAsia="es-MX"/>
+              </w:rPr>
+            </w:pPr>
+            <w:r>
+              <w:rPr>
+                <w:rFonts w:ascii="Constantia" w:eastAsia="Times New Roman" w:hAnsi="Constantia" w:cs="Times New Roman"/>
+                <w:color w:val="000000"/>
+                <w:lang w:eastAsia="es-MX"/>
+              </w:rPr>
+              <w:t>Descripción </w:t>
+            </w:r>
+          </w:p>
+        </w:tc>
+        <w:tc>
+          <w:tcPr>
+            <w:tcW w:w="0" w:type="auto"/>
+            <w:tcBorders>
+              <w:top w:val="single" w:sz="4" w:space="0" w:color="000000"/>
+              <w:left w:val="single" w:sz="4" w:space="0" w:color="000000"/>
+              <w:bottom w:val="single" w:sz="4" w:space="0" w:color="000000"/>
+              <w:right w:val="single" w:sz="4" w:space="0" w:color="000000"/>
+            </w:tcBorders>
+            <w:tcMar>
+              <w:top w:w="0" w:type="dxa"/>
+              <w:left w:w="108" w:type="dxa"/>
+              <w:bottom w:w="0" w:type="dxa"/>
+              <w:right w:w="108" w:type="dxa"/>
+            </w:tcMar>
+            <w:hideMark/>
+          </w:tcPr>
+          <w:p>
+            <w:pPr>
+              <w:spacing w:after="0" w:line="240" w:lineRule="auto"/>
+              <w:rPr>
+                <w:rFonts w:ascii="Times New Roman" w:eastAsia="Times New Roman" w:hAnsi="Times New Roman" w:cs="Times New Roman"/>
+                <w:sz w:val="24"/>
+                <w:szCs w:val="24"/>
+                <w:lang w:eastAsia="es-MX"/>
+              </w:rPr>
+            </w:pPr>
+            <w:r>
+              <w:rPr>
+                <w:rFonts w:ascii="Times New Roman" w:eastAsia="Times New Roman" w:hAnsi="Times New Roman" w:cs="Times New Roman"/>
+                <w:sz w:val="24"/>
+                <w:szCs w:val="24"/>
+                <w:lang w:eastAsia="es-MX"/>
+              </w:rPr>
+              <w:t xml:space="preserve">Es una simple pantalla donde se ve </w:t>
+            </w:r>
+            <w:r>
+              <w:rPr>
+                <w:rFonts w:ascii="Times New Roman" w:eastAsia="Times New Roman" w:hAnsi="Times New Roman" w:cs="Times New Roman"/>
+                <w:sz w:val="24"/>
+                <w:szCs w:val="24"/>
+                <w:lang w:eastAsia="es-MX"/>
+              </w:rPr>
+              <w:t>completo que se completo</w:t>
+            </w:r>
+          </w:p>
+        </w:tc>
+      </w:tr>
+      <w:tr>
+        <w:tc>
+          <w:tcPr>
+            <w:tcW w:w="0" w:type="auto"/>
+            <w:tcBorders>
+              <w:top w:val="single" w:sz="4" w:space="0" w:color="000000"/>
+              <w:left w:val="single" w:sz="4" w:space="0" w:color="000000"/>
+              <w:bottom w:val="single" w:sz="4" w:space="0" w:color="000000"/>
+              <w:right w:val="single" w:sz="4" w:space="0" w:color="000000"/>
+            </w:tcBorders>
+            <w:tcMar>
+              <w:top w:w="0" w:type="dxa"/>
+              <w:left w:w="108" w:type="dxa"/>
+              <w:bottom w:w="0" w:type="dxa"/>
+              <w:right w:w="108" w:type="dxa"/>
+            </w:tcMar>
+            <w:hideMark/>
+          </w:tcPr>
+          <w:p>
+            <w:pPr>
+              <w:spacing w:after="0" w:line="240" w:lineRule="auto"/>
+              <w:jc w:val="both"/>
+              <w:rPr>
+                <w:rFonts w:ascii="Constantia" w:eastAsia="Times New Roman" w:hAnsi="Constantia" w:cs="Times New Roman"/>
+                <w:color w:val="000000"/>
+                <w:lang w:eastAsia="es-MX"/>
+              </w:rPr>
+            </w:pPr>
+            <w:r>
+              <w:rPr>
+                <w:rFonts w:ascii="Constantia" w:eastAsia="Times New Roman" w:hAnsi="Constantia" w:cs="Times New Roman"/>
+                <w:color w:val="000000"/>
+                <w:lang w:eastAsia="es-MX"/>
+              </w:rPr>
+              <w:t>Prioridad del requisito</w:t>
+            </w:r>
+          </w:p>
+        </w:tc>
+        <w:tc>
+          <w:tcPr>
+            <w:tcW w:w="0" w:type="auto"/>
+            <w:tcBorders>
+              <w:top w:val="single" w:sz="4" w:space="0" w:color="000000"/>
+              <w:left w:val="single" w:sz="4" w:space="0" w:color="000000"/>
+              <w:bottom w:val="single" w:sz="4" w:space="0" w:color="000000"/>
+              <w:right w:val="single" w:sz="4" w:space="0" w:color="000000"/>
+            </w:tcBorders>
+            <w:tcMar>
+              <w:top w:w="0" w:type="dxa"/>
+              <w:left w:w="108" w:type="dxa"/>
+              <w:bottom w:w="0" w:type="dxa"/>
+              <w:right w:w="108" w:type="dxa"/>
+            </w:tcMar>
+            <w:hideMark/>
+          </w:tcPr>
+          <w:p>
+            <w:pPr>
+              <w:spacing w:after="0" w:line="240" w:lineRule="auto"/>
+              <w:rPr>
+                <w:rFonts w:ascii="Times New Roman" w:eastAsia="Times New Roman" w:hAnsi="Times New Roman" w:cs="Times New Roman"/>
+                <w:sz w:val="24"/>
+                <w:szCs w:val="24"/>
+                <w:lang w:eastAsia="es-MX"/>
+              </w:rPr>
+            </w:pPr>
+          </w:p>
+          <w:tbl>
+            <w:tblPr>
+              <w:tblW w:w="0" w:type="auto"/>
+              <w:tblCellMar>
+                <w:top w:w="15" w:type="dxa"/>
+                <w:left w:w="15" w:type="dxa"/>
+                <w:bottom w:w="15" w:type="dxa"/>
+                <w:right w:w="15" w:type="dxa"/>
+              </w:tblCellMar>
+              <w:tblLook w:val="04A0" w:firstRow="1" w:lastRow="0" w:firstColumn="1" w:lastColumn="0" w:noHBand="0" w:noVBand="1"/>
+            </w:tblPr>
+            <w:tblGrid>
+              <w:gridCol w:w="610"/>
+              <w:gridCol w:w="975"/>
+              <w:gridCol w:w="673"/>
+            </w:tblGrid>
+            <w:tr>
+              <w:tc>
+                <w:tcPr>
+                  <w:tcW w:w="0" w:type="auto"/>
+                  <w:tcBorders>
+                    <w:top w:val="single" w:sz="4" w:space="0" w:color="000000"/>
+                    <w:left w:val="single" w:sz="4" w:space="0" w:color="000000"/>
+                    <w:bottom w:val="single" w:sz="4" w:space="0" w:color="000000"/>
+                    <w:right w:val="single" w:sz="4" w:space="0" w:color="000000"/>
+                  </w:tcBorders>
+                  <w:tcMar>
+                    <w:top w:w="0" w:type="dxa"/>
+                    <w:left w:w="108" w:type="dxa"/>
+                    <w:bottom w:w="0" w:type="dxa"/>
+                    <w:right w:w="108" w:type="dxa"/>
+                  </w:tcMar>
+                  <w:hideMark/>
+                </w:tcPr>
+                <w:p>
+                  <w:pPr>
+                    <w:spacing w:after="0" w:line="240" w:lineRule="auto"/>
+                    <w:jc w:val="both"/>
+                    <w:rPr>
+                      <w:rFonts w:ascii="Times New Roman" w:eastAsia="Times New Roman" w:hAnsi="Times New Roman" w:cs="Times New Roman"/>
+                      <w:sz w:val="24"/>
+                      <w:szCs w:val="24"/>
+                      <w:lang w:eastAsia="es-MX"/>
+                    </w:rPr>
+                  </w:pPr>
+                  <w:r>
+                    <w:rPr>
+                      <w:rFonts w:ascii="Constantia" w:eastAsia="Times New Roman" w:hAnsi="Constantia" w:cs="Times New Roman"/>
+                      <w:color w:val="000000"/>
+                      <w:lang w:eastAsia="es-MX"/>
+                    </w:rPr>
+                    <w:t xml:space="preserve">Alta </w:t>
+                  </w:r>
+                </w:p>
+              </w:tc>
+              <w:tc>
+                <w:tcPr>
+                  <w:tcW w:w="0" w:type="auto"/>
+                  <w:tcBorders>
+                    <w:top w:val="single" w:sz="4" w:space="0" w:color="000000"/>
+                    <w:left w:val="single" w:sz="4" w:space="0" w:color="000000"/>
+                    <w:bottom w:val="single" w:sz="4" w:space="0" w:color="000000"/>
+                    <w:right w:val="single" w:sz="4" w:space="0" w:color="000000"/>
+                  </w:tcBorders>
+                  <w:tcMar>
+                    <w:top w:w="0" w:type="dxa"/>
+                    <w:left w:w="108" w:type="dxa"/>
+                    <w:bottom w:w="0" w:type="dxa"/>
+                    <w:right w:w="108" w:type="dxa"/>
+                  </w:tcMar>
+                  <w:hideMark/>
+                </w:tcPr>
+                <w:p>
+                  <w:pPr>
+                    <w:spacing w:after="0" w:line="240" w:lineRule="auto"/>
+                    <w:jc w:val="both"/>
+                    <w:rPr>
+                      <w:rFonts w:ascii="Times New Roman" w:eastAsia="Times New Roman" w:hAnsi="Times New Roman" w:cs="Times New Roman"/>
+                      <w:sz w:val="24"/>
+                      <w:szCs w:val="24"/>
+                      <w:lang w:eastAsia="es-MX"/>
+                    </w:rPr>
+                  </w:pPr>
+                  <w:r>
+                    <w:rPr>
+                      <w:rFonts w:ascii="Constantia" w:eastAsia="Times New Roman" w:hAnsi="Constantia" w:cs="Times New Roman"/>
+                      <w:color w:val="000000"/>
+                      <w:lang w:eastAsia="es-MX"/>
+                    </w:rPr>
+                    <w:t>Media</w:t>
+                  </w:r>
+                  <w:r>
+                    <w:rPr>
+                      <w:rFonts w:ascii="Constantia" w:eastAsia="Times New Roman" w:hAnsi="Constantia" w:cs="Times New Roman"/>
+                      <w:color w:val="000000"/>
+                      <w:lang w:eastAsia="es-MX"/>
+                    </w:rPr>
+                    <w:t xml:space="preserve"> x</w:t>
                   </w:r>
                 </w:p>
               </w:tc>
@@ -5978,8 +8994,8 @@
         <w:tblLook w:val="04A0" w:firstRow="1" w:lastRow="0" w:firstColumn="1" w:lastColumn="0" w:noHBand="0" w:noVBand="1"/>
       </w:tblPr>
       <w:tblGrid>
-        <w:gridCol w:w="1920"/>
-        <w:gridCol w:w="6908"/>
+        <w:gridCol w:w="2245"/>
+        <w:gridCol w:w="6583"/>
       </w:tblGrid>
       <w:tr>
         <w:tc>
@@ -6054,85 +9070,7 @@
                 <w:color w:val="000000"/>
                 <w:lang w:eastAsia="es-MX"/>
               </w:rPr>
-              <w:t>NF1</w:t>
-            </w:r>
-          </w:p>
-        </w:tc>
-      </w:tr>
-      <w:tr>
-        <w:tc>
-          <w:tcPr>
-            <w:tcW w:w="0" w:type="auto"/>
-            <w:tcBorders>
-              <w:top w:val="single" w:sz="4" w:space="0" w:color="000000"/>
-              <w:left w:val="single" w:sz="4" w:space="0" w:color="000000"/>
-              <w:bottom w:val="single" w:sz="4" w:space="0" w:color="000000"/>
-              <w:right w:val="single" w:sz="4" w:space="0" w:color="000000"/>
-            </w:tcBorders>
-            <w:tcMar>
-              <w:top w:w="0" w:type="dxa"/>
-              <w:left w:w="108" w:type="dxa"/>
-              <w:bottom w:w="0" w:type="dxa"/>
-              <w:right w:w="108" w:type="dxa"/>
-            </w:tcMar>
-            <w:hideMark/>
-          </w:tcPr>
-          <w:p>
-            <w:pPr>
-              <w:spacing w:after="0" w:line="240" w:lineRule="auto"/>
-              <w:jc w:val="both"/>
-              <w:rPr>
-                <w:rFonts w:ascii="Times New Roman" w:eastAsia="Times New Roman" w:hAnsi="Times New Roman" w:cs="Times New Roman"/>
-                <w:sz w:val="24"/>
-                <w:szCs w:val="24"/>
-                <w:lang w:eastAsia="es-MX"/>
-              </w:rPr>
-            </w:pPr>
-            <w:r>
-              <w:rPr>
-                <w:rFonts w:ascii="Constantia" w:eastAsia="Times New Roman" w:hAnsi="Constantia" w:cs="Times New Roman"/>
-                <w:color w:val="000000"/>
-                <w:lang w:eastAsia="es-MX"/>
-              </w:rPr>
-              <w:t>Nombre del requisito</w:t>
-            </w:r>
-          </w:p>
-        </w:tc>
-        <w:tc>
-          <w:tcPr>
-            <w:tcW w:w="0" w:type="auto"/>
-            <w:tcBorders>
-              <w:top w:val="single" w:sz="4" w:space="0" w:color="000000"/>
-              <w:left w:val="single" w:sz="4" w:space="0" w:color="000000"/>
-              <w:bottom w:val="single" w:sz="4" w:space="0" w:color="000000"/>
-              <w:right w:val="single" w:sz="4" w:space="0" w:color="000000"/>
-            </w:tcBorders>
-            <w:tcMar>
-              <w:top w:w="0" w:type="dxa"/>
-              <w:left w:w="108" w:type="dxa"/>
-              <w:bottom w:w="0" w:type="dxa"/>
-              <w:right w:w="108" w:type="dxa"/>
-            </w:tcMar>
-            <w:hideMark/>
-          </w:tcPr>
-          <w:p>
-            <w:pPr>
-              <w:spacing w:after="0" w:line="240" w:lineRule="auto"/>
-              <w:jc w:val="both"/>
-              <w:rPr>
-                <w:rFonts w:ascii="Times New Roman" w:eastAsia="Times New Roman" w:hAnsi="Times New Roman" w:cs="Times New Roman"/>
-                <w:sz w:val="24"/>
-                <w:szCs w:val="24"/>
-                <w:lang w:eastAsia="es-MX"/>
-              </w:rPr>
-            </w:pPr>
-            <w:r>
-              <w:rPr>
-                <w:rFonts w:ascii="Constantia" w:eastAsia="Times New Roman" w:hAnsi="Constantia" w:cs="Times New Roman"/>
-                <w:color w:val="000000"/>
-                <w:lang w:eastAsia="es-MX"/>
-              </w:rPr>
-              <w:t>Tiempo de consulta</w:t>
+              <w:t>Creación de una cuenta</w:t>
             </w:r>
           </w:p>
         </w:tc>
@@ -6462,7 +9400,7 @@
                 <w:color w:val="000000"/>
                 <w:lang w:eastAsia="es-MX"/>
               </w:rPr>
-              <w:t>El sistema de consulta de inventario deberá dar respuesta en máximo 5 segundos por consulta y/o operación.</w:t>
+              <w:t xml:space="preserve">El sistema debe pedir crear una cuenta para poder acceder a los servicios  </w:t>
             </w:r>
           </w:p>
           <w:p>
@@ -6753,84 +9691,6 @@
                 <w:color w:val="000000"/>
                 <w:lang w:eastAsia="es-MX"/>
               </w:rPr>
-              <w:t>Número de requisito</w:t>
-            </w:r>
-          </w:p>
-        </w:tc>
-        <w:tc>
-          <w:tcPr>
-            <w:tcW w:w="0" w:type="auto"/>
-            <w:tcBorders>
-              <w:top w:val="single" w:sz="4" w:space="0" w:color="000000"/>
-              <w:left w:val="single" w:sz="4" w:space="0" w:color="000000"/>
-              <w:bottom w:val="single" w:sz="4" w:space="0" w:color="000000"/>
-              <w:right w:val="single" w:sz="4" w:space="0" w:color="000000"/>
-            </w:tcBorders>
-            <w:tcMar>
-              <w:top w:w="0" w:type="dxa"/>
-              <w:left w:w="108" w:type="dxa"/>
-              <w:bottom w:w="0" w:type="dxa"/>
-              <w:right w:w="108" w:type="dxa"/>
-            </w:tcMar>
-            <w:hideMark/>
-          </w:tcPr>
-          <w:p>
-            <w:pPr>
-              <w:spacing w:after="0" w:line="240" w:lineRule="auto"/>
-              <w:jc w:val="both"/>
-              <w:rPr>
-                <w:rFonts w:ascii="Times New Roman" w:eastAsia="Times New Roman" w:hAnsi="Times New Roman" w:cs="Times New Roman"/>
-                <w:sz w:val="24"/>
-                <w:szCs w:val="24"/>
-                <w:lang w:eastAsia="es-MX"/>
-              </w:rPr>
-            </w:pPr>
-            <w:r>
-              <w:rPr>
-                <w:rFonts w:ascii="Constantia" w:eastAsia="Times New Roman" w:hAnsi="Constantia" w:cs="Times New Roman"/>
-                <w:color w:val="000000"/>
-                <w:lang w:eastAsia="es-MX"/>
-              </w:rPr>
-              <w:t>NF2</w:t>
-            </w:r>
-          </w:p>
-        </w:tc>
-      </w:tr>
-      <w:tr>
-        <w:tc>
-          <w:tcPr>
-            <w:tcW w:w="0" w:type="auto"/>
-            <w:tcBorders>
-              <w:top w:val="single" w:sz="4" w:space="0" w:color="000000"/>
-              <w:left w:val="single" w:sz="4" w:space="0" w:color="000000"/>
-              <w:bottom w:val="single" w:sz="4" w:space="0" w:color="000000"/>
-              <w:right w:val="single" w:sz="4" w:space="0" w:color="000000"/>
-            </w:tcBorders>
-            <w:tcMar>
-              <w:top w:w="0" w:type="dxa"/>
-              <w:left w:w="108" w:type="dxa"/>
-              <w:bottom w:w="0" w:type="dxa"/>
-              <w:right w:w="108" w:type="dxa"/>
-            </w:tcMar>
-            <w:hideMark/>
-          </w:tcPr>
-          <w:p>
-            <w:pPr>
-              <w:spacing w:after="0" w:line="240" w:lineRule="auto"/>
-              <w:jc w:val="both"/>
-              <w:rPr>
-                <w:rFonts w:ascii="Times New Roman" w:eastAsia="Times New Roman" w:hAnsi="Times New Roman" w:cs="Times New Roman"/>
-                <w:sz w:val="24"/>
-                <w:szCs w:val="24"/>
-                <w:lang w:eastAsia="es-MX"/>
-              </w:rPr>
-            </w:pPr>
-            <w:r>
-              <w:rPr>
-                <w:rFonts w:ascii="Constantia" w:eastAsia="Times New Roman" w:hAnsi="Constantia" w:cs="Times New Roman"/>
-                <w:color w:val="000000"/>
-                <w:lang w:eastAsia="es-MX"/>
-              </w:rPr>
               <w:t>Nombre del requisito</w:t>
             </w:r>
           </w:p>
@@ -7199,7 +10059,25 @@
                 <w:color w:val="000000"/>
                 <w:lang w:eastAsia="es-MX"/>
               </w:rPr>
-              <w:t>El sistema tendrá la capacidad de reconocer el login de un usuario inmediatamente.</w:t>
+              <w:t xml:space="preserve">El sistema tendrá la capacidad de reconocer el </w:t>
+            </w:r>
+            <w:proofErr w:type="spellStart"/>
+            <w:r>
+              <w:rPr>
+                <w:rFonts w:ascii="Constantia" w:eastAsia="Times New Roman" w:hAnsi="Constantia" w:cs="Times New Roman"/>
+                <w:color w:val="000000"/>
+                <w:lang w:eastAsia="es-MX"/>
+              </w:rPr>
+              <w:t>login</w:t>
+            </w:r>
+            <w:proofErr w:type="spellEnd"/>
+            <w:r>
+              <w:rPr>
+                <w:rFonts w:ascii="Constantia" w:eastAsia="Times New Roman" w:hAnsi="Constantia" w:cs="Times New Roman"/>
+                <w:color w:val="000000"/>
+                <w:lang w:eastAsia="es-MX"/>
+              </w:rPr>
+              <w:t xml:space="preserve"> de un usuario inmediatamente.</w:t>
             </w:r>
           </w:p>
           <w:p>
@@ -7452,8 +10330,8 @@
         <w:tblLook w:val="04A0" w:firstRow="1" w:lastRow="0" w:firstColumn="1" w:lastColumn="0" w:noHBand="0" w:noVBand="1"/>
       </w:tblPr>
       <w:tblGrid>
-        <w:gridCol w:w="2071"/>
-        <w:gridCol w:w="6757"/>
+        <w:gridCol w:w="2085"/>
+        <w:gridCol w:w="6743"/>
       </w:tblGrid>
       <w:tr>
         <w:tc>
@@ -7606,7 +10484,15 @@
                 <w:color w:val="000000"/>
                 <w:lang w:eastAsia="es-MX"/>
               </w:rPr>
-              <w:t>Modificación de productos</w:t>
+              <w:t xml:space="preserve">Modificación de </w:t>
+            </w:r>
+            <w:r>
+              <w:rPr>
+                <w:rFonts w:ascii="Constantia" w:eastAsia="Times New Roman" w:hAnsi="Constantia" w:cs="Times New Roman"/>
+                <w:color w:val="000000"/>
+                <w:lang w:eastAsia="es-MX"/>
+              </w:rPr>
+              <w:t>precios</w:t>
             </w:r>
           </w:p>
         </w:tc>
@@ -7820,7 +10706,6 @@
                 <w:color w:val="000000"/>
                 <w:lang w:eastAsia="es-MX"/>
               </w:rPr>
-              <w:lastRenderedPageBreak/>
               <w:t>Fuente del requisito</w:t>
             </w:r>
           </w:p>
@@ -7937,7 +10822,23 @@
                 <w:color w:val="000000"/>
                 <w:lang w:eastAsia="es-MX"/>
               </w:rPr>
-              <w:t>La modificación de un precio de algún producto no deberá afectar a las ventas pasadas. </w:t>
+              <w:t xml:space="preserve">La modificación de un precio de algún </w:t>
+            </w:r>
+            <w:r>
+              <w:rPr>
+                <w:rFonts w:ascii="Constantia" w:eastAsia="Times New Roman" w:hAnsi="Constantia" w:cs="Times New Roman"/>
+                <w:color w:val="000000"/>
+                <w:lang w:eastAsia="es-MX"/>
+              </w:rPr>
+              <w:t>servicio</w:t>
+            </w:r>
+            <w:r>
+              <w:rPr>
+                <w:rFonts w:ascii="Constantia" w:eastAsia="Times New Roman" w:hAnsi="Constantia" w:cs="Times New Roman"/>
+                <w:color w:val="000000"/>
+                <w:lang w:eastAsia="es-MX"/>
+              </w:rPr>
+              <w:t xml:space="preserve"> no deberá afectar a las ventas pasadas. </w:t>
             </w:r>
           </w:p>
           <w:p>
@@ -8228,84 +11129,6 @@
                 <w:color w:val="000000"/>
                 <w:lang w:eastAsia="es-MX"/>
               </w:rPr>
-              <w:t>Número de requisito</w:t>
-            </w:r>
-          </w:p>
-        </w:tc>
-        <w:tc>
-          <w:tcPr>
-            <w:tcW w:w="0" w:type="auto"/>
-            <w:tcBorders>
-              <w:top w:val="single" w:sz="4" w:space="0" w:color="000000"/>
-              <w:left w:val="single" w:sz="4" w:space="0" w:color="000000"/>
-              <w:bottom w:val="single" w:sz="4" w:space="0" w:color="000000"/>
-              <w:right w:val="single" w:sz="4" w:space="0" w:color="000000"/>
-            </w:tcBorders>
-            <w:tcMar>
-              <w:top w:w="0" w:type="dxa"/>
-              <w:left w:w="108" w:type="dxa"/>
-              <w:bottom w:w="0" w:type="dxa"/>
-              <w:right w:w="108" w:type="dxa"/>
-            </w:tcMar>
-            <w:hideMark/>
-          </w:tcPr>
-          <w:p>
-            <w:pPr>
-              <w:spacing w:after="0" w:line="240" w:lineRule="auto"/>
-              <w:jc w:val="both"/>
-              <w:rPr>
-                <w:rFonts w:ascii="Times New Roman" w:eastAsia="Times New Roman" w:hAnsi="Times New Roman" w:cs="Times New Roman"/>
-                <w:sz w:val="24"/>
-                <w:szCs w:val="24"/>
-                <w:lang w:eastAsia="es-MX"/>
-              </w:rPr>
-            </w:pPr>
-            <w:r>
-              <w:rPr>
-                <w:rFonts w:ascii="Constantia" w:eastAsia="Times New Roman" w:hAnsi="Constantia" w:cs="Times New Roman"/>
-                <w:color w:val="000000"/>
-                <w:lang w:eastAsia="es-MX"/>
-              </w:rPr>
-              <w:t>NF4</w:t>
-            </w:r>
-          </w:p>
-        </w:tc>
-      </w:tr>
-      <w:tr>
-        <w:tc>
-          <w:tcPr>
-            <w:tcW w:w="0" w:type="auto"/>
-            <w:tcBorders>
-              <w:top w:val="single" w:sz="4" w:space="0" w:color="000000"/>
-              <w:left w:val="single" w:sz="4" w:space="0" w:color="000000"/>
-              <w:bottom w:val="single" w:sz="4" w:space="0" w:color="000000"/>
-              <w:right w:val="single" w:sz="4" w:space="0" w:color="000000"/>
-            </w:tcBorders>
-            <w:tcMar>
-              <w:top w:w="0" w:type="dxa"/>
-              <w:left w:w="108" w:type="dxa"/>
-              <w:bottom w:w="0" w:type="dxa"/>
-              <w:right w:w="108" w:type="dxa"/>
-            </w:tcMar>
-            <w:hideMark/>
-          </w:tcPr>
-          <w:p>
-            <w:pPr>
-              <w:spacing w:after="0" w:line="240" w:lineRule="auto"/>
-              <w:jc w:val="both"/>
-              <w:rPr>
-                <w:rFonts w:ascii="Times New Roman" w:eastAsia="Times New Roman" w:hAnsi="Times New Roman" w:cs="Times New Roman"/>
-                <w:sz w:val="24"/>
-                <w:szCs w:val="24"/>
-                <w:lang w:eastAsia="es-MX"/>
-              </w:rPr>
-            </w:pPr>
-            <w:r>
-              <w:rPr>
-                <w:rFonts w:ascii="Constantia" w:eastAsia="Times New Roman" w:hAnsi="Constantia" w:cs="Times New Roman"/>
-                <w:color w:val="000000"/>
-                <w:lang w:eastAsia="es-MX"/>
-              </w:rPr>
               <w:t>Nombre del requisito</w:t>
             </w:r>
           </w:p>
@@ -8466,6 +11289,7 @@
                       <w:color w:val="000000"/>
                       <w:lang w:eastAsia="es-MX"/>
                     </w:rPr>
+                    <w:lastRenderedPageBreak/>
                     <w:t>Requisito </w:t>
                   </w:r>
                 </w:p>
@@ -8558,6 +11382,7 @@
                 <w:color w:val="000000"/>
                 <w:lang w:eastAsia="es-MX"/>
               </w:rPr>
+              <w:lastRenderedPageBreak/>
               <w:t>Fuente del requisito</w:t>
             </w:r>
           </w:p>
@@ -8954,84 +11779,6 @@
                 <w:color w:val="000000"/>
                 <w:lang w:eastAsia="es-MX"/>
               </w:rPr>
-              <w:t>Número de requisito</w:t>
-            </w:r>
-          </w:p>
-        </w:tc>
-        <w:tc>
-          <w:tcPr>
-            <w:tcW w:w="0" w:type="auto"/>
-            <w:tcBorders>
-              <w:top w:val="single" w:sz="4" w:space="0" w:color="000000"/>
-              <w:left w:val="single" w:sz="4" w:space="0" w:color="000000"/>
-              <w:bottom w:val="single" w:sz="4" w:space="0" w:color="000000"/>
-              <w:right w:val="single" w:sz="4" w:space="0" w:color="000000"/>
-            </w:tcBorders>
-            <w:tcMar>
-              <w:top w:w="0" w:type="dxa"/>
-              <w:left w:w="108" w:type="dxa"/>
-              <w:bottom w:w="0" w:type="dxa"/>
-              <w:right w:w="108" w:type="dxa"/>
-            </w:tcMar>
-            <w:hideMark/>
-          </w:tcPr>
-          <w:p>
-            <w:pPr>
-              <w:spacing w:after="0" w:line="240" w:lineRule="auto"/>
-              <w:jc w:val="both"/>
-              <w:rPr>
-                <w:rFonts w:ascii="Times New Roman" w:eastAsia="Times New Roman" w:hAnsi="Times New Roman" w:cs="Times New Roman"/>
-                <w:sz w:val="24"/>
-                <w:szCs w:val="24"/>
-                <w:lang w:eastAsia="es-MX"/>
-              </w:rPr>
-            </w:pPr>
-            <w:r>
-              <w:rPr>
-                <w:rFonts w:ascii="Constantia" w:eastAsia="Times New Roman" w:hAnsi="Constantia" w:cs="Times New Roman"/>
-                <w:color w:val="000000"/>
-                <w:lang w:eastAsia="es-MX"/>
-              </w:rPr>
-              <w:t>NF5</w:t>
-            </w:r>
-          </w:p>
-        </w:tc>
-      </w:tr>
-      <w:tr>
-        <w:tc>
-          <w:tcPr>
-            <w:tcW w:w="0" w:type="auto"/>
-            <w:tcBorders>
-              <w:top w:val="single" w:sz="4" w:space="0" w:color="000000"/>
-              <w:left w:val="single" w:sz="4" w:space="0" w:color="000000"/>
-              <w:bottom w:val="single" w:sz="4" w:space="0" w:color="000000"/>
-              <w:right w:val="single" w:sz="4" w:space="0" w:color="000000"/>
-            </w:tcBorders>
-            <w:tcMar>
-              <w:top w:w="0" w:type="dxa"/>
-              <w:left w:w="108" w:type="dxa"/>
-              <w:bottom w:w="0" w:type="dxa"/>
-              <w:right w:w="108" w:type="dxa"/>
-            </w:tcMar>
-            <w:hideMark/>
-          </w:tcPr>
-          <w:p>
-            <w:pPr>
-              <w:spacing w:after="0" w:line="240" w:lineRule="auto"/>
-              <w:jc w:val="both"/>
-              <w:rPr>
-                <w:rFonts w:ascii="Times New Roman" w:eastAsia="Times New Roman" w:hAnsi="Times New Roman" w:cs="Times New Roman"/>
-                <w:sz w:val="24"/>
-                <w:szCs w:val="24"/>
-                <w:lang w:eastAsia="es-MX"/>
-              </w:rPr>
-            </w:pPr>
-            <w:r>
-              <w:rPr>
-                <w:rFonts w:ascii="Constantia" w:eastAsia="Times New Roman" w:hAnsi="Constantia" w:cs="Times New Roman"/>
-                <w:color w:val="000000"/>
-                <w:lang w:eastAsia="es-MX"/>
-              </w:rPr>
               <w:t>Nombre del requisito</w:t>
             </w:r>
           </w:p>
@@ -10147,8 +12894,18 @@
                 <w:color w:val="000000"/>
                 <w:lang w:eastAsia="es-MX"/>
               </w:rPr>
-              <w:t>Se recomienda una conexión a la red de mínimo 3 mbps</w:t>
-            </w:r>
+              <w:t xml:space="preserve">Se recomienda una conexión a la red de mínimo 3 </w:t>
+            </w:r>
+            <w:proofErr w:type="spellStart"/>
+            <w:r>
+              <w:rPr>
+                <w:rFonts w:ascii="Constantia" w:eastAsia="Times New Roman" w:hAnsi="Constantia" w:cs="Times New Roman"/>
+                <w:color w:val="000000"/>
+                <w:lang w:eastAsia="es-MX"/>
+              </w:rPr>
+              <w:t>mbps</w:t>
+            </w:r>
+            <w:proofErr w:type="spellEnd"/>
           </w:p>
           <w:p>
             <w:pPr>
@@ -11247,7 +14004,7 @@
   <w:style w:type="paragraph" w:default="1" w:styleId="Normal">
     <w:name w:val="Normal"/>
     <w:qFormat/>
-    <w:rsid w:val="00616E90"/>
+    <w:rsid w:val="00A747C0"/>
   </w:style>
   <w:style w:type="character" w:default="1" w:styleId="Fuentedeprrafopredeter">
     <w:name w:val="Default Paragraph Font"/>

</xml_diff>